<commit_message>
Estesa introduzione della documentazione
</commit_message>
<xml_diff>
--- a/Documentazione.docx
+++ b/Documentazione.docx
@@ -60,7 +60,25 @@
           <w:sz w:val="24"/>
           <w:szCs w:val="24"/>
         </w:rPr>
-        <w:t>Domenico Dell’Olio (mat. )</w:t>
+        <w:t>Domenico Dell’Olio (</w:t>
+      </w:r>
+      <w:proofErr w:type="spellStart"/>
+      <w:r>
+        <w:rPr>
+          <w:rFonts w:cstheme="minorHAnsi"/>
+          <w:sz w:val="24"/>
+          <w:szCs w:val="24"/>
+        </w:rPr>
+        <w:t>mat</w:t>
+      </w:r>
+      <w:proofErr w:type="spellEnd"/>
+      <w:r>
+        <w:rPr>
+          <w:rFonts w:cstheme="minorHAnsi"/>
+          <w:sz w:val="24"/>
+          <w:szCs w:val="24"/>
+        </w:rPr>
+        <w:t>. )</w:t>
       </w:r>
       <w:r>
         <w:rPr>
@@ -91,7 +109,25 @@
           <w:sz w:val="24"/>
           <w:szCs w:val="24"/>
         </w:rPr>
-        <w:t>Giovanni Pio Delvecchio (mat. )</w:t>
+        <w:t>Giovanni Pio Delvecchio (</w:t>
+      </w:r>
+      <w:proofErr w:type="spellStart"/>
+      <w:r>
+        <w:rPr>
+          <w:rFonts w:cstheme="minorHAnsi"/>
+          <w:sz w:val="24"/>
+          <w:szCs w:val="24"/>
+        </w:rPr>
+        <w:t>mat</w:t>
+      </w:r>
+      <w:proofErr w:type="spellEnd"/>
+      <w:r>
+        <w:rPr>
+          <w:rFonts w:cstheme="minorHAnsi"/>
+          <w:sz w:val="24"/>
+          <w:szCs w:val="24"/>
+        </w:rPr>
+        <w:t>. )</w:t>
       </w:r>
       <w:r>
         <w:rPr>
@@ -122,7 +158,25 @@
           <w:sz w:val="24"/>
           <w:szCs w:val="24"/>
         </w:rPr>
-        <w:t>Giuseppe Lamantea (mat. )</w:t>
+        <w:t>Giuseppe Lamantea (</w:t>
+      </w:r>
+      <w:proofErr w:type="spellStart"/>
+      <w:r>
+        <w:rPr>
+          <w:rFonts w:cstheme="minorHAnsi"/>
+          <w:sz w:val="24"/>
+          <w:szCs w:val="24"/>
+        </w:rPr>
+        <w:t>mat</w:t>
+      </w:r>
+      <w:proofErr w:type="spellEnd"/>
+      <w:r>
+        <w:rPr>
+          <w:rFonts w:cstheme="minorHAnsi"/>
+          <w:sz w:val="24"/>
+          <w:szCs w:val="24"/>
+        </w:rPr>
+        <w:t>. )</w:t>
       </w:r>
       <w:r>
         <w:rPr>
@@ -740,7 +794,25 @@
           <w:sz w:val="24"/>
           <w:szCs w:val="24"/>
         </w:rPr>
-        <w:t>L’estensione sviluppata per il progetto consiste in un’interfaccia grafica per desktop sviluppata tramite il framework JavaFX.</w:t>
+        <w:t xml:space="preserve">L’estensione sviluppata per il progetto consiste in un’interfaccia grafica per desktop sviluppata tramite il framework </w:t>
+      </w:r>
+      <w:proofErr w:type="spellStart"/>
+      <w:r>
+        <w:rPr>
+          <w:rFonts w:cstheme="minorHAnsi"/>
+          <w:sz w:val="24"/>
+          <w:szCs w:val="24"/>
+        </w:rPr>
+        <w:t>JavaFX</w:t>
+      </w:r>
+      <w:proofErr w:type="spellEnd"/>
+      <w:r>
+        <w:rPr>
+          <w:rFonts w:cstheme="minorHAnsi"/>
+          <w:sz w:val="24"/>
+          <w:szCs w:val="24"/>
+        </w:rPr>
+        <w:t>.</w:t>
       </w:r>
       <w:r>
         <w:rPr>
@@ -749,6 +821,23 @@
           <w:szCs w:val="24"/>
         </w:rPr>
         <w:t xml:space="preserve"> Le funzionalità del client CLI sono state mantenute, ed è stata aggiunta la possibilità di memorizzare più server a cui connettersi: l’utente potrà quindi aggiungere nuovi server, che saranno mantenuti in memoria anche dopo la chiusura del programma. In generale, il client grafico è più tollerante agli errori da parte dell’utente, e permette l’esplorazione di più alberi su più server in una stessa sessione di utilizzo del programma, a differenza del client da riga di comando.</w:t>
+      </w:r>
+    </w:p>
+    <w:p>
+      <w:pPr>
+        <w:rPr>
+          <w:rFonts w:cstheme="minorHAnsi"/>
+          <w:sz w:val="24"/>
+          <w:szCs w:val="24"/>
+        </w:rPr>
+      </w:pPr>
+      <w:r>
+        <w:rPr>
+          <w:rFonts w:cstheme="minorHAnsi"/>
+          <w:sz w:val="24"/>
+          <w:szCs w:val="24"/>
+        </w:rPr>
+        <w:t>Il server appartenente al progetto esteso potrà essere sia avviato sulla porta 8080 (porta di default se viene avviato il server senza argomenti), che su una porta specificata dall’utente. Inoltre, i log effettuati dal server vengono salvati in un file di testo consultabile nella macchina che sta eseguendo il server.</w:t>
       </w:r>
       <w:bookmarkStart w:id="0" w:name="_GoBack"/>
       <w:bookmarkEnd w:id="0"/>

</xml_diff>

<commit_message>
Finita la guida utente
</commit_message>
<xml_diff>
--- a/Documentazione.docx
+++ b/Documentazione.docx
@@ -403,7 +403,42 @@
           <w:sz w:val="24"/>
           <w:szCs w:val="24"/>
         </w:rPr>
-        <w:t>da cui si può generare una predizione del valore dell’attributo target per la porzione del dataset avente le caratteristiche descritte dalla successione di decisioni prese dal nodo radice al nodo foglia in questione</w:t>
+        <w:t>da cui si può generare una predizione del valore dell’attributo target</w:t>
+      </w:r>
+      <w:r>
+        <w:rPr>
+          <w:sz w:val="24"/>
+          <w:szCs w:val="24"/>
+        </w:rPr>
+        <w:t>. Tale predizione riguarda</w:t>
+      </w:r>
+      <w:r>
+        <w:rPr>
+          <w:sz w:val="24"/>
+          <w:szCs w:val="24"/>
+        </w:rPr>
+        <w:t xml:space="preserve"> la porzione del dataset avente le caratteristiche descritte </w:t>
+      </w:r>
+      <w:r>
+        <w:rPr>
+          <w:sz w:val="24"/>
+          <w:szCs w:val="24"/>
+        </w:rPr>
+        <w:t xml:space="preserve">dal cammino </w:t>
+      </w:r>
+      <w:r>
+        <w:rPr>
+          <w:sz w:val="24"/>
+          <w:szCs w:val="24"/>
+        </w:rPr>
+        <w:t>dal nodo radice al nodo foglia in questione</w:t>
+      </w:r>
+      <w:r>
+        <w:rPr>
+          <w:sz w:val="24"/>
+          <w:szCs w:val="24"/>
+        </w:rPr>
+        <w:t>.</w:t>
       </w:r>
     </w:p>
     <w:p>
@@ -498,7 +533,9 @@
           <w:szCs w:val="32"/>
         </w:rPr>
       </w:pPr>
-      <w:r>
+    </w:p>
+    <w:p>
+      <w:pPr>
         <w:rPr>
           <w:rFonts w:asciiTheme="majorHAnsi" w:hAnsiTheme="majorHAnsi" w:cstheme="majorHAnsi"/>
           <w:b/>
@@ -506,6 +543,82 @@
           <w:sz w:val="32"/>
           <w:szCs w:val="32"/>
         </w:rPr>
+      </w:pPr>
+    </w:p>
+    <w:p>
+      <w:pPr>
+        <w:rPr>
+          <w:rFonts w:asciiTheme="majorHAnsi" w:hAnsiTheme="majorHAnsi" w:cstheme="majorHAnsi"/>
+          <w:b/>
+          <w:bCs/>
+          <w:sz w:val="32"/>
+          <w:szCs w:val="32"/>
+        </w:rPr>
+      </w:pPr>
+    </w:p>
+    <w:p>
+      <w:pPr>
+        <w:rPr>
+          <w:rFonts w:asciiTheme="majorHAnsi" w:hAnsiTheme="majorHAnsi" w:cstheme="majorHAnsi"/>
+          <w:b/>
+          <w:bCs/>
+          <w:sz w:val="32"/>
+          <w:szCs w:val="32"/>
+        </w:rPr>
+      </w:pPr>
+    </w:p>
+    <w:p>
+      <w:pPr>
+        <w:rPr>
+          <w:rFonts w:asciiTheme="majorHAnsi" w:hAnsiTheme="majorHAnsi" w:cstheme="majorHAnsi"/>
+          <w:b/>
+          <w:bCs/>
+          <w:sz w:val="32"/>
+          <w:szCs w:val="32"/>
+        </w:rPr>
+      </w:pPr>
+    </w:p>
+    <w:p>
+      <w:pPr>
+        <w:rPr>
+          <w:rFonts w:asciiTheme="majorHAnsi" w:hAnsiTheme="majorHAnsi" w:cstheme="majorHAnsi"/>
+          <w:b/>
+          <w:bCs/>
+          <w:sz w:val="32"/>
+          <w:szCs w:val="32"/>
+        </w:rPr>
+      </w:pPr>
+    </w:p>
+    <w:p>
+      <w:pPr>
+        <w:rPr>
+          <w:rFonts w:asciiTheme="majorHAnsi" w:hAnsiTheme="majorHAnsi" w:cstheme="majorHAnsi"/>
+          <w:b/>
+          <w:bCs/>
+          <w:sz w:val="32"/>
+          <w:szCs w:val="32"/>
+        </w:rPr>
+      </w:pPr>
+    </w:p>
+    <w:p>
+      <w:pPr>
+        <w:rPr>
+          <w:rFonts w:asciiTheme="majorHAnsi" w:hAnsiTheme="majorHAnsi" w:cstheme="majorHAnsi"/>
+          <w:b/>
+          <w:bCs/>
+          <w:sz w:val="32"/>
+          <w:szCs w:val="32"/>
+        </w:rPr>
+      </w:pPr>
+      <w:r>
+        <w:rPr>
+          <w:rFonts w:asciiTheme="majorHAnsi" w:hAnsiTheme="majorHAnsi" w:cstheme="majorHAnsi"/>
+          <w:b/>
+          <w:bCs/>
+          <w:sz w:val="32"/>
+          <w:szCs w:val="32"/>
+        </w:rPr>
+        <w:lastRenderedPageBreak/>
         <w:t>Progetto base</w:t>
       </w:r>
     </w:p>
@@ -550,7 +663,66 @@
           <w:sz w:val="24"/>
           <w:szCs w:val="24"/>
         </w:rPr>
-        <w:t xml:space="preserve"> su di una macchina con un database MySQL in esecuzione. Il servizio sarà raggiungibile sulla porta 8080, e potrà comunicare con diversi client contemporaneamente.</w:t>
+        <w:t xml:space="preserve"> su di una macchina con un database MySQL in esecuzione.</w:t>
+      </w:r>
+      <w:r>
+        <w:rPr>
+          <w:sz w:val="24"/>
+          <w:szCs w:val="24"/>
+        </w:rPr>
+        <w:t xml:space="preserve"> Le tabelle utilizzate per memorizzare i dataset non d</w:t>
+      </w:r>
+      <w:r>
+        <w:rPr>
+          <w:sz w:val="24"/>
+          <w:szCs w:val="24"/>
+        </w:rPr>
+        <w:t xml:space="preserve">ovranno </w:t>
+      </w:r>
+      <w:r>
+        <w:rPr>
+          <w:sz w:val="24"/>
+          <w:szCs w:val="24"/>
+        </w:rPr>
+        <w:t xml:space="preserve">presentare </w:t>
+      </w:r>
+      <w:proofErr w:type="spellStart"/>
+      <w:r>
+        <w:rPr>
+          <w:sz w:val="24"/>
+          <w:szCs w:val="24"/>
+        </w:rPr>
+        <w:t>tuple</w:t>
+      </w:r>
+      <w:proofErr w:type="spellEnd"/>
+      <w:r>
+        <w:rPr>
+          <w:sz w:val="24"/>
+          <w:szCs w:val="24"/>
+        </w:rPr>
+        <w:t xml:space="preserve"> aventi attributi con valore NULL</w:t>
+      </w:r>
+      <w:r>
+        <w:rPr>
+          <w:sz w:val="24"/>
+          <w:szCs w:val="24"/>
+        </w:rPr>
+        <w:t>.</w:t>
+      </w:r>
+    </w:p>
+    <w:p>
+      <w:pPr>
+        <w:rPr>
+          <w:sz w:val="24"/>
+          <w:szCs w:val="24"/>
+        </w:rPr>
+      </w:pPr>
+      <w:r>
+        <w:rPr>
+          <w:sz w:val="24"/>
+          <w:szCs w:val="24"/>
+        </w:rPr>
+        <w:t>Il servizio sarà raggiungibile sulla porta 8080, e potrà comunicare con diversi client contemporaneamente.</w:t>
       </w:r>
       <w:r>
         <w:rPr>
@@ -593,6 +765,13 @@
         </w:rPr>
         <w:t>caricare un dataset fornendo il nome della tabella in cui è memorizzato nel database</w:t>
       </w:r>
+      <w:r>
+        <w:rPr>
+          <w:sz w:val="24"/>
+          <w:szCs w:val="24"/>
+        </w:rPr>
+        <w:t>;</w:t>
+      </w:r>
     </w:p>
     <w:p>
       <w:pPr>
@@ -613,6 +792,13 @@
         </w:rPr>
         <w:t>creare ed esplorare un albero di regressione a partire dal dataset specificato</w:t>
       </w:r>
+      <w:r>
+        <w:rPr>
+          <w:sz w:val="24"/>
+          <w:szCs w:val="24"/>
+        </w:rPr>
+        <w:t>;</w:t>
+      </w:r>
     </w:p>
     <w:p>
       <w:pPr>
@@ -633,6 +819,13 @@
         </w:rPr>
         <w:t>salvare l’albero di regressione appena creato nella macchina dove il server viene eseguito</w:t>
       </w:r>
+      <w:r>
+        <w:rPr>
+          <w:sz w:val="24"/>
+          <w:szCs w:val="24"/>
+        </w:rPr>
+        <w:t>;</w:t>
+      </w:r>
     </w:p>
     <w:p>
       <w:pPr>
@@ -653,27 +846,26 @@
         </w:rPr>
         <w:t>esplorare un albero di regressione creato in precedenza</w:t>
       </w:r>
-    </w:p>
-    <w:p>
-      <w:pPr>
-        <w:rPr>
-          <w:sz w:val="24"/>
-          <w:szCs w:val="24"/>
-        </w:rPr>
-      </w:pPr>
-      <w:r>
-        <w:rPr>
-          <w:sz w:val="24"/>
-          <w:szCs w:val="24"/>
-        </w:rPr>
-        <w:br w:type="page"/>
-      </w:r>
-      <w:r>
-        <w:rPr>
-          <w:sz w:val="24"/>
-          <w:szCs w:val="24"/>
-        </w:rPr>
-        <w:lastRenderedPageBreak/>
+      <w:r>
+        <w:rPr>
+          <w:sz w:val="24"/>
+          <w:szCs w:val="24"/>
+        </w:rPr>
+        <w:t>.</w:t>
+      </w:r>
+    </w:p>
+    <w:p>
+      <w:pPr>
+        <w:rPr>
+          <w:sz w:val="24"/>
+          <w:szCs w:val="24"/>
+        </w:rPr>
+      </w:pPr>
+      <w:r>
+        <w:rPr>
+          <w:sz w:val="24"/>
+          <w:szCs w:val="24"/>
+        </w:rPr>
         <w:t>Il server effettuerà dei log su console di quanto accade durante la sua esecuzione (ad esempio, connessione di un client, o errore durante la creazione di un albero di regressione). I messaggi di errore rilevanti per l’utente verranno inviati al client.</w:t>
       </w:r>
     </w:p>
@@ -689,14 +881,56 @@
           <w:sz w:val="24"/>
           <w:szCs w:val="24"/>
         </w:rPr>
-        <w:t>Il client da riga di comando permette di collegarsi ad un server che sta eseguendo</w:t>
-      </w:r>
-      <w:r>
-        <w:rPr>
-          <w:sz w:val="24"/>
-          <w:szCs w:val="24"/>
-        </w:rPr>
-        <w:t xml:space="preserve"> un’istanza del server, il quale indirizzo IP e porta devono essere specificati all’avvio del client (come argomenti di esecuzione del programma). L’utente dovrà fornire il nome del dataset su cui lavorare, e successivamente specificare se creare un nuovo albero di regressione o caricarne uno creato precedentemente. Una volta effettuata la scelta, si avvierà l’esplorazione dell’albero, che viene presentata tramite </w:t>
+        <w:t>Il client da riga di comando permette di collegarsi ad un</w:t>
+      </w:r>
+      <w:r>
+        <w:rPr>
+          <w:sz w:val="24"/>
+          <w:szCs w:val="24"/>
+        </w:rPr>
+        <w:t xml:space="preserve">a macchina </w:t>
+      </w:r>
+      <w:r>
+        <w:rPr>
+          <w:sz w:val="24"/>
+          <w:szCs w:val="24"/>
+        </w:rPr>
+        <w:t>che sta eseguendo</w:t>
+      </w:r>
+      <w:r>
+        <w:rPr>
+          <w:sz w:val="24"/>
+          <w:szCs w:val="24"/>
+        </w:rPr>
+        <w:t xml:space="preserve"> un’istanza del server, </w:t>
+      </w:r>
+      <w:r>
+        <w:rPr>
+          <w:sz w:val="24"/>
+          <w:szCs w:val="24"/>
+        </w:rPr>
+        <w:t>la</w:t>
+      </w:r>
+      <w:r>
+        <w:rPr>
+          <w:sz w:val="24"/>
+          <w:szCs w:val="24"/>
+        </w:rPr>
+        <w:t xml:space="preserve"> quale indirizzo IP e porta devono essere specificati all’avvio del client</w:t>
+      </w:r>
+      <w:r>
+        <w:rPr>
+          <w:sz w:val="24"/>
+          <w:szCs w:val="24"/>
+        </w:rPr>
+        <w:t xml:space="preserve">. </w:t>
+      </w:r>
+      <w:r>
+        <w:rPr>
+          <w:sz w:val="24"/>
+          <w:szCs w:val="24"/>
+        </w:rPr>
+        <w:t xml:space="preserve">L’utente dovrà fornire il nome del dataset su cui lavorare, e successivamente specificare se creare un nuovo albero di regressione o caricarne uno creato precedentemente. Una volta effettuata la scelta, si avvierà l’esplorazione dell’albero, che viene presentata tramite </w:t>
       </w:r>
       <w:r>
         <w:rPr>
@@ -724,7 +958,35 @@
           <w:sz w:val="24"/>
           <w:szCs w:val="24"/>
         </w:rPr>
-        <w:t>. L’utente quindi dovrà specificare il cammino da seguire tramite gli identificativi numerici dei nodi di split. Alla fine dell’esplorazione, gli sarà presentata la predizione del valore dell’attributo target. Sarà quindi possibile ricominciare l’esplorazione sullo stesso albero, o chiudere il programma.</w:t>
+        <w:t xml:space="preserve">. L’utente quindi dovrà specificare il cammino da seguire tramite gli identificativi numerici dei nodi di split. Alla fine dell’esplorazione, </w:t>
+      </w:r>
+      <w:r>
+        <w:rPr>
+          <w:sz w:val="24"/>
+          <w:szCs w:val="24"/>
+        </w:rPr>
+        <w:t>all’utente</w:t>
+      </w:r>
+      <w:r>
+        <w:rPr>
+          <w:sz w:val="24"/>
+          <w:szCs w:val="24"/>
+        </w:rPr>
+        <w:t xml:space="preserve"> sarà presentata la predizione del valore dell’attributo target. Sarà quindi possibile ricominciare l’esplorazione sullo stesso albero, o</w:t>
+      </w:r>
+      <w:r>
+        <w:rPr>
+          <w:sz w:val="24"/>
+          <w:szCs w:val="24"/>
+        </w:rPr>
+        <w:t xml:space="preserve"> terminare l’esecuzione</w:t>
+      </w:r>
+      <w:r>
+        <w:rPr>
+          <w:sz w:val="24"/>
+          <w:szCs w:val="24"/>
+        </w:rPr>
+        <w:t>.</w:t>
       </w:r>
       <w:r>
         <w:rPr>
@@ -732,7 +994,21 @@
           <w:szCs w:val="24"/>
         </w:rPr>
         <w:br/>
-        <w:t>Il salvataggio dell’albero di regressione verrà effettuato in automatico alla creazione di un nuovo albero.</w:t>
+        <w:t>Il salvataggio dell’albero di regressione</w:t>
+      </w:r>
+      <w:r>
+        <w:rPr>
+          <w:sz w:val="24"/>
+          <w:szCs w:val="24"/>
+        </w:rPr>
+        <w:t xml:space="preserve"> verrà</w:t>
+      </w:r>
+      <w:r>
+        <w:rPr>
+          <w:sz w:val="24"/>
+          <w:szCs w:val="24"/>
+        </w:rPr>
+        <w:t xml:space="preserve"> effettuato in automatico alla creazione di un nuovo albero.</w:t>
       </w:r>
       <w:r>
         <w:rPr>
@@ -794,7 +1070,32 @@
           <w:sz w:val="24"/>
           <w:szCs w:val="24"/>
         </w:rPr>
-        <w:t xml:space="preserve">L’estensione sviluppata per il progetto consiste in un’interfaccia grafica per desktop sviluppata tramite il framework </w:t>
+        <w:t>L’estensione per il progetto consiste in un’interfaccia grafica per desktop</w:t>
+      </w:r>
+      <w:r>
+        <w:rPr>
+          <w:rFonts w:cstheme="minorHAnsi"/>
+          <w:sz w:val="24"/>
+          <w:szCs w:val="24"/>
+        </w:rPr>
+        <w:t>.</w:t>
+      </w:r>
+      <w:r>
+        <w:rPr>
+          <w:rFonts w:cstheme="minorHAnsi"/>
+          <w:sz w:val="24"/>
+          <w:szCs w:val="24"/>
+        </w:rPr>
+        <w:br/>
+        <w:t>Tale interfaccia è stata</w:t>
+      </w:r>
+      <w:r>
+        <w:rPr>
+          <w:rFonts w:cstheme="minorHAnsi"/>
+          <w:sz w:val="24"/>
+          <w:szCs w:val="24"/>
+        </w:rPr>
+        <w:t xml:space="preserve"> sviluppata tramite il framework </w:t>
       </w:r>
       <w:proofErr w:type="spellStart"/>
       <w:r>
@@ -820,27 +1121,2716 @@
           <w:sz w:val="24"/>
           <w:szCs w:val="24"/>
         </w:rPr>
-        <w:t xml:space="preserve"> Le funzionalità del client CLI sono state mantenute, ed è stata aggiunta la possibilità di memorizzare più server a cui connettersi: l’utente potrà quindi aggiungere nuovi server, che saranno mantenuti in memoria anche dopo la chiusura del programma. In generale, il client grafico è più tollerante agli errori da parte dell’utente, e permette l’esplorazione di più alberi su più server in una stessa sessione di utilizzo del programma, a differenza del client da riga di comando.</w:t>
-      </w:r>
-    </w:p>
-    <w:p>
-      <w:pPr>
-        <w:rPr>
-          <w:rFonts w:cstheme="minorHAnsi"/>
-          <w:sz w:val="24"/>
-          <w:szCs w:val="24"/>
-        </w:rPr>
-      </w:pPr>
-      <w:r>
-        <w:rPr>
-          <w:rFonts w:cstheme="minorHAnsi"/>
-          <w:sz w:val="24"/>
-          <w:szCs w:val="24"/>
-        </w:rPr>
-        <w:t>Il server appartenente al progetto esteso potrà essere sia avviato sulla porta 8080 (porta di default se viene avviato il server senza argomenti), che su una porta specificata dall’utente. Inoltre, i log effettuati dal server vengono salvati in un file di testo consultabile nella macchina che sta eseguendo il server.</w:t>
+        <w:t xml:space="preserve"> Le funzionalità del client CLI sono state mantenute</w:t>
+      </w:r>
+      <w:r>
+        <w:rPr>
+          <w:rFonts w:cstheme="minorHAnsi"/>
+          <w:sz w:val="24"/>
+          <w:szCs w:val="24"/>
+        </w:rPr>
+        <w:t>. Le feature aggiunte sono le seguenti:</w:t>
+      </w:r>
+    </w:p>
+    <w:p>
+      <w:pPr>
+        <w:pStyle w:val="Paragrafoelenco"/>
+        <w:numPr>
+          <w:ilvl w:val="0"/>
+          <w:numId w:val="13"/>
+        </w:numPr>
+        <w:rPr>
+          <w:rFonts w:cstheme="minorHAnsi"/>
+          <w:sz w:val="24"/>
+          <w:szCs w:val="24"/>
+        </w:rPr>
+      </w:pPr>
+      <w:r>
+        <w:rPr>
+          <w:rFonts w:cstheme="minorHAnsi"/>
+          <w:sz w:val="24"/>
+          <w:szCs w:val="24"/>
+        </w:rPr>
+        <w:t>possibilità di memorizzare più server a cui connettersi (disponibili anche dopo la chiusura del programma)</w:t>
+      </w:r>
+      <w:r>
+        <w:rPr>
+          <w:rFonts w:cstheme="minorHAnsi"/>
+          <w:sz w:val="24"/>
+          <w:szCs w:val="24"/>
+        </w:rPr>
+        <w:t>;</w:t>
+      </w:r>
+    </w:p>
+    <w:p>
+      <w:pPr>
+        <w:pStyle w:val="Paragrafoelenco"/>
+        <w:numPr>
+          <w:ilvl w:val="0"/>
+          <w:numId w:val="13"/>
+        </w:numPr>
+        <w:rPr>
+          <w:rFonts w:cstheme="minorHAnsi"/>
+          <w:sz w:val="24"/>
+          <w:szCs w:val="24"/>
+        </w:rPr>
+      </w:pPr>
+      <w:r>
+        <w:rPr>
+          <w:rFonts w:cstheme="minorHAnsi"/>
+          <w:sz w:val="24"/>
+          <w:szCs w:val="24"/>
+        </w:rPr>
+        <w:t>possibilità di esplorare diversi alberi su diversi server nella stessa sessione di utilizzo del programma</w:t>
+      </w:r>
+      <w:r>
+        <w:rPr>
+          <w:rFonts w:cstheme="minorHAnsi"/>
+          <w:sz w:val="24"/>
+          <w:szCs w:val="24"/>
+        </w:rPr>
+        <w:t>;</w:t>
+      </w:r>
+    </w:p>
+    <w:p>
+      <w:pPr>
+        <w:pStyle w:val="Paragrafoelenco"/>
+        <w:numPr>
+          <w:ilvl w:val="0"/>
+          <w:numId w:val="13"/>
+        </w:numPr>
+        <w:rPr>
+          <w:rFonts w:cstheme="minorHAnsi"/>
+          <w:sz w:val="24"/>
+          <w:szCs w:val="24"/>
+        </w:rPr>
+      </w:pPr>
+      <w:r>
+        <w:rPr>
+          <w:rFonts w:cstheme="minorHAnsi"/>
+          <w:sz w:val="24"/>
+          <w:szCs w:val="24"/>
+        </w:rPr>
+        <w:t>possibilità di visualizzare una schermata di aiuto;</w:t>
+      </w:r>
+    </w:p>
+    <w:p>
+      <w:pPr>
+        <w:pStyle w:val="Paragrafoelenco"/>
+        <w:numPr>
+          <w:ilvl w:val="0"/>
+          <w:numId w:val="13"/>
+        </w:numPr>
+        <w:rPr>
+          <w:rFonts w:cstheme="minorHAnsi"/>
+          <w:sz w:val="24"/>
+          <w:szCs w:val="24"/>
+        </w:rPr>
+      </w:pPr>
+      <w:r>
+        <w:rPr>
+          <w:rFonts w:cstheme="minorHAnsi"/>
+          <w:sz w:val="24"/>
+          <w:szCs w:val="24"/>
+        </w:rPr>
+        <w:t>possibilità di lanciare il server su di una porta diversa dalla 8080</w:t>
+      </w:r>
+      <w:r>
+        <w:rPr>
+          <w:rFonts w:cstheme="minorHAnsi"/>
+          <w:sz w:val="24"/>
+          <w:szCs w:val="24"/>
+        </w:rPr>
+        <w:t>;</w:t>
+      </w:r>
+    </w:p>
+    <w:p>
+      <w:pPr>
+        <w:pStyle w:val="Paragrafoelenco"/>
+        <w:numPr>
+          <w:ilvl w:val="0"/>
+          <w:numId w:val="13"/>
+        </w:numPr>
+        <w:rPr>
+          <w:rFonts w:cstheme="minorHAnsi"/>
+          <w:sz w:val="24"/>
+          <w:szCs w:val="24"/>
+        </w:rPr>
+      </w:pPr>
+      <w:r>
+        <w:rPr>
+          <w:rFonts w:cstheme="minorHAnsi"/>
+          <w:sz w:val="24"/>
+          <w:szCs w:val="24"/>
+        </w:rPr>
+        <w:t>trascrizione dei messaggi di log del server su di un file testuale</w:t>
+      </w:r>
+      <w:r>
+        <w:rPr>
+          <w:rFonts w:cstheme="minorHAnsi"/>
+          <w:sz w:val="24"/>
+          <w:szCs w:val="24"/>
+        </w:rPr>
+        <w:t>.</w:t>
+      </w:r>
+    </w:p>
+    <w:p>
+      <w:pPr>
+        <w:rPr>
+          <w:rFonts w:cstheme="minorHAnsi"/>
+          <w:sz w:val="24"/>
+          <w:szCs w:val="24"/>
+        </w:rPr>
+      </w:pPr>
+      <w:r>
+        <w:rPr>
+          <w:rFonts w:cstheme="minorHAnsi"/>
+          <w:sz w:val="24"/>
+          <w:szCs w:val="24"/>
+        </w:rPr>
+        <w:t>In generale, il client grafico è più tollerante agli errori da parte dell’utente.</w:t>
+      </w:r>
+    </w:p>
+    <w:p>
+      <w:pPr>
+        <w:rPr>
+          <w:rFonts w:asciiTheme="majorHAnsi" w:hAnsiTheme="majorHAnsi" w:cstheme="majorHAnsi"/>
+          <w:b/>
+          <w:bCs/>
+          <w:sz w:val="40"/>
+          <w:szCs w:val="40"/>
+        </w:rPr>
+      </w:pPr>
+      <w:r>
+        <w:rPr>
+          <w:rFonts w:asciiTheme="majorHAnsi" w:hAnsiTheme="majorHAnsi" w:cstheme="majorHAnsi"/>
+          <w:b/>
+          <w:bCs/>
+          <w:sz w:val="40"/>
+          <w:szCs w:val="40"/>
+        </w:rPr>
+        <w:lastRenderedPageBreak/>
+        <w:t xml:space="preserve">Guida </w:t>
+      </w:r>
+      <w:r>
+        <w:rPr>
+          <w:rFonts w:asciiTheme="majorHAnsi" w:hAnsiTheme="majorHAnsi" w:cstheme="majorHAnsi"/>
+          <w:b/>
+          <w:bCs/>
+          <w:sz w:val="40"/>
+          <w:szCs w:val="40"/>
+        </w:rPr>
+        <w:t>di installazione</w:t>
+      </w:r>
+    </w:p>
+    <w:p>
+      <w:pPr>
+        <w:rPr>
+          <w:rFonts w:asciiTheme="majorHAnsi" w:hAnsiTheme="majorHAnsi" w:cstheme="majorHAnsi"/>
+          <w:b/>
+          <w:bCs/>
+          <w:sz w:val="32"/>
+          <w:szCs w:val="32"/>
+        </w:rPr>
+      </w:pPr>
+      <w:r>
+        <w:rPr>
+          <w:rFonts w:asciiTheme="majorHAnsi" w:hAnsiTheme="majorHAnsi" w:cstheme="majorHAnsi"/>
+          <w:b/>
+          <w:bCs/>
+          <w:sz w:val="32"/>
+          <w:szCs w:val="32"/>
+        </w:rPr>
+        <w:t>Installazione Server</w:t>
+      </w:r>
+    </w:p>
+    <w:p>
+      <w:pPr>
+        <w:rPr>
+          <w:rFonts w:cstheme="minorHAnsi"/>
+          <w:sz w:val="24"/>
+          <w:szCs w:val="24"/>
+        </w:rPr>
+      </w:pPr>
+      <w:r>
+        <w:rPr>
+          <w:rFonts w:cstheme="minorHAnsi"/>
+          <w:sz w:val="24"/>
+          <w:szCs w:val="24"/>
+        </w:rPr>
+        <w:t>Per eseguire correttamente il Server sulla propria macchina è necessario:</w:t>
+      </w:r>
+    </w:p>
+    <w:p>
+      <w:pPr>
+        <w:pStyle w:val="Paragrafoelenco"/>
+        <w:numPr>
+          <w:ilvl w:val="0"/>
+          <w:numId w:val="9"/>
+        </w:numPr>
+        <w:rPr>
+          <w:rFonts w:cstheme="minorHAnsi"/>
+          <w:sz w:val="24"/>
+          <w:szCs w:val="24"/>
+        </w:rPr>
+      </w:pPr>
+      <w:r>
+        <w:rPr>
+          <w:rFonts w:cstheme="minorHAnsi"/>
+          <w:sz w:val="24"/>
+          <w:szCs w:val="24"/>
+        </w:rPr>
+        <w:t>aver installato la Java Runtime Environment 8</w:t>
+      </w:r>
+    </w:p>
+    <w:p>
+      <w:pPr>
+        <w:pStyle w:val="Paragrafoelenco"/>
+        <w:numPr>
+          <w:ilvl w:val="0"/>
+          <w:numId w:val="9"/>
+        </w:numPr>
+        <w:rPr>
+          <w:rFonts w:cstheme="minorHAnsi"/>
+          <w:sz w:val="24"/>
+          <w:szCs w:val="24"/>
+        </w:rPr>
+      </w:pPr>
+      <w:r>
+        <w:rPr>
+          <w:rFonts w:cstheme="minorHAnsi"/>
+          <w:sz w:val="24"/>
+          <w:szCs w:val="24"/>
+        </w:rPr>
+        <w:t>aver installato MySQL</w:t>
+      </w:r>
+    </w:p>
+    <w:p>
+      <w:pPr>
+        <w:pStyle w:val="Paragrafoelenco"/>
+        <w:numPr>
+          <w:ilvl w:val="0"/>
+          <w:numId w:val="9"/>
+        </w:numPr>
+        <w:rPr>
+          <w:rFonts w:cstheme="minorHAnsi"/>
+          <w:sz w:val="24"/>
+          <w:szCs w:val="24"/>
+        </w:rPr>
+      </w:pPr>
+      <w:r>
+        <w:rPr>
+          <w:rFonts w:cstheme="minorHAnsi"/>
+          <w:sz w:val="24"/>
+          <w:szCs w:val="24"/>
+        </w:rPr>
+        <w:t xml:space="preserve">eseguire il file </w:t>
+      </w:r>
+      <w:proofErr w:type="spellStart"/>
+      <w:r>
+        <w:rPr>
+          <w:rFonts w:ascii="Courier New" w:hAnsi="Courier New" w:cs="Courier New"/>
+        </w:rPr>
+        <w:t>script.sql</w:t>
+      </w:r>
+      <w:proofErr w:type="spellEnd"/>
+      <w:r>
+        <w:rPr>
+          <w:rFonts w:ascii="Courier New" w:hAnsi="Courier New" w:cs="Courier New"/>
+        </w:rPr>
+        <w:t xml:space="preserve"> </w:t>
+      </w:r>
+      <w:r>
+        <w:rPr>
+          <w:rFonts w:cstheme="minorHAnsi"/>
+          <w:sz w:val="24"/>
+          <w:szCs w:val="24"/>
+        </w:rPr>
+        <w:t>per creare l’utente MySQL, il Database e le tabelle necessarie</w:t>
+      </w:r>
+      <w:r>
+        <w:rPr>
+          <w:rFonts w:cstheme="minorHAnsi"/>
+          <w:sz w:val="24"/>
+          <w:szCs w:val="24"/>
+        </w:rPr>
+        <w:t>.</w:t>
+      </w:r>
+    </w:p>
+    <w:p>
+      <w:pPr>
+        <w:rPr>
+          <w:rFonts w:asciiTheme="majorHAnsi" w:hAnsiTheme="majorHAnsi" w:cstheme="majorHAnsi"/>
+          <w:b/>
+          <w:bCs/>
+          <w:sz w:val="32"/>
+          <w:szCs w:val="32"/>
+        </w:rPr>
+      </w:pPr>
+      <w:r>
+        <w:rPr>
+          <w:rFonts w:cstheme="minorHAnsi"/>
+          <w:sz w:val="24"/>
+          <w:szCs w:val="24"/>
+        </w:rPr>
+        <w:t xml:space="preserve"> </w:t>
+      </w:r>
+      <w:r>
+        <w:rPr>
+          <w:rFonts w:asciiTheme="majorHAnsi" w:hAnsiTheme="majorHAnsi" w:cstheme="majorHAnsi"/>
+          <w:b/>
+          <w:bCs/>
+          <w:sz w:val="32"/>
+          <w:szCs w:val="32"/>
+        </w:rPr>
+        <w:t xml:space="preserve">Installazione </w:t>
+      </w:r>
+      <w:r>
+        <w:rPr>
+          <w:rFonts w:asciiTheme="majorHAnsi" w:hAnsiTheme="majorHAnsi" w:cstheme="majorHAnsi"/>
+          <w:b/>
+          <w:bCs/>
+          <w:sz w:val="32"/>
+          <w:szCs w:val="32"/>
+        </w:rPr>
+        <w:t>Client (CLI e GUI)</w:t>
+      </w:r>
+    </w:p>
+    <w:p>
+      <w:pPr>
+        <w:rPr>
+          <w:rFonts w:cstheme="minorHAnsi"/>
+          <w:sz w:val="24"/>
+          <w:szCs w:val="24"/>
+        </w:rPr>
+      </w:pPr>
+      <w:r>
+        <w:rPr>
+          <w:rFonts w:cstheme="minorHAnsi"/>
+          <w:sz w:val="24"/>
+          <w:szCs w:val="24"/>
+        </w:rPr>
+        <w:t>Per</w:t>
+      </w:r>
+      <w:r>
+        <w:rPr>
+          <w:rFonts w:cstheme="minorHAnsi"/>
+          <w:sz w:val="24"/>
+          <w:szCs w:val="24"/>
+        </w:rPr>
+        <w:t xml:space="preserve"> eseguire correttamente il Client (sia testuale che grafico) è necessario:</w:t>
+      </w:r>
+    </w:p>
+    <w:p>
+      <w:pPr>
+        <w:pStyle w:val="Paragrafoelenco"/>
+        <w:numPr>
+          <w:ilvl w:val="0"/>
+          <w:numId w:val="10"/>
+        </w:numPr>
+        <w:rPr>
+          <w:rFonts w:cstheme="minorHAnsi"/>
+          <w:sz w:val="24"/>
+          <w:szCs w:val="24"/>
+        </w:rPr>
+      </w:pPr>
+      <w:r>
+        <w:rPr>
+          <w:rFonts w:cstheme="minorHAnsi"/>
+          <w:sz w:val="24"/>
+          <w:szCs w:val="24"/>
+        </w:rPr>
+        <w:t>aver installato</w:t>
+      </w:r>
+      <w:r>
+        <w:rPr>
+          <w:rFonts w:cstheme="minorHAnsi"/>
+          <w:sz w:val="24"/>
+          <w:szCs w:val="24"/>
+        </w:rPr>
+        <w:t xml:space="preserve"> la Java Runtime Environment 8</w:t>
+      </w:r>
+    </w:p>
+    <w:p>
+      <w:pPr>
+        <w:pStyle w:val="Paragrafoelenco"/>
+        <w:numPr>
+          <w:ilvl w:val="0"/>
+          <w:numId w:val="10"/>
+        </w:numPr>
+        <w:rPr>
+          <w:rFonts w:cstheme="minorHAnsi"/>
+          <w:sz w:val="24"/>
+          <w:szCs w:val="24"/>
+        </w:rPr>
+      </w:pPr>
+      <w:r>
+        <w:rPr>
+          <w:rFonts w:cstheme="minorHAnsi"/>
+          <w:sz w:val="24"/>
+          <w:szCs w:val="24"/>
+        </w:rPr>
+        <w:t>avere un server in ascolto</w:t>
+      </w:r>
+    </w:p>
+    <w:p>
+      <w:pPr>
+        <w:rPr>
+          <w:rFonts w:cstheme="minorHAnsi"/>
+          <w:sz w:val="24"/>
+          <w:szCs w:val="24"/>
+        </w:rPr>
+      </w:pPr>
+      <w:r>
+        <w:rPr>
+          <w:rFonts w:cstheme="minorHAnsi"/>
+          <w:sz w:val="24"/>
+          <w:szCs w:val="24"/>
+        </w:rPr>
+        <w:t>NB: il server in ascolto deve essere lo stesso presentato con il client utilizzato, non è possibile ad esempio utilizzare il server presentato nel progetto base con il client grafico.</w:t>
+      </w:r>
+    </w:p>
+    <w:p>
+      <w:pPr>
+        <w:rPr>
+          <w:rFonts w:asciiTheme="majorHAnsi" w:hAnsiTheme="majorHAnsi" w:cstheme="majorHAnsi"/>
+          <w:b/>
+          <w:bCs/>
+          <w:sz w:val="40"/>
+          <w:szCs w:val="40"/>
+        </w:rPr>
+      </w:pPr>
+      <w:r>
+        <w:rPr>
+          <w:rFonts w:asciiTheme="majorHAnsi" w:hAnsiTheme="majorHAnsi" w:cstheme="majorHAnsi"/>
+          <w:b/>
+          <w:bCs/>
+          <w:sz w:val="40"/>
+          <w:szCs w:val="40"/>
+        </w:rPr>
+        <w:t xml:space="preserve">Guida </w:t>
+      </w:r>
+      <w:r>
+        <w:rPr>
+          <w:rFonts w:asciiTheme="majorHAnsi" w:hAnsiTheme="majorHAnsi" w:cstheme="majorHAnsi"/>
+          <w:b/>
+          <w:bCs/>
+          <w:sz w:val="40"/>
+          <w:szCs w:val="40"/>
+        </w:rPr>
+        <w:t>Utente</w:t>
+      </w:r>
+    </w:p>
+    <w:p>
+      <w:pPr>
+        <w:rPr>
+          <w:rFonts w:asciiTheme="majorHAnsi" w:hAnsiTheme="majorHAnsi" w:cstheme="majorHAnsi"/>
+          <w:b/>
+          <w:bCs/>
+          <w:sz w:val="32"/>
+          <w:szCs w:val="32"/>
+        </w:rPr>
+      </w:pPr>
+      <w:r>
+        <w:rPr>
+          <w:rFonts w:asciiTheme="majorHAnsi" w:hAnsiTheme="majorHAnsi" w:cstheme="majorHAnsi"/>
+          <w:b/>
+          <w:bCs/>
+          <w:sz w:val="32"/>
+          <w:szCs w:val="32"/>
+        </w:rPr>
+        <w:t xml:space="preserve">Avvio del </w:t>
+      </w:r>
+      <w:r>
+        <w:rPr>
+          <w:rFonts w:asciiTheme="majorHAnsi" w:hAnsiTheme="majorHAnsi" w:cstheme="majorHAnsi"/>
+          <w:b/>
+          <w:bCs/>
+          <w:sz w:val="32"/>
+          <w:szCs w:val="32"/>
+        </w:rPr>
+        <w:t>Server</w:t>
+      </w:r>
+      <w:r>
+        <w:rPr>
+          <w:rFonts w:asciiTheme="majorHAnsi" w:hAnsiTheme="majorHAnsi" w:cstheme="majorHAnsi"/>
+          <w:b/>
+          <w:bCs/>
+          <w:sz w:val="32"/>
+          <w:szCs w:val="32"/>
+        </w:rPr>
+        <w:t xml:space="preserve"> (</w:t>
+      </w:r>
+      <w:r>
+        <w:rPr>
+          <w:rFonts w:asciiTheme="majorHAnsi" w:hAnsiTheme="majorHAnsi" w:cstheme="majorHAnsi"/>
+          <w:b/>
+          <w:bCs/>
+          <w:sz w:val="32"/>
+          <w:szCs w:val="32"/>
+        </w:rPr>
+        <w:t xml:space="preserve">progetto </w:t>
+      </w:r>
+      <w:r>
+        <w:rPr>
+          <w:rFonts w:asciiTheme="majorHAnsi" w:hAnsiTheme="majorHAnsi" w:cstheme="majorHAnsi"/>
+          <w:b/>
+          <w:bCs/>
+          <w:sz w:val="32"/>
+          <w:szCs w:val="32"/>
+        </w:rPr>
+        <w:t>base)</w:t>
+      </w:r>
+    </w:p>
+    <w:p>
+      <w:pPr>
+        <w:rPr>
+          <w:rFonts w:cstheme="minorHAnsi"/>
+          <w:sz w:val="24"/>
+          <w:szCs w:val="24"/>
+        </w:rPr>
+      </w:pPr>
+      <w:r>
+        <w:rPr>
+          <w:rFonts w:cstheme="minorHAnsi"/>
+          <w:sz w:val="24"/>
+          <w:szCs w:val="24"/>
+        </w:rPr>
+        <w:t xml:space="preserve">Per avviare il Server è necessario avviare il file </w:t>
+      </w:r>
+      <w:r>
+        <w:rPr>
+          <w:rFonts w:ascii="Courier New" w:hAnsi="Courier New" w:cs="Courier New"/>
+        </w:rPr>
+        <w:t>server</w:t>
+      </w:r>
+      <w:r>
+        <w:rPr>
+          <w:rFonts w:ascii="Courier New" w:hAnsi="Courier New" w:cs="Courier New"/>
+        </w:rPr>
+        <w:t>.</w:t>
+      </w:r>
+      <w:r>
+        <w:rPr>
+          <w:rFonts w:ascii="Courier New" w:hAnsi="Courier New" w:cs="Courier New"/>
+        </w:rPr>
+        <w:t xml:space="preserve">bat </w:t>
+      </w:r>
+      <w:r>
+        <w:rPr>
+          <w:rFonts w:cstheme="minorHAnsi"/>
+          <w:sz w:val="24"/>
+          <w:szCs w:val="24"/>
+        </w:rPr>
+        <w:t xml:space="preserve">nella stessa cartella </w:t>
+      </w:r>
+      <w:r>
+        <w:rPr>
+          <w:rFonts w:cstheme="minorHAnsi"/>
+          <w:sz w:val="24"/>
+          <w:szCs w:val="24"/>
+        </w:rPr>
+        <w:t xml:space="preserve">di </w:t>
+      </w:r>
+      <w:r>
+        <w:rPr>
+          <w:rFonts w:ascii="Courier New" w:hAnsi="Courier New" w:cs="Courier New"/>
+        </w:rPr>
+        <w:t>server.jar</w:t>
+      </w:r>
+      <w:r>
+        <w:rPr>
+          <w:rFonts w:cstheme="minorHAnsi"/>
+          <w:sz w:val="24"/>
+          <w:szCs w:val="24"/>
+        </w:rPr>
+        <w:t>. Alternativamente è possibile avviarlo da riga di comando, tramite il comando</w:t>
+      </w:r>
+    </w:p>
+    <w:p>
+      <w:pPr>
+        <w:ind w:firstLine="708"/>
+        <w:rPr>
+          <w:rFonts w:ascii="Courier New" w:hAnsi="Courier New" w:cs="Courier New"/>
+        </w:rPr>
+      </w:pPr>
+      <w:r>
+        <w:rPr>
+          <w:rFonts w:ascii="Courier New" w:hAnsi="Courier New" w:cs="Courier New"/>
+        </w:rPr>
+        <w:t>java -</w:t>
+      </w:r>
+      <w:proofErr w:type="spellStart"/>
+      <w:r>
+        <w:rPr>
+          <w:rFonts w:ascii="Courier New" w:hAnsi="Courier New" w:cs="Courier New"/>
+        </w:rPr>
+        <w:t>jar</w:t>
+      </w:r>
+      <w:proofErr w:type="spellEnd"/>
+      <w:r>
+        <w:rPr>
+          <w:rFonts w:ascii="Courier New" w:hAnsi="Courier New" w:cs="Courier New"/>
+        </w:rPr>
+        <w:t xml:space="preserve"> server.jar</w:t>
+      </w:r>
+    </w:p>
+    <w:p>
+      <w:pPr>
+        <w:rPr>
+          <w:rFonts w:cstheme="minorHAnsi"/>
+          <w:sz w:val="24"/>
+          <w:szCs w:val="24"/>
+        </w:rPr>
+      </w:pPr>
+      <w:r>
+        <w:rPr>
+          <w:rFonts w:asciiTheme="majorHAnsi" w:hAnsiTheme="majorHAnsi" w:cstheme="majorHAnsi"/>
+          <w:b/>
+          <w:bCs/>
+          <w:sz w:val="32"/>
+          <w:szCs w:val="32"/>
+        </w:rPr>
+        <w:t xml:space="preserve">Avvio del </w:t>
+      </w:r>
+      <w:r>
+        <w:rPr>
+          <w:rFonts w:asciiTheme="majorHAnsi" w:hAnsiTheme="majorHAnsi" w:cstheme="majorHAnsi"/>
+          <w:b/>
+          <w:bCs/>
+          <w:sz w:val="32"/>
+          <w:szCs w:val="32"/>
+        </w:rPr>
+        <w:t>Client</w:t>
+      </w:r>
+      <w:r>
+        <w:rPr>
+          <w:rFonts w:asciiTheme="majorHAnsi" w:hAnsiTheme="majorHAnsi" w:cstheme="majorHAnsi"/>
+          <w:b/>
+          <w:bCs/>
+          <w:sz w:val="32"/>
+          <w:szCs w:val="32"/>
+        </w:rPr>
+        <w:t xml:space="preserve"> (</w:t>
+      </w:r>
+      <w:r>
+        <w:rPr>
+          <w:rFonts w:asciiTheme="majorHAnsi" w:hAnsiTheme="majorHAnsi" w:cstheme="majorHAnsi"/>
+          <w:b/>
+          <w:bCs/>
+          <w:sz w:val="32"/>
+          <w:szCs w:val="32"/>
+        </w:rPr>
+        <w:t xml:space="preserve">progetto </w:t>
+      </w:r>
+      <w:r>
+        <w:rPr>
+          <w:rFonts w:asciiTheme="majorHAnsi" w:hAnsiTheme="majorHAnsi" w:cstheme="majorHAnsi"/>
+          <w:b/>
+          <w:bCs/>
+          <w:sz w:val="32"/>
+          <w:szCs w:val="32"/>
+        </w:rPr>
+        <w:t>base)</w:t>
+      </w:r>
+    </w:p>
+    <w:p>
+      <w:pPr>
+        <w:rPr>
+          <w:rFonts w:cstheme="minorHAnsi"/>
+          <w:sz w:val="24"/>
+          <w:szCs w:val="24"/>
+        </w:rPr>
+      </w:pPr>
+      <w:r>
+        <w:rPr>
+          <w:rFonts w:cstheme="minorHAnsi"/>
+          <w:sz w:val="24"/>
+          <w:szCs w:val="24"/>
+        </w:rPr>
+        <w:t xml:space="preserve">Per avviare il Client da riga di comando, è necessario avviare il file </w:t>
+      </w:r>
+      <w:r>
+        <w:rPr>
+          <w:rFonts w:ascii="Courier New" w:hAnsi="Courier New" w:cs="Courier New"/>
+        </w:rPr>
+        <w:t>client.bat</w:t>
+      </w:r>
+      <w:r>
+        <w:rPr>
+          <w:rFonts w:ascii="Courier New" w:hAnsi="Courier New" w:cs="Courier New"/>
+        </w:rPr>
+        <w:t xml:space="preserve"> </w:t>
+      </w:r>
+      <w:r>
+        <w:rPr>
+          <w:rFonts w:cstheme="minorHAnsi"/>
+          <w:sz w:val="24"/>
+          <w:szCs w:val="24"/>
+        </w:rPr>
+        <w:t>nella stessa cartella del file</w:t>
+      </w:r>
+      <w:r>
+        <w:rPr>
+          <w:rFonts w:ascii="Courier New" w:hAnsi="Courier New" w:cs="Courier New"/>
+        </w:rPr>
+        <w:t xml:space="preserve"> client.jar</w:t>
+      </w:r>
+      <w:r>
+        <w:rPr>
+          <w:rFonts w:ascii="Courier New" w:hAnsi="Courier New" w:cs="Courier New"/>
+        </w:rPr>
+        <w:t xml:space="preserve">. </w:t>
+      </w:r>
+      <w:r>
+        <w:rPr>
+          <w:rFonts w:cstheme="minorHAnsi"/>
+          <w:sz w:val="24"/>
+          <w:szCs w:val="24"/>
+        </w:rPr>
+        <w:t xml:space="preserve">Questa modalità di avvio connetterà </w:t>
+      </w:r>
+      <w:r>
+        <w:rPr>
+          <w:rFonts w:cstheme="minorHAnsi"/>
+          <w:sz w:val="24"/>
+          <w:szCs w:val="24"/>
+        </w:rPr>
+        <w:t>il Client ad un server in esecuzione sulla propria macchina, sulla porta 8080.</w:t>
+      </w:r>
+      <w:r>
+        <w:rPr>
+          <w:rFonts w:cstheme="minorHAnsi"/>
+          <w:sz w:val="24"/>
+          <w:szCs w:val="24"/>
+        </w:rPr>
+        <w:t xml:space="preserve"> Per specificare un altro server a cui connettersi, è necessario avviare il </w:t>
+      </w:r>
+      <w:r>
+        <w:rPr>
+          <w:rFonts w:cstheme="minorHAnsi"/>
+          <w:sz w:val="24"/>
+          <w:szCs w:val="24"/>
+        </w:rPr>
+        <w:t>C</w:t>
+      </w:r>
+      <w:r>
+        <w:rPr>
+          <w:rFonts w:cstheme="minorHAnsi"/>
+          <w:sz w:val="24"/>
+          <w:szCs w:val="24"/>
+        </w:rPr>
+        <w:t>lient da una shell tramite il comando</w:t>
+      </w:r>
+    </w:p>
+    <w:p>
+      <w:pPr>
+        <w:ind w:firstLine="708"/>
+        <w:rPr>
+          <w:rFonts w:ascii="Courier New" w:hAnsi="Courier New" w:cs="Courier New"/>
+        </w:rPr>
+      </w:pPr>
+      <w:r>
+        <w:rPr>
+          <w:rFonts w:ascii="Courier New" w:hAnsi="Courier New" w:cs="Courier New"/>
+        </w:rPr>
+        <w:t>java -</w:t>
+      </w:r>
+      <w:proofErr w:type="spellStart"/>
+      <w:r>
+        <w:rPr>
+          <w:rFonts w:ascii="Courier New" w:hAnsi="Courier New" w:cs="Courier New"/>
+        </w:rPr>
+        <w:t>jar</w:t>
+      </w:r>
+      <w:proofErr w:type="spellEnd"/>
+      <w:r>
+        <w:rPr>
+          <w:rFonts w:ascii="Courier New" w:hAnsi="Courier New" w:cs="Courier New"/>
+        </w:rPr>
+        <w:t xml:space="preserve"> client.jar </w:t>
+      </w:r>
+      <w:r>
+        <w:rPr>
+          <w:rFonts w:ascii="Courier New" w:hAnsi="Courier New" w:cs="Courier New"/>
+        </w:rPr>
+        <w:t>[</w:t>
+      </w:r>
+      <w:r>
+        <w:rPr>
+          <w:rFonts w:ascii="Courier New" w:hAnsi="Courier New" w:cs="Courier New"/>
+        </w:rPr>
+        <w:t>INDIRIZZO_IP</w:t>
+      </w:r>
+      <w:r>
+        <w:rPr>
+          <w:rFonts w:ascii="Courier New" w:hAnsi="Courier New" w:cs="Courier New"/>
+        </w:rPr>
+        <w:t>]</w:t>
+      </w:r>
+      <w:r>
+        <w:rPr>
+          <w:rFonts w:ascii="Courier New" w:hAnsi="Courier New" w:cs="Courier New"/>
+        </w:rPr>
+        <w:t xml:space="preserve"> </w:t>
+      </w:r>
+      <w:r>
+        <w:rPr>
+          <w:rFonts w:ascii="Courier New" w:hAnsi="Courier New" w:cs="Courier New"/>
+        </w:rPr>
+        <w:t>[</w:t>
+      </w:r>
+      <w:r>
+        <w:rPr>
+          <w:rFonts w:ascii="Courier New" w:hAnsi="Courier New" w:cs="Courier New"/>
+        </w:rPr>
+        <w:t>PORTA</w:t>
+      </w:r>
+      <w:r>
+        <w:rPr>
+          <w:rFonts w:ascii="Courier New" w:hAnsi="Courier New" w:cs="Courier New"/>
+        </w:rPr>
+        <w:t>]</w:t>
+      </w:r>
+    </w:p>
+    <w:p>
+      <w:pPr>
+        <w:rPr>
+          <w:rFonts w:cstheme="minorHAnsi"/>
+          <w:sz w:val="24"/>
+          <w:szCs w:val="24"/>
+        </w:rPr>
+      </w:pPr>
+      <w:r>
+        <w:rPr>
+          <w:rFonts w:cstheme="minorHAnsi"/>
+          <w:sz w:val="24"/>
+          <w:szCs w:val="24"/>
+        </w:rPr>
+        <w:t>o inserendo tale comando nel file batch di avvio.</w:t>
+      </w:r>
+    </w:p>
+    <w:p>
+      <w:pPr>
+        <w:rPr>
+          <w:rFonts w:cstheme="minorHAnsi"/>
+          <w:sz w:val="24"/>
+          <w:szCs w:val="24"/>
+        </w:rPr>
+      </w:pPr>
+      <w:r>
+        <w:rPr>
+          <w:rFonts w:cstheme="minorHAnsi"/>
+          <w:sz w:val="24"/>
+          <w:szCs w:val="24"/>
+        </w:rPr>
+        <w:br w:type="page"/>
+      </w:r>
+    </w:p>
+    <w:p>
+      <w:pPr>
+        <w:rPr>
+          <w:rFonts w:asciiTheme="majorHAnsi" w:hAnsiTheme="majorHAnsi" w:cstheme="majorHAnsi"/>
+          <w:b/>
+          <w:bCs/>
+          <w:sz w:val="32"/>
+          <w:szCs w:val="32"/>
+        </w:rPr>
+      </w:pPr>
+      <w:r>
+        <w:rPr>
+          <w:rFonts w:asciiTheme="majorHAnsi" w:hAnsiTheme="majorHAnsi" w:cstheme="majorHAnsi"/>
+          <w:b/>
+          <w:bCs/>
+          <w:sz w:val="32"/>
+          <w:szCs w:val="32"/>
+        </w:rPr>
+        <w:lastRenderedPageBreak/>
+        <w:t>Avvio del Server (</w:t>
+      </w:r>
+      <w:r>
+        <w:rPr>
+          <w:rFonts w:asciiTheme="majorHAnsi" w:hAnsiTheme="majorHAnsi" w:cstheme="majorHAnsi"/>
+          <w:b/>
+          <w:bCs/>
+          <w:sz w:val="32"/>
+          <w:szCs w:val="32"/>
+        </w:rPr>
+        <w:t xml:space="preserve">progetto </w:t>
+      </w:r>
+      <w:r>
+        <w:rPr>
+          <w:rFonts w:asciiTheme="majorHAnsi" w:hAnsiTheme="majorHAnsi" w:cstheme="majorHAnsi"/>
+          <w:b/>
+          <w:bCs/>
+          <w:sz w:val="32"/>
+          <w:szCs w:val="32"/>
+        </w:rPr>
+        <w:t>esteso</w:t>
+      </w:r>
+      <w:r>
+        <w:rPr>
+          <w:rFonts w:asciiTheme="majorHAnsi" w:hAnsiTheme="majorHAnsi" w:cstheme="majorHAnsi"/>
+          <w:b/>
+          <w:bCs/>
+          <w:sz w:val="32"/>
+          <w:szCs w:val="32"/>
+        </w:rPr>
+        <w:t>)</w:t>
+      </w:r>
+    </w:p>
+    <w:p>
+      <w:pPr>
+        <w:rPr>
+          <w:rFonts w:cstheme="minorHAnsi"/>
+          <w:sz w:val="24"/>
+          <w:szCs w:val="24"/>
+        </w:rPr>
+      </w:pPr>
+      <w:r>
+        <w:rPr>
+          <w:rFonts w:cstheme="minorHAnsi"/>
+          <w:sz w:val="24"/>
+          <w:szCs w:val="24"/>
+        </w:rPr>
+        <w:t xml:space="preserve">Similmente alla sua controparte nel progetto base, il server del progetto esteso è eseguibile avviando il file </w:t>
+      </w:r>
+      <w:r>
+        <w:rPr>
+          <w:rFonts w:ascii="Courier New" w:hAnsi="Courier New" w:cs="Courier New"/>
+        </w:rPr>
+        <w:t>server.bat</w:t>
+      </w:r>
+      <w:r>
+        <w:rPr>
+          <w:rFonts w:cstheme="minorHAnsi"/>
+          <w:sz w:val="24"/>
+          <w:szCs w:val="24"/>
+        </w:rPr>
+        <w:t xml:space="preserve"> nella stessa cartella di </w:t>
+      </w:r>
+      <w:r>
+        <w:rPr>
+          <w:rFonts w:ascii="Courier New" w:hAnsi="Courier New" w:cs="Courier New"/>
+        </w:rPr>
+        <w:t>server.jar</w:t>
+      </w:r>
+      <w:r>
+        <w:rPr>
+          <w:rFonts w:cstheme="minorHAnsi"/>
+          <w:sz w:val="24"/>
+          <w:szCs w:val="24"/>
+        </w:rPr>
+        <w:t>.</w:t>
+      </w:r>
+      <w:r>
+        <w:rPr>
+          <w:rFonts w:cstheme="minorHAnsi"/>
+          <w:sz w:val="24"/>
+          <w:szCs w:val="24"/>
+        </w:rPr>
+        <w:t xml:space="preserve"> È possibile avviare il server specificando la porta dove sarà raggiungibile, eseguendo il comando</w:t>
+      </w:r>
+      <w:r>
+        <w:rPr>
+          <w:rFonts w:cstheme="minorHAnsi"/>
+          <w:sz w:val="24"/>
+          <w:szCs w:val="24"/>
+        </w:rPr>
+        <w:t xml:space="preserve"> </w:t>
+      </w:r>
+      <w:r>
+        <w:rPr>
+          <w:rFonts w:cstheme="minorHAnsi"/>
+          <w:sz w:val="24"/>
+          <w:szCs w:val="24"/>
+        </w:rPr>
+        <w:t>tramite shell</w:t>
+      </w:r>
+    </w:p>
+    <w:p>
+      <w:pPr>
+        <w:rPr>
+          <w:rFonts w:ascii="Courier New" w:hAnsi="Courier New" w:cs="Courier New"/>
+        </w:rPr>
+      </w:pPr>
+      <w:r>
+        <w:rPr>
+          <w:rFonts w:ascii="Courier New" w:hAnsi="Courier New" w:cs="Courier New"/>
+        </w:rPr>
+        <w:tab/>
+        <w:t>java -</w:t>
+      </w:r>
+      <w:proofErr w:type="spellStart"/>
+      <w:r>
+        <w:rPr>
+          <w:rFonts w:ascii="Courier New" w:hAnsi="Courier New" w:cs="Courier New"/>
+        </w:rPr>
+        <w:t>jar</w:t>
+      </w:r>
+      <w:proofErr w:type="spellEnd"/>
+      <w:r>
+        <w:rPr>
+          <w:rFonts w:ascii="Courier New" w:hAnsi="Courier New" w:cs="Courier New"/>
+        </w:rPr>
+        <w:t xml:space="preserve"> server.jar </w:t>
+      </w:r>
+      <w:r>
+        <w:rPr>
+          <w:rFonts w:ascii="Courier New" w:hAnsi="Courier New" w:cs="Courier New"/>
+        </w:rPr>
+        <w:t>[</w:t>
+      </w:r>
+      <w:r>
+        <w:rPr>
+          <w:rFonts w:ascii="Courier New" w:hAnsi="Courier New" w:cs="Courier New"/>
+        </w:rPr>
+        <w:t>PORTA</w:t>
+      </w:r>
+      <w:r>
+        <w:rPr>
+          <w:rFonts w:ascii="Courier New" w:hAnsi="Courier New" w:cs="Courier New"/>
+        </w:rPr>
+        <w:t>]</w:t>
+      </w:r>
+    </w:p>
+    <w:p>
+      <w:pPr>
+        <w:rPr>
+          <w:rFonts w:cstheme="minorHAnsi"/>
+          <w:sz w:val="24"/>
+          <w:szCs w:val="24"/>
+        </w:rPr>
+      </w:pPr>
+      <w:r>
+        <w:rPr>
+          <w:rFonts w:cstheme="minorHAnsi"/>
+          <w:sz w:val="24"/>
+          <w:szCs w:val="24"/>
+        </w:rPr>
+        <w:t>o sostituendo</w:t>
+      </w:r>
+      <w:r>
+        <w:rPr>
+          <w:rFonts w:cstheme="minorHAnsi"/>
+          <w:sz w:val="24"/>
+          <w:szCs w:val="24"/>
+        </w:rPr>
+        <w:t xml:space="preserve"> il comando presente nel file batch con quello sopra riportato.</w:t>
+      </w:r>
+      <w:r>
+        <w:rPr>
+          <w:rFonts w:cstheme="minorHAnsi"/>
+          <w:sz w:val="24"/>
+          <w:szCs w:val="24"/>
+        </w:rPr>
+        <w:t xml:space="preserve"> In caso non venga specificata alcuna porta, il server verrà eseguito sulla porta 8080.</w:t>
+      </w:r>
+    </w:p>
+    <w:p>
+      <w:pPr>
+        <w:rPr>
+          <w:rFonts w:cstheme="minorHAnsi"/>
+          <w:sz w:val="24"/>
+          <w:szCs w:val="24"/>
+        </w:rPr>
+      </w:pPr>
+      <w:r>
+        <w:rPr>
+          <w:rFonts w:cstheme="minorHAnsi"/>
+          <w:sz w:val="24"/>
+          <w:szCs w:val="24"/>
+        </w:rPr>
+        <w:t xml:space="preserve">Una volta avviato il server, verrà creato un file di log nella stessa cartella del file </w:t>
+      </w:r>
+      <w:proofErr w:type="spellStart"/>
+      <w:r>
+        <w:rPr>
+          <w:rFonts w:cstheme="minorHAnsi"/>
+          <w:sz w:val="24"/>
+          <w:szCs w:val="24"/>
+        </w:rPr>
+        <w:t>jar</w:t>
+      </w:r>
+      <w:proofErr w:type="spellEnd"/>
+      <w:r>
+        <w:rPr>
+          <w:rFonts w:cstheme="minorHAnsi"/>
+          <w:sz w:val="24"/>
+          <w:szCs w:val="24"/>
+        </w:rPr>
+        <w:t>. Il file è testuale, e riporta varie informazioni sull’attività del server durante la sua esecuzione.</w:t>
+      </w:r>
+    </w:p>
+    <w:p>
+      <w:pPr>
+        <w:rPr>
+          <w:rFonts w:cstheme="minorHAnsi"/>
+          <w:sz w:val="24"/>
+          <w:szCs w:val="24"/>
+        </w:rPr>
+      </w:pPr>
+      <w:r>
+        <w:rPr>
+          <w:rFonts w:asciiTheme="majorHAnsi" w:hAnsiTheme="majorHAnsi" w:cstheme="majorHAnsi"/>
+          <w:b/>
+          <w:bCs/>
+          <w:sz w:val="32"/>
+          <w:szCs w:val="32"/>
+        </w:rPr>
+        <w:t xml:space="preserve">Avvio del </w:t>
+      </w:r>
+      <w:r>
+        <w:rPr>
+          <w:rFonts w:asciiTheme="majorHAnsi" w:hAnsiTheme="majorHAnsi" w:cstheme="majorHAnsi"/>
+          <w:b/>
+          <w:bCs/>
+          <w:sz w:val="32"/>
+          <w:szCs w:val="32"/>
+        </w:rPr>
+        <w:t xml:space="preserve">Client </w:t>
+      </w:r>
+      <w:r>
+        <w:rPr>
+          <w:rFonts w:asciiTheme="majorHAnsi" w:hAnsiTheme="majorHAnsi" w:cstheme="majorHAnsi"/>
+          <w:b/>
+          <w:bCs/>
+          <w:sz w:val="32"/>
+          <w:szCs w:val="32"/>
+        </w:rPr>
+        <w:t>(</w:t>
+      </w:r>
+      <w:r>
+        <w:rPr>
+          <w:rFonts w:asciiTheme="majorHAnsi" w:hAnsiTheme="majorHAnsi" w:cstheme="majorHAnsi"/>
+          <w:b/>
+          <w:bCs/>
+          <w:sz w:val="32"/>
+          <w:szCs w:val="32"/>
+        </w:rPr>
+        <w:t xml:space="preserve">progetto </w:t>
+      </w:r>
+      <w:r>
+        <w:rPr>
+          <w:rFonts w:asciiTheme="majorHAnsi" w:hAnsiTheme="majorHAnsi" w:cstheme="majorHAnsi"/>
+          <w:b/>
+          <w:bCs/>
+          <w:sz w:val="32"/>
+          <w:szCs w:val="32"/>
+        </w:rPr>
+        <w:t>esteso)</w:t>
+      </w:r>
+    </w:p>
+    <w:p>
+      <w:pPr>
+        <w:rPr>
+          <w:rFonts w:cstheme="minorHAnsi"/>
+          <w:sz w:val="24"/>
+          <w:szCs w:val="24"/>
+        </w:rPr>
+      </w:pPr>
+      <w:r>
+        <w:rPr>
+          <w:rFonts w:cstheme="minorHAnsi"/>
+          <w:sz w:val="24"/>
+          <w:szCs w:val="24"/>
+        </w:rPr>
+        <w:t xml:space="preserve">Per avviare il client grafico è necessario avviare il file </w:t>
+      </w:r>
+      <w:r>
+        <w:rPr>
+          <w:rFonts w:ascii="Courier New" w:hAnsi="Courier New" w:cs="Courier New"/>
+        </w:rPr>
+        <w:t>client.</w:t>
+      </w:r>
+      <w:r>
+        <w:rPr>
+          <w:rFonts w:ascii="Courier New" w:hAnsi="Courier New" w:cs="Courier New"/>
+        </w:rPr>
+        <w:t xml:space="preserve">bat </w:t>
+      </w:r>
+      <w:r>
+        <w:rPr>
+          <w:rFonts w:cstheme="minorHAnsi"/>
+          <w:sz w:val="24"/>
+          <w:szCs w:val="24"/>
+        </w:rPr>
+        <w:t xml:space="preserve">nella stessa cartella di </w:t>
+      </w:r>
+      <w:r>
+        <w:rPr>
+          <w:rFonts w:ascii="Courier New" w:hAnsi="Courier New" w:cs="Courier New"/>
+        </w:rPr>
+        <w:t>client.jar</w:t>
+      </w:r>
+      <w:r>
+        <w:rPr>
+          <w:rFonts w:cstheme="minorHAnsi"/>
+          <w:sz w:val="24"/>
+          <w:szCs w:val="24"/>
+        </w:rPr>
+        <w:t>.</w:t>
+      </w:r>
+      <w:r>
+        <w:rPr>
+          <w:rFonts w:cstheme="minorHAnsi"/>
+          <w:sz w:val="24"/>
+          <w:szCs w:val="24"/>
+        </w:rPr>
+        <w:t xml:space="preserve"> Nella stessa cartella del file </w:t>
+      </w:r>
+      <w:proofErr w:type="spellStart"/>
+      <w:r>
+        <w:rPr>
+          <w:rFonts w:cstheme="minorHAnsi"/>
+          <w:sz w:val="24"/>
+          <w:szCs w:val="24"/>
+        </w:rPr>
+        <w:t>jar</w:t>
+      </w:r>
+      <w:proofErr w:type="spellEnd"/>
+      <w:r>
+        <w:rPr>
+          <w:rFonts w:cstheme="minorHAnsi"/>
+          <w:sz w:val="24"/>
+          <w:szCs w:val="24"/>
+        </w:rPr>
+        <w:t>, sarà memorizzato il file</w:t>
+      </w:r>
+      <w:r>
+        <w:rPr>
+          <w:rFonts w:cstheme="minorHAnsi"/>
+          <w:sz w:val="24"/>
+          <w:szCs w:val="24"/>
+        </w:rPr>
+        <w:t xml:space="preserve"> binario</w:t>
+      </w:r>
+      <w:r>
+        <w:rPr>
+          <w:rFonts w:cstheme="minorHAnsi"/>
+          <w:sz w:val="24"/>
+          <w:szCs w:val="24"/>
+        </w:rPr>
+        <w:t xml:space="preserve"> </w:t>
+      </w:r>
+      <w:r>
+        <w:rPr>
+          <w:rFonts w:ascii="Courier New" w:hAnsi="Courier New" w:cs="Courier New"/>
+        </w:rPr>
+        <w:t>servers.info</w:t>
+      </w:r>
+      <w:r>
+        <w:rPr>
+          <w:rFonts w:cstheme="minorHAnsi"/>
+        </w:rPr>
+        <w:t xml:space="preserve"> </w:t>
+      </w:r>
+      <w:r>
+        <w:rPr>
+          <w:rFonts w:cstheme="minorHAnsi"/>
+          <w:sz w:val="24"/>
+          <w:szCs w:val="24"/>
+        </w:rPr>
+        <w:t>contenente le informazioni sui server memorizzati dall’utente.</w:t>
+      </w:r>
+    </w:p>
+    <w:p>
+      <w:pPr>
+        <w:rPr>
+          <w:rFonts w:asciiTheme="majorHAnsi" w:hAnsiTheme="majorHAnsi" w:cstheme="majorHAnsi"/>
+          <w:b/>
+          <w:bCs/>
+          <w:sz w:val="40"/>
+          <w:szCs w:val="40"/>
+        </w:rPr>
+      </w:pPr>
+      <w:r>
+        <w:rPr>
+          <w:rFonts w:asciiTheme="majorHAnsi" w:hAnsiTheme="majorHAnsi" w:cstheme="majorHAnsi"/>
+          <w:b/>
+          <w:bCs/>
+          <w:sz w:val="40"/>
+          <w:szCs w:val="40"/>
+        </w:rPr>
+        <w:t xml:space="preserve">Guida </w:t>
+      </w:r>
+      <w:r>
+        <w:rPr>
+          <w:rFonts w:asciiTheme="majorHAnsi" w:hAnsiTheme="majorHAnsi" w:cstheme="majorHAnsi"/>
+          <w:b/>
+          <w:bCs/>
+          <w:sz w:val="40"/>
+          <w:szCs w:val="40"/>
+        </w:rPr>
+        <w:t xml:space="preserve">di </w:t>
+      </w:r>
+      <w:r>
+        <w:rPr>
+          <w:rFonts w:asciiTheme="majorHAnsi" w:hAnsiTheme="majorHAnsi" w:cstheme="majorHAnsi"/>
+          <w:b/>
+          <w:bCs/>
+          <w:sz w:val="40"/>
+          <w:szCs w:val="40"/>
+        </w:rPr>
+        <w:t>utilizzo</w:t>
+      </w:r>
+    </w:p>
+    <w:p>
+      <w:pPr>
+        <w:rPr>
+          <w:rFonts w:asciiTheme="majorHAnsi" w:hAnsiTheme="majorHAnsi" w:cstheme="majorHAnsi"/>
+          <w:b/>
+          <w:bCs/>
+          <w:sz w:val="32"/>
+          <w:szCs w:val="32"/>
+        </w:rPr>
+      </w:pPr>
+      <w:r>
+        <w:rPr>
+          <w:rFonts w:asciiTheme="majorHAnsi" w:hAnsiTheme="majorHAnsi" w:cstheme="majorHAnsi"/>
+          <w:b/>
+          <w:bCs/>
+          <w:sz w:val="32"/>
+          <w:szCs w:val="32"/>
+        </w:rPr>
+        <w:t xml:space="preserve">Utilizzo </w:t>
+      </w:r>
+      <w:r>
+        <w:rPr>
+          <w:rFonts w:asciiTheme="majorHAnsi" w:hAnsiTheme="majorHAnsi" w:cstheme="majorHAnsi"/>
+          <w:b/>
+          <w:bCs/>
+          <w:sz w:val="32"/>
+          <w:szCs w:val="32"/>
+        </w:rPr>
+        <w:t xml:space="preserve">del Client (progetto </w:t>
+      </w:r>
+      <w:r>
+        <w:rPr>
+          <w:rFonts w:asciiTheme="majorHAnsi" w:hAnsiTheme="majorHAnsi" w:cstheme="majorHAnsi"/>
+          <w:b/>
+          <w:bCs/>
+          <w:sz w:val="32"/>
+          <w:szCs w:val="32"/>
+        </w:rPr>
+        <w:t>base</w:t>
+      </w:r>
+      <w:r>
+        <w:rPr>
+          <w:rFonts w:asciiTheme="majorHAnsi" w:hAnsiTheme="majorHAnsi" w:cstheme="majorHAnsi"/>
+          <w:b/>
+          <w:bCs/>
+          <w:sz w:val="32"/>
+          <w:szCs w:val="32"/>
+        </w:rPr>
+        <w:t>)</w:t>
+      </w:r>
+    </w:p>
+    <w:p>
+      <w:pPr>
+        <w:rPr>
+          <w:rFonts w:cstheme="minorHAnsi"/>
+          <w:sz w:val="24"/>
+          <w:szCs w:val="24"/>
+        </w:rPr>
+      </w:pPr>
+      <w:r>
+        <w:rPr>
+          <w:rFonts w:cstheme="minorHAnsi"/>
+          <w:sz w:val="24"/>
+          <w:szCs w:val="24"/>
+        </w:rPr>
+        <w:t>Una volta avviato il Client, se la connessione con il server va a buon fine si specifica quale operazione si vuole effettuare</w:t>
+      </w:r>
+      <w:r>
+        <w:rPr>
+          <w:rFonts w:cstheme="minorHAnsi"/>
+          <w:sz w:val="24"/>
+          <w:szCs w:val="24"/>
+        </w:rPr>
+        <w:t>.</w:t>
+      </w:r>
+    </w:p>
+    <w:p>
+      <w:pPr>
+        <w:jc w:val="center"/>
+        <w:rPr>
+          <w:rFonts w:cstheme="minorHAnsi"/>
+          <w:sz w:val="24"/>
+          <w:szCs w:val="24"/>
+        </w:rPr>
+      </w:pPr>
+      <w:r>
+        <w:rPr>
+          <w:rFonts w:cstheme="minorHAnsi"/>
+          <w:sz w:val="24"/>
+          <w:szCs w:val="24"/>
+        </w:rPr>
+        <w:br/>
+      </w:r>
+      <w:r>
+        <w:rPr>
+          <w:rFonts w:cstheme="minorHAnsi"/>
+          <w:noProof/>
+          <w:sz w:val="24"/>
+          <w:szCs w:val="24"/>
+        </w:rPr>
+        <w:drawing>
+          <wp:inline distT="0" distB="0" distL="0" distR="0">
+            <wp:extent cx="4059227" cy="534009"/>
+            <wp:effectExtent l="0" t="0" r="0" b="0"/>
+            <wp:docPr id="4" name="Immagine 4"/>
+            <wp:cNvGraphicFramePr>
+              <a:graphicFrameLocks xmlns:a="http://schemas.openxmlformats.org/drawingml/2006/main" noChangeAspect="1"/>
+            </wp:cNvGraphicFramePr>
+            <a:graphic xmlns:a="http://schemas.openxmlformats.org/drawingml/2006/main">
+              <a:graphicData uri="http://schemas.openxmlformats.org/drawingml/2006/picture">
+                <pic:pic xmlns:pic="http://schemas.openxmlformats.org/drawingml/2006/picture">
+                  <pic:nvPicPr>
+                    <pic:cNvPr id="0" name="Picture 4"/>
+                    <pic:cNvPicPr>
+                      <a:picLocks noChangeAspect="1" noChangeArrowheads="1"/>
+                    </pic:cNvPicPr>
+                  </pic:nvPicPr>
+                  <pic:blipFill>
+                    <a:blip r:embed="rId5">
+                      <a:extLst>
+                        <a:ext uri="{28A0092B-C50C-407E-A947-70E740481C1C}">
+                          <a14:useLocalDpi xmlns:a14="http://schemas.microsoft.com/office/drawing/2010/main" val="0"/>
+                        </a:ext>
+                      </a:extLst>
+                    </a:blip>
+                    <a:srcRect/>
+                    <a:stretch>
+                      <a:fillRect/>
+                    </a:stretch>
+                  </pic:blipFill>
+                  <pic:spPr bwMode="auto">
+                    <a:xfrm>
+                      <a:off x="0" y="0"/>
+                      <a:ext cx="4498878" cy="591847"/>
+                    </a:xfrm>
+                    <a:prstGeom prst="rect">
+                      <a:avLst/>
+                    </a:prstGeom>
+                    <a:noFill/>
+                    <a:ln>
+                      <a:noFill/>
+                    </a:ln>
+                  </pic:spPr>
+                </pic:pic>
+              </a:graphicData>
+            </a:graphic>
+          </wp:inline>
+        </w:drawing>
+      </w:r>
+    </w:p>
+    <w:p>
+      <w:pPr>
+        <w:rPr>
+          <w:rFonts w:cstheme="minorHAnsi"/>
+          <w:sz w:val="24"/>
+          <w:szCs w:val="24"/>
+        </w:rPr>
+      </w:pPr>
+      <w:r>
+        <w:rPr>
+          <w:rFonts w:cstheme="minorHAnsi"/>
+          <w:sz w:val="24"/>
+          <w:szCs w:val="24"/>
+        </w:rPr>
+        <w:t>Una volta effettuata la scelta, si dovrà inserire il nome della tabella in cui è memorizzato il dataset su cui costruire l’albero.</w:t>
+      </w:r>
+      <w:r>
+        <w:rPr>
+          <w:rFonts w:cstheme="minorHAnsi"/>
+          <w:sz w:val="24"/>
+          <w:szCs w:val="24"/>
+        </w:rPr>
+        <w:br/>
+      </w:r>
+      <w:r>
+        <w:rPr>
+          <w:rFonts w:cstheme="minorHAnsi"/>
+          <w:sz w:val="24"/>
+          <w:szCs w:val="24"/>
+        </w:rPr>
+        <w:t xml:space="preserve">Infine, l’utente potrà esplorare l’albero specificando le caratteristiche della porzione di dataset per cui effettuare </w:t>
+      </w:r>
+      <w:r>
+        <w:rPr>
+          <w:rFonts w:cstheme="minorHAnsi"/>
+          <w:sz w:val="24"/>
+          <w:szCs w:val="24"/>
+        </w:rPr>
+        <w:t>la</w:t>
+      </w:r>
+      <w:r>
+        <w:rPr>
+          <w:rFonts w:cstheme="minorHAnsi"/>
+          <w:sz w:val="24"/>
+          <w:szCs w:val="24"/>
+        </w:rPr>
+        <w:t xml:space="preserve"> predizione sull’attributo target. Questo processo, all’atto pratico, si traduce nell’inserire gli identificativi numerici dei nodi di split su cui spostarsi (fino all’arrivo su di un nodo foglia).</w:t>
+      </w:r>
+    </w:p>
+    <w:p>
+      <w:pPr>
+        <w:jc w:val="center"/>
+        <w:rPr>
+          <w:rFonts w:cstheme="minorHAnsi"/>
+          <w:sz w:val="24"/>
+          <w:szCs w:val="24"/>
+        </w:rPr>
+      </w:pPr>
+      <w:r>
+        <w:rPr>
+          <w:rFonts w:cstheme="minorHAnsi"/>
+          <w:sz w:val="24"/>
+          <w:szCs w:val="24"/>
+        </w:rPr>
+        <w:br/>
+      </w:r>
+      <w:r>
+        <w:rPr>
+          <w:rFonts w:cstheme="minorHAnsi"/>
+          <w:noProof/>
+          <w:sz w:val="24"/>
+          <w:szCs w:val="24"/>
+        </w:rPr>
+        <w:drawing>
+          <wp:inline distT="0" distB="0" distL="0" distR="0">
+            <wp:extent cx="3291840" cy="1834589"/>
+            <wp:effectExtent l="0" t="0" r="3810" b="0"/>
+            <wp:docPr id="2" name="Immagine 2"/>
+            <wp:cNvGraphicFramePr>
+              <a:graphicFrameLocks xmlns:a="http://schemas.openxmlformats.org/drawingml/2006/main" noChangeAspect="1"/>
+            </wp:cNvGraphicFramePr>
+            <a:graphic xmlns:a="http://schemas.openxmlformats.org/drawingml/2006/main">
+              <a:graphicData uri="http://schemas.openxmlformats.org/drawingml/2006/picture">
+                <pic:pic xmlns:pic="http://schemas.openxmlformats.org/drawingml/2006/picture">
+                  <pic:nvPicPr>
+                    <pic:cNvPr id="0" name="Picture 2"/>
+                    <pic:cNvPicPr>
+                      <a:picLocks noChangeAspect="1" noChangeArrowheads="1"/>
+                    </pic:cNvPicPr>
+                  </pic:nvPicPr>
+                  <pic:blipFill>
+                    <a:blip r:embed="rId6">
+                      <a:extLst>
+                        <a:ext uri="{28A0092B-C50C-407E-A947-70E740481C1C}">
+                          <a14:useLocalDpi xmlns:a14="http://schemas.microsoft.com/office/drawing/2010/main" val="0"/>
+                        </a:ext>
+                      </a:extLst>
+                    </a:blip>
+                    <a:srcRect/>
+                    <a:stretch>
+                      <a:fillRect/>
+                    </a:stretch>
+                  </pic:blipFill>
+                  <pic:spPr bwMode="auto">
+                    <a:xfrm>
+                      <a:off x="0" y="0"/>
+                      <a:ext cx="3339300" cy="1861039"/>
+                    </a:xfrm>
+                    <a:prstGeom prst="rect">
+                      <a:avLst/>
+                    </a:prstGeom>
+                    <a:noFill/>
+                    <a:ln>
+                      <a:noFill/>
+                    </a:ln>
+                  </pic:spPr>
+                </pic:pic>
+              </a:graphicData>
+            </a:graphic>
+          </wp:inline>
+        </w:drawing>
+      </w:r>
+    </w:p>
+    <w:p>
+      <w:pPr>
+        <w:rPr>
+          <w:rFonts w:cstheme="minorHAnsi"/>
+          <w:sz w:val="24"/>
+          <w:szCs w:val="24"/>
+        </w:rPr>
+      </w:pPr>
+      <w:r>
+        <w:rPr>
+          <w:rFonts w:cstheme="minorHAnsi"/>
+          <w:sz w:val="24"/>
+          <w:szCs w:val="24"/>
+        </w:rPr>
+        <w:lastRenderedPageBreak/>
+        <w:t>Una volta finita un’esplorazione, si potrà avviarne una nuova sullo stesso albero.</w:t>
+      </w:r>
+    </w:p>
+    <w:p>
+      <w:pPr>
+        <w:jc w:val="center"/>
+        <w:rPr>
+          <w:rFonts w:cstheme="minorHAnsi"/>
+          <w:sz w:val="24"/>
+          <w:szCs w:val="24"/>
+        </w:rPr>
+      </w:pPr>
+      <w:r>
+        <w:rPr>
+          <w:rFonts w:cstheme="minorHAnsi"/>
+          <w:sz w:val="24"/>
+          <w:szCs w:val="24"/>
+        </w:rPr>
+        <w:br/>
+      </w:r>
+      <w:r>
+        <w:rPr>
+          <w:rFonts w:cstheme="minorHAnsi"/>
+          <w:noProof/>
+          <w:sz w:val="24"/>
+          <w:szCs w:val="24"/>
+        </w:rPr>
+        <w:drawing>
+          <wp:inline distT="0" distB="0" distL="0" distR="0">
+            <wp:extent cx="3152851" cy="2015165"/>
+            <wp:effectExtent l="0" t="0" r="0" b="4445"/>
+            <wp:docPr id="3" name="Immagine 3"/>
+            <wp:cNvGraphicFramePr>
+              <a:graphicFrameLocks xmlns:a="http://schemas.openxmlformats.org/drawingml/2006/main" noChangeAspect="1"/>
+            </wp:cNvGraphicFramePr>
+            <a:graphic xmlns:a="http://schemas.openxmlformats.org/drawingml/2006/main">
+              <a:graphicData uri="http://schemas.openxmlformats.org/drawingml/2006/picture">
+                <pic:pic xmlns:pic="http://schemas.openxmlformats.org/drawingml/2006/picture">
+                  <pic:nvPicPr>
+                    <pic:cNvPr id="0" name="Picture 3"/>
+                    <pic:cNvPicPr>
+                      <a:picLocks noChangeAspect="1" noChangeArrowheads="1"/>
+                    </pic:cNvPicPr>
+                  </pic:nvPicPr>
+                  <pic:blipFill>
+                    <a:blip r:embed="rId7">
+                      <a:extLst>
+                        <a:ext uri="{28A0092B-C50C-407E-A947-70E740481C1C}">
+                          <a14:useLocalDpi xmlns:a14="http://schemas.microsoft.com/office/drawing/2010/main" val="0"/>
+                        </a:ext>
+                      </a:extLst>
+                    </a:blip>
+                    <a:srcRect/>
+                    <a:stretch>
+                      <a:fillRect/>
+                    </a:stretch>
+                  </pic:blipFill>
+                  <pic:spPr bwMode="auto">
+                    <a:xfrm>
+                      <a:off x="0" y="0"/>
+                      <a:ext cx="3197972" cy="2044004"/>
+                    </a:xfrm>
+                    <a:prstGeom prst="rect">
+                      <a:avLst/>
+                    </a:prstGeom>
+                    <a:noFill/>
+                    <a:ln>
+                      <a:noFill/>
+                    </a:ln>
+                  </pic:spPr>
+                </pic:pic>
+              </a:graphicData>
+            </a:graphic>
+          </wp:inline>
+        </w:drawing>
+      </w:r>
+    </w:p>
+    <w:p>
+      <w:pPr>
+        <w:rPr>
+          <w:rFonts w:asciiTheme="majorHAnsi" w:hAnsiTheme="majorHAnsi" w:cstheme="majorHAnsi"/>
+          <w:b/>
+          <w:bCs/>
+          <w:sz w:val="32"/>
+          <w:szCs w:val="32"/>
+        </w:rPr>
+      </w:pPr>
+    </w:p>
+    <w:p>
+      <w:pPr>
+        <w:rPr>
+          <w:rFonts w:cstheme="minorHAnsi"/>
+          <w:sz w:val="24"/>
+          <w:szCs w:val="24"/>
+        </w:rPr>
+      </w:pPr>
+      <w:r>
+        <w:rPr>
+          <w:rFonts w:asciiTheme="majorHAnsi" w:hAnsiTheme="majorHAnsi" w:cstheme="majorHAnsi"/>
+          <w:b/>
+          <w:bCs/>
+          <w:sz w:val="32"/>
+          <w:szCs w:val="32"/>
+        </w:rPr>
+        <w:t>Utilizzo del Client (progetto</w:t>
+      </w:r>
+      <w:r>
+        <w:rPr>
+          <w:rFonts w:asciiTheme="majorHAnsi" w:hAnsiTheme="majorHAnsi" w:cstheme="majorHAnsi"/>
+          <w:b/>
+          <w:bCs/>
+          <w:sz w:val="32"/>
+          <w:szCs w:val="32"/>
+        </w:rPr>
+        <w:t xml:space="preserve"> esteso</w:t>
+      </w:r>
+      <w:r>
+        <w:rPr>
+          <w:rFonts w:asciiTheme="majorHAnsi" w:hAnsiTheme="majorHAnsi" w:cstheme="majorHAnsi"/>
+          <w:b/>
+          <w:bCs/>
+          <w:sz w:val="32"/>
+          <w:szCs w:val="32"/>
+        </w:rPr>
+        <w:t>)</w:t>
+      </w:r>
+    </w:p>
+    <w:p>
+      <w:pPr>
+        <w:rPr>
+          <w:rFonts w:cstheme="minorHAnsi"/>
+          <w:b/>
+          <w:bCs/>
+          <w:sz w:val="30"/>
+          <w:szCs w:val="30"/>
+        </w:rPr>
+      </w:pPr>
+      <w:r>
+        <w:rPr>
+          <w:rFonts w:cstheme="minorHAnsi"/>
+          <w:b/>
+          <w:bCs/>
+          <w:sz w:val="30"/>
+          <w:szCs w:val="30"/>
+        </w:rPr>
+        <w:t>Schermata</w:t>
+      </w:r>
+      <w:r>
+        <w:rPr>
+          <w:rFonts w:cstheme="minorHAnsi"/>
+          <w:b/>
+          <w:bCs/>
+          <w:sz w:val="30"/>
+          <w:szCs w:val="30"/>
+        </w:rPr>
+        <w:t xml:space="preserve"> Home</w:t>
+      </w:r>
+    </w:p>
+    <w:p>
+      <w:pPr>
+        <w:rPr>
+          <w:rFonts w:cstheme="minorHAnsi"/>
+          <w:sz w:val="24"/>
+          <w:szCs w:val="24"/>
+        </w:rPr>
+      </w:pPr>
+      <w:r>
+        <w:rPr>
+          <w:rFonts w:cstheme="minorHAnsi"/>
+          <w:sz w:val="24"/>
+          <w:szCs w:val="24"/>
+        </w:rPr>
+        <w:t>Una volta avviato il Client grafico, ci si troverà sulla schermata principale, dalla quale possiamo scegliere se:</w:t>
       </w:r>
       <w:bookmarkStart w:id="0" w:name="_GoBack"/>
       <w:bookmarkEnd w:id="0"/>
+    </w:p>
+    <w:p>
+      <w:pPr>
+        <w:pStyle w:val="Paragrafoelenco"/>
+        <w:numPr>
+          <w:ilvl w:val="0"/>
+          <w:numId w:val="11"/>
+        </w:numPr>
+        <w:rPr>
+          <w:rFonts w:cstheme="minorHAnsi"/>
+          <w:sz w:val="24"/>
+          <w:szCs w:val="24"/>
+        </w:rPr>
+      </w:pPr>
+      <w:r>
+        <w:rPr>
+          <w:rFonts w:cstheme="minorHAnsi"/>
+          <w:sz w:val="24"/>
+          <w:szCs w:val="24"/>
+        </w:rPr>
+        <w:t>creare un nuovo albero di regressione (1)</w:t>
+      </w:r>
+    </w:p>
+    <w:p>
+      <w:pPr>
+        <w:pStyle w:val="Paragrafoelenco"/>
+        <w:numPr>
+          <w:ilvl w:val="0"/>
+          <w:numId w:val="11"/>
+        </w:numPr>
+        <w:rPr>
+          <w:rFonts w:cstheme="minorHAnsi"/>
+          <w:sz w:val="24"/>
+          <w:szCs w:val="24"/>
+        </w:rPr>
+      </w:pPr>
+      <w:r>
+        <w:rPr>
+          <w:rFonts w:cstheme="minorHAnsi"/>
+          <w:sz w:val="24"/>
+          <w:szCs w:val="24"/>
+        </w:rPr>
+        <w:t>caricare un albero di regressione creato in precedenza (2)</w:t>
+      </w:r>
+    </w:p>
+    <w:p>
+      <w:pPr>
+        <w:rPr>
+          <w:rFonts w:cstheme="minorHAnsi"/>
+          <w:sz w:val="24"/>
+          <w:szCs w:val="24"/>
+        </w:rPr>
+      </w:pPr>
+      <w:r>
+        <w:rPr>
+          <w:rFonts w:cstheme="minorHAnsi"/>
+          <w:sz w:val="24"/>
+          <w:szCs w:val="24"/>
+        </w:rPr>
+        <w:t xml:space="preserve">Accedendo alla schermata delle impostazioni (3) si </w:t>
+      </w:r>
+      <w:r>
+        <w:rPr>
+          <w:rFonts w:cstheme="minorHAnsi"/>
+          <w:sz w:val="24"/>
+          <w:szCs w:val="24"/>
+        </w:rPr>
+        <w:t>potrà modificare la lista dei server conosciuti.</w:t>
+      </w:r>
+      <w:r>
+        <w:rPr>
+          <w:rFonts w:cstheme="minorHAnsi"/>
+          <w:sz w:val="24"/>
+          <w:szCs w:val="24"/>
+        </w:rPr>
+        <w:br/>
+        <w:t>Infine, è possibile accedere ad una schermata di aiuto (4) per avere informazioni sul programma</w:t>
+      </w:r>
+      <w:r>
+        <w:rPr>
+          <w:rFonts w:cstheme="minorHAnsi"/>
+          <w:sz w:val="24"/>
+          <w:szCs w:val="24"/>
+        </w:rPr>
+        <w:t>.</w:t>
+      </w:r>
+      <w:r>
+        <w:rPr>
+          <w:rFonts w:cstheme="minorHAnsi"/>
+          <w:sz w:val="24"/>
+          <w:szCs w:val="24"/>
+        </w:rPr>
+        <w:br/>
+      </w:r>
+    </w:p>
+    <w:p>
+      <w:pPr>
+        <w:jc w:val="center"/>
+        <w:rPr>
+          <w:rFonts w:cstheme="minorHAnsi"/>
+          <w:b/>
+          <w:bCs/>
+          <w:sz w:val="30"/>
+          <w:szCs w:val="30"/>
+        </w:rPr>
+      </w:pPr>
+      <w:r>
+        <w:rPr>
+          <w:rFonts w:cstheme="minorHAnsi"/>
+          <w:noProof/>
+          <w:sz w:val="24"/>
+          <w:szCs w:val="24"/>
+        </w:rPr>
+        <w:drawing>
+          <wp:inline distT="0" distB="0" distL="0" distR="0">
+            <wp:extent cx="3313785" cy="3563601"/>
+            <wp:effectExtent l="0" t="0" r="1270" b="0"/>
+            <wp:docPr id="5" name="Immagine 5"/>
+            <wp:cNvGraphicFramePr>
+              <a:graphicFrameLocks xmlns:a="http://schemas.openxmlformats.org/drawingml/2006/main" noChangeAspect="1"/>
+            </wp:cNvGraphicFramePr>
+            <a:graphic xmlns:a="http://schemas.openxmlformats.org/drawingml/2006/main">
+              <a:graphicData uri="http://schemas.openxmlformats.org/drawingml/2006/picture">
+                <pic:pic xmlns:pic="http://schemas.openxmlformats.org/drawingml/2006/picture">
+                  <pic:nvPicPr>
+                    <pic:cNvPr id="0" name="Picture 5"/>
+                    <pic:cNvPicPr>
+                      <a:picLocks noChangeAspect="1" noChangeArrowheads="1"/>
+                    </pic:cNvPicPr>
+                  </pic:nvPicPr>
+                  <pic:blipFill>
+                    <a:blip r:embed="rId8">
+                      <a:extLst>
+                        <a:ext uri="{28A0092B-C50C-407E-A947-70E740481C1C}">
+                          <a14:useLocalDpi xmlns:a14="http://schemas.microsoft.com/office/drawing/2010/main" val="0"/>
+                        </a:ext>
+                      </a:extLst>
+                    </a:blip>
+                    <a:srcRect/>
+                    <a:stretch>
+                      <a:fillRect/>
+                    </a:stretch>
+                  </pic:blipFill>
+                  <pic:spPr bwMode="auto">
+                    <a:xfrm>
+                      <a:off x="0" y="0"/>
+                      <a:ext cx="3423373" cy="3681450"/>
+                    </a:xfrm>
+                    <a:prstGeom prst="rect">
+                      <a:avLst/>
+                    </a:prstGeom>
+                    <a:noFill/>
+                    <a:ln>
+                      <a:noFill/>
+                    </a:ln>
+                  </pic:spPr>
+                </pic:pic>
+              </a:graphicData>
+            </a:graphic>
+          </wp:inline>
+        </w:drawing>
+      </w:r>
+    </w:p>
+    <w:p>
+      <w:pPr>
+        <w:rPr>
+          <w:rFonts w:cstheme="minorHAnsi"/>
+          <w:sz w:val="24"/>
+          <w:szCs w:val="24"/>
+        </w:rPr>
+      </w:pPr>
+      <w:r>
+        <w:rPr>
+          <w:rFonts w:cstheme="minorHAnsi"/>
+          <w:b/>
+          <w:bCs/>
+          <w:sz w:val="30"/>
+          <w:szCs w:val="30"/>
+        </w:rPr>
+        <w:lastRenderedPageBreak/>
+        <w:t>Schermata</w:t>
+      </w:r>
+      <w:r>
+        <w:rPr>
+          <w:rFonts w:cstheme="minorHAnsi"/>
+          <w:b/>
+          <w:bCs/>
+          <w:sz w:val="30"/>
+          <w:szCs w:val="30"/>
+        </w:rPr>
+        <w:t xml:space="preserve"> delle Impostazioni</w:t>
+      </w:r>
+    </w:p>
+    <w:p>
+      <w:pPr>
+        <w:rPr>
+          <w:rFonts w:cstheme="minorHAnsi"/>
+          <w:sz w:val="24"/>
+          <w:szCs w:val="24"/>
+        </w:rPr>
+      </w:pPr>
+      <w:r>
+        <w:rPr>
+          <w:rFonts w:cstheme="minorHAnsi"/>
+          <w:sz w:val="24"/>
+          <w:szCs w:val="24"/>
+        </w:rPr>
+        <w:t>Dalla schermata delle impostazioni è possibile:</w:t>
+      </w:r>
+    </w:p>
+    <w:p>
+      <w:pPr>
+        <w:pStyle w:val="Paragrafoelenco"/>
+        <w:numPr>
+          <w:ilvl w:val="0"/>
+          <w:numId w:val="12"/>
+        </w:numPr>
+        <w:rPr>
+          <w:rFonts w:cstheme="minorHAnsi"/>
+          <w:sz w:val="24"/>
+          <w:szCs w:val="24"/>
+        </w:rPr>
+      </w:pPr>
+      <w:r>
+        <w:rPr>
+          <w:rFonts w:cstheme="minorHAnsi"/>
+          <w:sz w:val="24"/>
+          <w:szCs w:val="24"/>
+        </w:rPr>
+        <w:t xml:space="preserve">visualizzare </w:t>
+      </w:r>
+      <w:r>
+        <w:rPr>
+          <w:rFonts w:cstheme="minorHAnsi"/>
+          <w:sz w:val="24"/>
+          <w:szCs w:val="24"/>
+        </w:rPr>
+        <w:t>il server attualmente in uso (1)</w:t>
+      </w:r>
+    </w:p>
+    <w:p>
+      <w:pPr>
+        <w:pStyle w:val="Paragrafoelenco"/>
+        <w:numPr>
+          <w:ilvl w:val="0"/>
+          <w:numId w:val="12"/>
+        </w:numPr>
+        <w:rPr>
+          <w:rFonts w:cstheme="minorHAnsi"/>
+          <w:sz w:val="24"/>
+          <w:szCs w:val="24"/>
+        </w:rPr>
+      </w:pPr>
+      <w:r>
+        <w:rPr>
+          <w:rFonts w:cstheme="minorHAnsi"/>
+          <w:sz w:val="24"/>
+          <w:szCs w:val="24"/>
+        </w:rPr>
+        <w:t xml:space="preserve">visualizzare </w:t>
+      </w:r>
+      <w:r>
+        <w:rPr>
+          <w:rFonts w:cstheme="minorHAnsi"/>
+          <w:sz w:val="24"/>
+          <w:szCs w:val="24"/>
+        </w:rPr>
+        <w:t>i server memorizzati dall’utente (2)</w:t>
+      </w:r>
+    </w:p>
+    <w:p>
+      <w:pPr>
+        <w:pStyle w:val="Paragrafoelenco"/>
+        <w:numPr>
+          <w:ilvl w:val="0"/>
+          <w:numId w:val="12"/>
+        </w:numPr>
+        <w:rPr>
+          <w:rFonts w:cstheme="minorHAnsi"/>
+          <w:sz w:val="24"/>
+          <w:szCs w:val="24"/>
+        </w:rPr>
+      </w:pPr>
+      <w:r>
+        <w:rPr>
+          <w:rFonts w:cstheme="minorHAnsi"/>
+          <w:sz w:val="24"/>
+          <w:szCs w:val="24"/>
+        </w:rPr>
+        <w:t>aggiungere un nuovo server (3)</w:t>
+      </w:r>
+    </w:p>
+    <w:p>
+      <w:pPr>
+        <w:pStyle w:val="Paragrafoelenco"/>
+        <w:numPr>
+          <w:ilvl w:val="0"/>
+          <w:numId w:val="12"/>
+        </w:numPr>
+        <w:rPr>
+          <w:rFonts w:cstheme="minorHAnsi"/>
+          <w:sz w:val="24"/>
+          <w:szCs w:val="24"/>
+        </w:rPr>
+      </w:pPr>
+      <w:r>
+        <w:rPr>
+          <w:rFonts w:cstheme="minorHAnsi"/>
+          <w:sz w:val="24"/>
+          <w:szCs w:val="24"/>
+        </w:rPr>
+        <w:t>cancellare un server (4)</w:t>
+      </w:r>
+    </w:p>
+    <w:p>
+      <w:pPr>
+        <w:pStyle w:val="Paragrafoelenco"/>
+        <w:numPr>
+          <w:ilvl w:val="0"/>
+          <w:numId w:val="12"/>
+        </w:numPr>
+        <w:rPr>
+          <w:rFonts w:cstheme="minorHAnsi"/>
+          <w:sz w:val="24"/>
+          <w:szCs w:val="24"/>
+        </w:rPr>
+      </w:pPr>
+      <w:r>
+        <w:rPr>
+          <w:rFonts w:cstheme="minorHAnsi"/>
+          <w:sz w:val="24"/>
+          <w:szCs w:val="24"/>
+        </w:rPr>
+        <w:t>impostare il server corrente (5).</w:t>
+      </w:r>
+    </w:p>
+    <w:p>
+      <w:pPr>
+        <w:rPr>
+          <w:rFonts w:cstheme="minorHAnsi"/>
+          <w:sz w:val="24"/>
+          <w:szCs w:val="24"/>
+        </w:rPr>
+      </w:pPr>
+      <w:r>
+        <w:rPr>
+          <w:rFonts w:cstheme="minorHAnsi"/>
+          <w:sz w:val="24"/>
+          <w:szCs w:val="24"/>
+        </w:rPr>
+        <w:t>È possibile tornare nella schermata della home tramite il pulsante Indietro (</w:t>
+      </w:r>
+      <w:r>
+        <w:rPr>
+          <w:rFonts w:cstheme="minorHAnsi"/>
+          <w:sz w:val="24"/>
+          <w:szCs w:val="24"/>
+        </w:rPr>
+        <w:t>6</w:t>
+      </w:r>
+      <w:r>
+        <w:rPr>
+          <w:rFonts w:cstheme="minorHAnsi"/>
+          <w:sz w:val="24"/>
+          <w:szCs w:val="24"/>
+        </w:rPr>
+        <w:t>)</w:t>
+      </w:r>
+      <w:r>
+        <w:rPr>
+          <w:rFonts w:cstheme="minorHAnsi"/>
+          <w:sz w:val="24"/>
+          <w:szCs w:val="24"/>
+        </w:rPr>
+        <w:br/>
+      </w:r>
+    </w:p>
+    <w:p>
+      <w:pPr>
+        <w:jc w:val="center"/>
+        <w:rPr>
+          <w:rFonts w:cstheme="minorHAnsi"/>
+          <w:sz w:val="24"/>
+          <w:szCs w:val="24"/>
+        </w:rPr>
+      </w:pPr>
+      <w:r>
+        <w:rPr>
+          <w:rFonts w:cstheme="minorHAnsi"/>
+          <w:noProof/>
+          <w:sz w:val="24"/>
+          <w:szCs w:val="24"/>
+        </w:rPr>
+        <w:drawing>
+          <wp:inline distT="0" distB="0" distL="0" distR="0">
+            <wp:extent cx="2803267" cy="3013863"/>
+            <wp:effectExtent l="0" t="0" r="0" b="0"/>
+            <wp:docPr id="6" name="Immagine 6"/>
+            <wp:cNvGraphicFramePr>
+              <a:graphicFrameLocks xmlns:a="http://schemas.openxmlformats.org/drawingml/2006/main" noChangeAspect="1"/>
+            </wp:cNvGraphicFramePr>
+            <a:graphic xmlns:a="http://schemas.openxmlformats.org/drawingml/2006/main">
+              <a:graphicData uri="http://schemas.openxmlformats.org/drawingml/2006/picture">
+                <pic:pic xmlns:pic="http://schemas.openxmlformats.org/drawingml/2006/picture">
+                  <pic:nvPicPr>
+                    <pic:cNvPr id="0" name="Picture 6"/>
+                    <pic:cNvPicPr>
+                      <a:picLocks noChangeAspect="1" noChangeArrowheads="1"/>
+                    </pic:cNvPicPr>
+                  </pic:nvPicPr>
+                  <pic:blipFill>
+                    <a:blip r:embed="rId9">
+                      <a:extLst>
+                        <a:ext uri="{28A0092B-C50C-407E-A947-70E740481C1C}">
+                          <a14:useLocalDpi xmlns:a14="http://schemas.microsoft.com/office/drawing/2010/main" val="0"/>
+                        </a:ext>
+                      </a:extLst>
+                    </a:blip>
+                    <a:srcRect/>
+                    <a:stretch>
+                      <a:fillRect/>
+                    </a:stretch>
+                  </pic:blipFill>
+                  <pic:spPr bwMode="auto">
+                    <a:xfrm>
+                      <a:off x="0" y="0"/>
+                      <a:ext cx="2821106" cy="3033043"/>
+                    </a:xfrm>
+                    <a:prstGeom prst="rect">
+                      <a:avLst/>
+                    </a:prstGeom>
+                    <a:noFill/>
+                    <a:ln>
+                      <a:noFill/>
+                    </a:ln>
+                  </pic:spPr>
+                </pic:pic>
+              </a:graphicData>
+            </a:graphic>
+          </wp:inline>
+        </w:drawing>
+      </w:r>
+      <w:r>
+        <w:rPr>
+          <w:rFonts w:cstheme="minorHAnsi"/>
+          <w:sz w:val="24"/>
+          <w:szCs w:val="24"/>
+        </w:rPr>
+        <w:t xml:space="preserve">              </w:t>
+      </w:r>
+      <w:r>
+        <w:rPr>
+          <w:rFonts w:cstheme="minorHAnsi"/>
+          <w:noProof/>
+          <w:sz w:val="24"/>
+          <w:szCs w:val="24"/>
+        </w:rPr>
+        <w:drawing>
+          <wp:inline distT="0" distB="0" distL="0" distR="0">
+            <wp:extent cx="2809037" cy="3020800"/>
+            <wp:effectExtent l="0" t="0" r="0" b="8255"/>
+            <wp:docPr id="7" name="Immagine 7"/>
+            <wp:cNvGraphicFramePr>
+              <a:graphicFrameLocks xmlns:a="http://schemas.openxmlformats.org/drawingml/2006/main" noChangeAspect="1"/>
+            </wp:cNvGraphicFramePr>
+            <a:graphic xmlns:a="http://schemas.openxmlformats.org/drawingml/2006/main">
+              <a:graphicData uri="http://schemas.openxmlformats.org/drawingml/2006/picture">
+                <pic:pic xmlns:pic="http://schemas.openxmlformats.org/drawingml/2006/picture">
+                  <pic:nvPicPr>
+                    <pic:cNvPr id="0" name="Picture 7"/>
+                    <pic:cNvPicPr>
+                      <a:picLocks noChangeAspect="1" noChangeArrowheads="1"/>
+                    </pic:cNvPicPr>
+                  </pic:nvPicPr>
+                  <pic:blipFill>
+                    <a:blip r:embed="rId10">
+                      <a:extLst>
+                        <a:ext uri="{28A0092B-C50C-407E-A947-70E740481C1C}">
+                          <a14:useLocalDpi xmlns:a14="http://schemas.microsoft.com/office/drawing/2010/main" val="0"/>
+                        </a:ext>
+                      </a:extLst>
+                    </a:blip>
+                    <a:srcRect/>
+                    <a:stretch>
+                      <a:fillRect/>
+                    </a:stretch>
+                  </pic:blipFill>
+                  <pic:spPr bwMode="auto">
+                    <a:xfrm>
+                      <a:off x="0" y="0"/>
+                      <a:ext cx="2875204" cy="3091955"/>
+                    </a:xfrm>
+                    <a:prstGeom prst="rect">
+                      <a:avLst/>
+                    </a:prstGeom>
+                    <a:noFill/>
+                    <a:ln>
+                      <a:noFill/>
+                    </a:ln>
+                  </pic:spPr>
+                </pic:pic>
+              </a:graphicData>
+            </a:graphic>
+          </wp:inline>
+        </w:drawing>
+      </w:r>
+    </w:p>
+    <w:p>
+      <w:pPr>
+        <w:rPr>
+          <w:rFonts w:cstheme="minorHAnsi"/>
+          <w:b/>
+          <w:bCs/>
+          <w:sz w:val="30"/>
+          <w:szCs w:val="30"/>
+        </w:rPr>
+      </w:pPr>
+    </w:p>
+    <w:p>
+      <w:pPr>
+        <w:rPr>
+          <w:rFonts w:cstheme="minorHAnsi"/>
+          <w:b/>
+          <w:bCs/>
+          <w:sz w:val="30"/>
+          <w:szCs w:val="30"/>
+        </w:rPr>
+      </w:pPr>
+    </w:p>
+    <w:p>
+      <w:pPr>
+        <w:rPr>
+          <w:rFonts w:cstheme="minorHAnsi"/>
+          <w:b/>
+          <w:bCs/>
+          <w:sz w:val="30"/>
+          <w:szCs w:val="30"/>
+        </w:rPr>
+      </w:pPr>
+    </w:p>
+    <w:p>
+      <w:pPr>
+        <w:rPr>
+          <w:rFonts w:cstheme="minorHAnsi"/>
+          <w:b/>
+          <w:bCs/>
+          <w:sz w:val="30"/>
+          <w:szCs w:val="30"/>
+        </w:rPr>
+      </w:pPr>
+    </w:p>
+    <w:p>
+      <w:pPr>
+        <w:rPr>
+          <w:rFonts w:cstheme="minorHAnsi"/>
+          <w:b/>
+          <w:bCs/>
+          <w:sz w:val="30"/>
+          <w:szCs w:val="30"/>
+        </w:rPr>
+      </w:pPr>
+    </w:p>
+    <w:p>
+      <w:pPr>
+        <w:rPr>
+          <w:rFonts w:cstheme="minorHAnsi"/>
+          <w:b/>
+          <w:bCs/>
+          <w:sz w:val="30"/>
+          <w:szCs w:val="30"/>
+        </w:rPr>
+      </w:pPr>
+    </w:p>
+    <w:p>
+      <w:pPr>
+        <w:rPr>
+          <w:rFonts w:cstheme="minorHAnsi"/>
+          <w:b/>
+          <w:bCs/>
+          <w:sz w:val="30"/>
+          <w:szCs w:val="30"/>
+        </w:rPr>
+      </w:pPr>
+    </w:p>
+    <w:p>
+      <w:pPr>
+        <w:rPr>
+          <w:rFonts w:cstheme="minorHAnsi"/>
+          <w:b/>
+          <w:bCs/>
+          <w:sz w:val="30"/>
+          <w:szCs w:val="30"/>
+        </w:rPr>
+      </w:pPr>
+    </w:p>
+    <w:p>
+      <w:pPr>
+        <w:rPr>
+          <w:rFonts w:cstheme="minorHAnsi"/>
+          <w:b/>
+          <w:bCs/>
+          <w:sz w:val="30"/>
+          <w:szCs w:val="30"/>
+        </w:rPr>
+      </w:pPr>
+    </w:p>
+    <w:p>
+      <w:pPr>
+        <w:rPr>
+          <w:rFonts w:cstheme="minorHAnsi"/>
+          <w:b/>
+          <w:bCs/>
+          <w:sz w:val="30"/>
+          <w:szCs w:val="30"/>
+        </w:rPr>
+      </w:pPr>
+    </w:p>
+    <w:p>
+      <w:pPr>
+        <w:rPr>
+          <w:rFonts w:cstheme="minorHAnsi"/>
+          <w:b/>
+          <w:bCs/>
+          <w:sz w:val="30"/>
+          <w:szCs w:val="30"/>
+        </w:rPr>
+      </w:pPr>
+      <w:r>
+        <w:rPr>
+          <w:rFonts w:cstheme="minorHAnsi"/>
+          <w:b/>
+          <w:bCs/>
+          <w:sz w:val="30"/>
+          <w:szCs w:val="30"/>
+        </w:rPr>
+        <w:lastRenderedPageBreak/>
+        <w:t>Schermata di Predizione</w:t>
+      </w:r>
+    </w:p>
+    <w:p>
+      <w:pPr>
+        <w:rPr>
+          <w:rFonts w:cstheme="minorHAnsi"/>
+          <w:sz w:val="24"/>
+          <w:szCs w:val="24"/>
+        </w:rPr>
+      </w:pPr>
+      <w:r>
+        <w:rPr>
+          <w:rFonts w:cstheme="minorHAnsi"/>
+          <w:sz w:val="24"/>
+          <w:szCs w:val="24"/>
+        </w:rPr>
+        <w:t>Una volta selezionata l’operazione da effettuare, si dovrà inserire il nome della tabella contenente il dataset</w:t>
+      </w:r>
+      <w:r>
+        <w:rPr>
+          <w:rFonts w:cstheme="minorHAnsi"/>
+          <w:sz w:val="24"/>
+          <w:szCs w:val="24"/>
+        </w:rPr>
+        <w:t xml:space="preserve"> (1).</w:t>
+      </w:r>
+      <w:r>
+        <w:rPr>
+          <w:rFonts w:cstheme="minorHAnsi"/>
+          <w:sz w:val="24"/>
+          <w:szCs w:val="24"/>
+        </w:rPr>
+        <w:br/>
+      </w:r>
+      <w:r>
+        <w:rPr>
+          <w:rFonts w:cstheme="minorHAnsi"/>
+          <w:sz w:val="24"/>
+          <w:szCs w:val="24"/>
+        </w:rPr>
+        <w:t>Fatto ciò, si passerà alla schermata di predizione, dove l’utente dovrà selezionare i valori degli attributi che descrivono la porzione di dataset su cui effettuare la predizione.</w:t>
+      </w:r>
+      <w:r>
+        <w:rPr>
+          <w:rFonts w:cstheme="minorHAnsi"/>
+          <w:sz w:val="24"/>
+          <w:szCs w:val="24"/>
+        </w:rPr>
+        <w:t xml:space="preserve"> Quest’operazione viene effettuata cliccando sui pulsanti che rappresentano le eventuali scelte possibili (2) (3).</w:t>
+      </w:r>
+      <w:r>
+        <w:rPr>
+          <w:rFonts w:cstheme="minorHAnsi"/>
+          <w:sz w:val="24"/>
+          <w:szCs w:val="24"/>
+        </w:rPr>
+        <w:br/>
+        <w:t>Una volta terminata l’esplorazione dell’albero, sarà presentato il valore predetto (4), e sarà possibile ricominciare la predizione tramite il tasto Ricomincia (5).</w:t>
+      </w:r>
+    </w:p>
+    <w:p>
+      <w:pPr>
+        <w:jc w:val="center"/>
+        <w:rPr>
+          <w:rFonts w:cstheme="minorHAnsi"/>
+          <w:sz w:val="24"/>
+          <w:szCs w:val="24"/>
+        </w:rPr>
+      </w:pPr>
+      <w:r>
+        <w:rPr>
+          <w:rFonts w:cstheme="minorHAnsi"/>
+          <w:noProof/>
+          <w:sz w:val="24"/>
+          <w:szCs w:val="24"/>
+        </w:rPr>
+        <w:drawing>
+          <wp:inline distT="0" distB="0" distL="0" distR="0">
+            <wp:extent cx="2962656" cy="3191968"/>
+            <wp:effectExtent l="0" t="0" r="0" b="8890"/>
+            <wp:docPr id="9" name="Immagine 9"/>
+            <wp:cNvGraphicFramePr>
+              <a:graphicFrameLocks xmlns:a="http://schemas.openxmlformats.org/drawingml/2006/main" noChangeAspect="1"/>
+            </wp:cNvGraphicFramePr>
+            <a:graphic xmlns:a="http://schemas.openxmlformats.org/drawingml/2006/main">
+              <a:graphicData uri="http://schemas.openxmlformats.org/drawingml/2006/picture">
+                <pic:pic xmlns:pic="http://schemas.openxmlformats.org/drawingml/2006/picture">
+                  <pic:nvPicPr>
+                    <pic:cNvPr id="0" name="Picture 9"/>
+                    <pic:cNvPicPr>
+                      <a:picLocks noChangeAspect="1" noChangeArrowheads="1"/>
+                    </pic:cNvPicPr>
+                  </pic:nvPicPr>
+                  <pic:blipFill>
+                    <a:blip r:embed="rId11">
+                      <a:extLst>
+                        <a:ext uri="{28A0092B-C50C-407E-A947-70E740481C1C}">
+                          <a14:useLocalDpi xmlns:a14="http://schemas.microsoft.com/office/drawing/2010/main" val="0"/>
+                        </a:ext>
+                      </a:extLst>
+                    </a:blip>
+                    <a:srcRect/>
+                    <a:stretch>
+                      <a:fillRect/>
+                    </a:stretch>
+                  </pic:blipFill>
+                  <pic:spPr bwMode="auto">
+                    <a:xfrm>
+                      <a:off x="0" y="0"/>
+                      <a:ext cx="2965714" cy="3195263"/>
+                    </a:xfrm>
+                    <a:prstGeom prst="rect">
+                      <a:avLst/>
+                    </a:prstGeom>
+                    <a:noFill/>
+                    <a:ln>
+                      <a:noFill/>
+                    </a:ln>
+                  </pic:spPr>
+                </pic:pic>
+              </a:graphicData>
+            </a:graphic>
+          </wp:inline>
+        </w:drawing>
+      </w:r>
+      <w:r>
+        <w:rPr>
+          <w:rFonts w:cstheme="minorHAnsi"/>
+          <w:sz w:val="24"/>
+          <w:szCs w:val="24"/>
+        </w:rPr>
+        <w:t xml:space="preserve">     </w:t>
+      </w:r>
+      <w:r>
+        <w:rPr>
+          <w:rFonts w:cstheme="minorHAnsi"/>
+          <w:noProof/>
+          <w:sz w:val="24"/>
+          <w:szCs w:val="24"/>
+        </w:rPr>
+        <w:drawing>
+          <wp:inline distT="0" distB="0" distL="0" distR="0">
+            <wp:extent cx="2962656" cy="3185999"/>
+            <wp:effectExtent l="0" t="0" r="9525" b="0"/>
+            <wp:docPr id="10" name="Immagine 10"/>
+            <wp:cNvGraphicFramePr>
+              <a:graphicFrameLocks xmlns:a="http://schemas.openxmlformats.org/drawingml/2006/main" noChangeAspect="1"/>
+            </wp:cNvGraphicFramePr>
+            <a:graphic xmlns:a="http://schemas.openxmlformats.org/drawingml/2006/main">
+              <a:graphicData uri="http://schemas.openxmlformats.org/drawingml/2006/picture">
+                <pic:pic xmlns:pic="http://schemas.openxmlformats.org/drawingml/2006/picture">
+                  <pic:nvPicPr>
+                    <pic:cNvPr id="0" name="Picture 10"/>
+                    <pic:cNvPicPr>
+                      <a:picLocks noChangeAspect="1" noChangeArrowheads="1"/>
+                    </pic:cNvPicPr>
+                  </pic:nvPicPr>
+                  <pic:blipFill>
+                    <a:blip r:embed="rId12">
+                      <a:extLst>
+                        <a:ext uri="{28A0092B-C50C-407E-A947-70E740481C1C}">
+                          <a14:useLocalDpi xmlns:a14="http://schemas.microsoft.com/office/drawing/2010/main" val="0"/>
+                        </a:ext>
+                      </a:extLst>
+                    </a:blip>
+                    <a:srcRect/>
+                    <a:stretch>
+                      <a:fillRect/>
+                    </a:stretch>
+                  </pic:blipFill>
+                  <pic:spPr bwMode="auto">
+                    <a:xfrm>
+                      <a:off x="0" y="0"/>
+                      <a:ext cx="2993935" cy="3219636"/>
+                    </a:xfrm>
+                    <a:prstGeom prst="rect">
+                      <a:avLst/>
+                    </a:prstGeom>
+                    <a:noFill/>
+                    <a:ln>
+                      <a:noFill/>
+                    </a:ln>
+                  </pic:spPr>
+                </pic:pic>
+              </a:graphicData>
+            </a:graphic>
+          </wp:inline>
+        </w:drawing>
+      </w:r>
+    </w:p>
+    <w:p>
+      <w:pPr>
+        <w:jc w:val="center"/>
+        <w:rPr>
+          <w:rFonts w:cstheme="minorHAnsi"/>
+          <w:sz w:val="24"/>
+          <w:szCs w:val="24"/>
+        </w:rPr>
+      </w:pPr>
+      <w:r>
+        <w:rPr>
+          <w:rFonts w:cstheme="minorHAnsi"/>
+          <w:noProof/>
+          <w:sz w:val="24"/>
+          <w:szCs w:val="24"/>
+        </w:rPr>
+        <w:drawing>
+          <wp:inline distT="0" distB="0" distL="0" distR="0">
+            <wp:extent cx="3079622" cy="3299155"/>
+            <wp:effectExtent l="0" t="0" r="6985" b="0"/>
+            <wp:docPr id="11" name="Immagine 11"/>
+            <wp:cNvGraphicFramePr>
+              <a:graphicFrameLocks xmlns:a="http://schemas.openxmlformats.org/drawingml/2006/main" noChangeAspect="1"/>
+            </wp:cNvGraphicFramePr>
+            <a:graphic xmlns:a="http://schemas.openxmlformats.org/drawingml/2006/main">
+              <a:graphicData uri="http://schemas.openxmlformats.org/drawingml/2006/picture">
+                <pic:pic xmlns:pic="http://schemas.openxmlformats.org/drawingml/2006/picture">
+                  <pic:nvPicPr>
+                    <pic:cNvPr id="0" name="Picture 11"/>
+                    <pic:cNvPicPr>
+                      <a:picLocks noChangeAspect="1" noChangeArrowheads="1"/>
+                    </pic:cNvPicPr>
+                  </pic:nvPicPr>
+                  <pic:blipFill>
+                    <a:blip r:embed="rId13">
+                      <a:extLst>
+                        <a:ext uri="{28A0092B-C50C-407E-A947-70E740481C1C}">
+                          <a14:useLocalDpi xmlns:a14="http://schemas.microsoft.com/office/drawing/2010/main" val="0"/>
+                        </a:ext>
+                      </a:extLst>
+                    </a:blip>
+                    <a:srcRect/>
+                    <a:stretch>
+                      <a:fillRect/>
+                    </a:stretch>
+                  </pic:blipFill>
+                  <pic:spPr bwMode="auto">
+                    <a:xfrm>
+                      <a:off x="0" y="0"/>
+                      <a:ext cx="3196789" cy="3424675"/>
+                    </a:xfrm>
+                    <a:prstGeom prst="rect">
+                      <a:avLst/>
+                    </a:prstGeom>
+                    <a:noFill/>
+                    <a:ln>
+                      <a:noFill/>
+                    </a:ln>
+                  </pic:spPr>
+                </pic:pic>
+              </a:graphicData>
+            </a:graphic>
+          </wp:inline>
+        </w:drawing>
+      </w:r>
     </w:p>
     <w:sectPr>
       <w:pgSz w:w="11906" w:h="16838"/>
@@ -855,6 +3845,119 @@
 <file path=word/numbering.xml><?xml version="1.0" encoding="utf-8"?>
 <w:numbering xmlns:wpc="http://schemas.microsoft.com/office/word/2010/wordprocessingCanvas" xmlns:cx="http://schemas.microsoft.com/office/drawing/2014/chartex" xmlns:cx1="http://schemas.microsoft.com/office/drawing/2015/9/8/chartex" xmlns:cx2="http://schemas.microsoft.com/office/drawing/2015/10/21/chartex" xmlns:cx3="http://schemas.microsoft.com/office/drawing/2016/5/9/chartex" xmlns:cx4="http://schemas.microsoft.com/office/drawing/2016/5/10/chartex" xmlns:cx5="http://schemas.microsoft.com/office/drawing/2016/5/11/chartex" xmlns:cx6="http://schemas.microsoft.com/office/drawing/2016/5/12/chartex" xmlns:cx7="http://schemas.microsoft.com/office/drawing/2016/5/13/chartex" xmlns:cx8="http://schemas.microsoft.com/office/drawing/2016/5/14/chartex" xmlns:mc="http://schemas.openxmlformats.org/markup-compatibility/2006" xmlns:aink="http://schemas.microsoft.com/office/drawing/2016/ink" xmlns:am3d="http://schemas.microsoft.com/office/drawing/2017/model3d" xmlns:o="urn:schemas-microsoft-com:office:office" xmlns:r="http://schemas.openxmlformats.org/officeDocument/2006/relationships" xmlns:m="http://schemas.openxmlformats.org/officeDocument/2006/math" xmlns:v="urn:schemas-microsoft-com:vml" xmlns:wp14="http://schemas.microsoft.com/office/word/2010/wordprocessingDrawing" xmlns:wp="http://schemas.openxmlformats.org/drawingml/2006/wordprocessingDrawing" xmlns:w10="urn:schemas-microsoft-com:office:word" xmlns:w="http://schemas.openxmlformats.org/wordprocessingml/2006/main" xmlns:w14="http://schemas.microsoft.com/office/word/2010/wordml" xmlns:w15="http://schemas.microsoft.com/office/word/2012/wordml" xmlns:w16cid="http://schemas.microsoft.com/office/word/2016/wordml/cid" xmlns:w16se="http://schemas.microsoft.com/office/word/2015/wordml/symex" xmlns:wpg="http://schemas.microsoft.com/office/word/2010/wordprocessingGroup" xmlns:wpi="http://schemas.microsoft.com/office/word/2010/wordprocessingInk" xmlns:wne="http://schemas.microsoft.com/office/word/2006/wordml" xmlns:wps="http://schemas.microsoft.com/office/word/2010/wordprocessingShape" mc:Ignorable="w14 w15 w16se w16cid wp14">
   <w:abstractNum w:abstractNumId="0" w15:restartNumberingAfterBreak="0">
+    <w:nsid w:val="0B932522"/>
+    <w:multiLevelType w:val="hybridMultilevel"/>
+    <w:tmpl w:val="A8D43810"/>
+    <w:lvl w:ilvl="0" w:tplc="04100001">
+      <w:start w:val="1"/>
+      <w:numFmt w:val="bullet"/>
+      <w:lvlText w:val=""/>
+      <w:lvlJc w:val="left"/>
+      <w:pPr>
+        <w:ind w:left="360" w:hanging="360"/>
+      </w:pPr>
+      <w:rPr>
+        <w:rFonts w:ascii="Symbol" w:hAnsi="Symbol" w:hint="default"/>
+      </w:rPr>
+    </w:lvl>
+    <w:lvl w:ilvl="1" w:tplc="04100003" w:tentative="1">
+      <w:start w:val="1"/>
+      <w:numFmt w:val="bullet"/>
+      <w:lvlText w:val="o"/>
+      <w:lvlJc w:val="left"/>
+      <w:pPr>
+        <w:ind w:left="1080" w:hanging="360"/>
+      </w:pPr>
+      <w:rPr>
+        <w:rFonts w:ascii="Courier New" w:hAnsi="Courier New" w:cs="Courier New" w:hint="default"/>
+      </w:rPr>
+    </w:lvl>
+    <w:lvl w:ilvl="2" w:tplc="04100005" w:tentative="1">
+      <w:start w:val="1"/>
+      <w:numFmt w:val="bullet"/>
+      <w:lvlText w:val=""/>
+      <w:lvlJc w:val="left"/>
+      <w:pPr>
+        <w:ind w:left="1800" w:hanging="360"/>
+      </w:pPr>
+      <w:rPr>
+        <w:rFonts w:ascii="Wingdings" w:hAnsi="Wingdings" w:hint="default"/>
+      </w:rPr>
+    </w:lvl>
+    <w:lvl w:ilvl="3" w:tplc="04100001" w:tentative="1">
+      <w:start w:val="1"/>
+      <w:numFmt w:val="bullet"/>
+      <w:lvlText w:val=""/>
+      <w:lvlJc w:val="left"/>
+      <w:pPr>
+        <w:ind w:left="2520" w:hanging="360"/>
+      </w:pPr>
+      <w:rPr>
+        <w:rFonts w:ascii="Symbol" w:hAnsi="Symbol" w:hint="default"/>
+      </w:rPr>
+    </w:lvl>
+    <w:lvl w:ilvl="4" w:tplc="04100003" w:tentative="1">
+      <w:start w:val="1"/>
+      <w:numFmt w:val="bullet"/>
+      <w:lvlText w:val="o"/>
+      <w:lvlJc w:val="left"/>
+      <w:pPr>
+        <w:ind w:left="3240" w:hanging="360"/>
+      </w:pPr>
+      <w:rPr>
+        <w:rFonts w:ascii="Courier New" w:hAnsi="Courier New" w:cs="Courier New" w:hint="default"/>
+      </w:rPr>
+    </w:lvl>
+    <w:lvl w:ilvl="5" w:tplc="04100005" w:tentative="1">
+      <w:start w:val="1"/>
+      <w:numFmt w:val="bullet"/>
+      <w:lvlText w:val=""/>
+      <w:lvlJc w:val="left"/>
+      <w:pPr>
+        <w:ind w:left="3960" w:hanging="360"/>
+      </w:pPr>
+      <w:rPr>
+        <w:rFonts w:ascii="Wingdings" w:hAnsi="Wingdings" w:hint="default"/>
+      </w:rPr>
+    </w:lvl>
+    <w:lvl w:ilvl="6" w:tplc="04100001" w:tentative="1">
+      <w:start w:val="1"/>
+      <w:numFmt w:val="bullet"/>
+      <w:lvlText w:val=""/>
+      <w:lvlJc w:val="left"/>
+      <w:pPr>
+        <w:ind w:left="4680" w:hanging="360"/>
+      </w:pPr>
+      <w:rPr>
+        <w:rFonts w:ascii="Symbol" w:hAnsi="Symbol" w:hint="default"/>
+      </w:rPr>
+    </w:lvl>
+    <w:lvl w:ilvl="7" w:tplc="04100003" w:tentative="1">
+      <w:start w:val="1"/>
+      <w:numFmt w:val="bullet"/>
+      <w:lvlText w:val="o"/>
+      <w:lvlJc w:val="left"/>
+      <w:pPr>
+        <w:ind w:left="5400" w:hanging="360"/>
+      </w:pPr>
+      <w:rPr>
+        <w:rFonts w:ascii="Courier New" w:hAnsi="Courier New" w:cs="Courier New" w:hint="default"/>
+      </w:rPr>
+    </w:lvl>
+    <w:lvl w:ilvl="8" w:tplc="04100005" w:tentative="1">
+      <w:start w:val="1"/>
+      <w:numFmt w:val="bullet"/>
+      <w:lvlText w:val=""/>
+      <w:lvlJc w:val="left"/>
+      <w:pPr>
+        <w:ind w:left="6120" w:hanging="360"/>
+      </w:pPr>
+      <w:rPr>
+        <w:rFonts w:ascii="Wingdings" w:hAnsi="Wingdings" w:hint="default"/>
+      </w:rPr>
+    </w:lvl>
+  </w:abstractNum>
+  <w:abstractNum w:abstractNumId="1" w15:restartNumberingAfterBreak="0">
     <w:nsid w:val="136A06F2"/>
     <w:multiLevelType w:val="hybridMultilevel"/>
     <w:tmpl w:val="8CD2DAF4"/>
@@ -966,7 +4069,233 @@
       </w:rPr>
     </w:lvl>
   </w:abstractNum>
-  <w:abstractNum w:abstractNumId="1" w15:restartNumberingAfterBreak="0">
+  <w:abstractNum w:abstractNumId="2" w15:restartNumberingAfterBreak="0">
+    <w:nsid w:val="143E2FD3"/>
+    <w:multiLevelType w:val="hybridMultilevel"/>
+    <w:tmpl w:val="EFA89294"/>
+    <w:lvl w:ilvl="0" w:tplc="04100001">
+      <w:start w:val="1"/>
+      <w:numFmt w:val="bullet"/>
+      <w:lvlText w:val=""/>
+      <w:lvlJc w:val="left"/>
+      <w:pPr>
+        <w:ind w:left="720" w:hanging="360"/>
+      </w:pPr>
+      <w:rPr>
+        <w:rFonts w:ascii="Symbol" w:hAnsi="Symbol" w:hint="default"/>
+      </w:rPr>
+    </w:lvl>
+    <w:lvl w:ilvl="1" w:tplc="04100003" w:tentative="1">
+      <w:start w:val="1"/>
+      <w:numFmt w:val="bullet"/>
+      <w:lvlText w:val="o"/>
+      <w:lvlJc w:val="left"/>
+      <w:pPr>
+        <w:ind w:left="1440" w:hanging="360"/>
+      </w:pPr>
+      <w:rPr>
+        <w:rFonts w:ascii="Courier New" w:hAnsi="Courier New" w:cs="Courier New" w:hint="default"/>
+      </w:rPr>
+    </w:lvl>
+    <w:lvl w:ilvl="2" w:tplc="04100005" w:tentative="1">
+      <w:start w:val="1"/>
+      <w:numFmt w:val="bullet"/>
+      <w:lvlText w:val=""/>
+      <w:lvlJc w:val="left"/>
+      <w:pPr>
+        <w:ind w:left="2160" w:hanging="360"/>
+      </w:pPr>
+      <w:rPr>
+        <w:rFonts w:ascii="Wingdings" w:hAnsi="Wingdings" w:hint="default"/>
+      </w:rPr>
+    </w:lvl>
+    <w:lvl w:ilvl="3" w:tplc="04100001" w:tentative="1">
+      <w:start w:val="1"/>
+      <w:numFmt w:val="bullet"/>
+      <w:lvlText w:val=""/>
+      <w:lvlJc w:val="left"/>
+      <w:pPr>
+        <w:ind w:left="2880" w:hanging="360"/>
+      </w:pPr>
+      <w:rPr>
+        <w:rFonts w:ascii="Symbol" w:hAnsi="Symbol" w:hint="default"/>
+      </w:rPr>
+    </w:lvl>
+    <w:lvl w:ilvl="4" w:tplc="04100003" w:tentative="1">
+      <w:start w:val="1"/>
+      <w:numFmt w:val="bullet"/>
+      <w:lvlText w:val="o"/>
+      <w:lvlJc w:val="left"/>
+      <w:pPr>
+        <w:ind w:left="3600" w:hanging="360"/>
+      </w:pPr>
+      <w:rPr>
+        <w:rFonts w:ascii="Courier New" w:hAnsi="Courier New" w:cs="Courier New" w:hint="default"/>
+      </w:rPr>
+    </w:lvl>
+    <w:lvl w:ilvl="5" w:tplc="04100005" w:tentative="1">
+      <w:start w:val="1"/>
+      <w:numFmt w:val="bullet"/>
+      <w:lvlText w:val=""/>
+      <w:lvlJc w:val="left"/>
+      <w:pPr>
+        <w:ind w:left="4320" w:hanging="360"/>
+      </w:pPr>
+      <w:rPr>
+        <w:rFonts w:ascii="Wingdings" w:hAnsi="Wingdings" w:hint="default"/>
+      </w:rPr>
+    </w:lvl>
+    <w:lvl w:ilvl="6" w:tplc="04100001" w:tentative="1">
+      <w:start w:val="1"/>
+      <w:numFmt w:val="bullet"/>
+      <w:lvlText w:val=""/>
+      <w:lvlJc w:val="left"/>
+      <w:pPr>
+        <w:ind w:left="5040" w:hanging="360"/>
+      </w:pPr>
+      <w:rPr>
+        <w:rFonts w:ascii="Symbol" w:hAnsi="Symbol" w:hint="default"/>
+      </w:rPr>
+    </w:lvl>
+    <w:lvl w:ilvl="7" w:tplc="04100003" w:tentative="1">
+      <w:start w:val="1"/>
+      <w:numFmt w:val="bullet"/>
+      <w:lvlText w:val="o"/>
+      <w:lvlJc w:val="left"/>
+      <w:pPr>
+        <w:ind w:left="5760" w:hanging="360"/>
+      </w:pPr>
+      <w:rPr>
+        <w:rFonts w:ascii="Courier New" w:hAnsi="Courier New" w:cs="Courier New" w:hint="default"/>
+      </w:rPr>
+    </w:lvl>
+    <w:lvl w:ilvl="8" w:tplc="04100005" w:tentative="1">
+      <w:start w:val="1"/>
+      <w:numFmt w:val="bullet"/>
+      <w:lvlText w:val=""/>
+      <w:lvlJc w:val="left"/>
+      <w:pPr>
+        <w:ind w:left="6480" w:hanging="360"/>
+      </w:pPr>
+      <w:rPr>
+        <w:rFonts w:ascii="Wingdings" w:hAnsi="Wingdings" w:hint="default"/>
+      </w:rPr>
+    </w:lvl>
+  </w:abstractNum>
+  <w:abstractNum w:abstractNumId="3" w15:restartNumberingAfterBreak="0">
+    <w:nsid w:val="23192A65"/>
+    <w:multiLevelType w:val="hybridMultilevel"/>
+    <w:tmpl w:val="57389586"/>
+    <w:lvl w:ilvl="0" w:tplc="04100001">
+      <w:start w:val="1"/>
+      <w:numFmt w:val="bullet"/>
+      <w:lvlText w:val=""/>
+      <w:lvlJc w:val="left"/>
+      <w:pPr>
+        <w:ind w:left="720" w:hanging="360"/>
+      </w:pPr>
+      <w:rPr>
+        <w:rFonts w:ascii="Symbol" w:hAnsi="Symbol" w:hint="default"/>
+      </w:rPr>
+    </w:lvl>
+    <w:lvl w:ilvl="1" w:tplc="04100003" w:tentative="1">
+      <w:start w:val="1"/>
+      <w:numFmt w:val="bullet"/>
+      <w:lvlText w:val="o"/>
+      <w:lvlJc w:val="left"/>
+      <w:pPr>
+        <w:ind w:left="1440" w:hanging="360"/>
+      </w:pPr>
+      <w:rPr>
+        <w:rFonts w:ascii="Courier New" w:hAnsi="Courier New" w:cs="Courier New" w:hint="default"/>
+      </w:rPr>
+    </w:lvl>
+    <w:lvl w:ilvl="2" w:tplc="04100005" w:tentative="1">
+      <w:start w:val="1"/>
+      <w:numFmt w:val="bullet"/>
+      <w:lvlText w:val=""/>
+      <w:lvlJc w:val="left"/>
+      <w:pPr>
+        <w:ind w:left="2160" w:hanging="360"/>
+      </w:pPr>
+      <w:rPr>
+        <w:rFonts w:ascii="Wingdings" w:hAnsi="Wingdings" w:hint="default"/>
+      </w:rPr>
+    </w:lvl>
+    <w:lvl w:ilvl="3" w:tplc="04100001" w:tentative="1">
+      <w:start w:val="1"/>
+      <w:numFmt w:val="bullet"/>
+      <w:lvlText w:val=""/>
+      <w:lvlJc w:val="left"/>
+      <w:pPr>
+        <w:ind w:left="2880" w:hanging="360"/>
+      </w:pPr>
+      <w:rPr>
+        <w:rFonts w:ascii="Symbol" w:hAnsi="Symbol" w:hint="default"/>
+      </w:rPr>
+    </w:lvl>
+    <w:lvl w:ilvl="4" w:tplc="04100003" w:tentative="1">
+      <w:start w:val="1"/>
+      <w:numFmt w:val="bullet"/>
+      <w:lvlText w:val="o"/>
+      <w:lvlJc w:val="left"/>
+      <w:pPr>
+        <w:ind w:left="3600" w:hanging="360"/>
+      </w:pPr>
+      <w:rPr>
+        <w:rFonts w:ascii="Courier New" w:hAnsi="Courier New" w:cs="Courier New" w:hint="default"/>
+      </w:rPr>
+    </w:lvl>
+    <w:lvl w:ilvl="5" w:tplc="04100005" w:tentative="1">
+      <w:start w:val="1"/>
+      <w:numFmt w:val="bullet"/>
+      <w:lvlText w:val=""/>
+      <w:lvlJc w:val="left"/>
+      <w:pPr>
+        <w:ind w:left="4320" w:hanging="360"/>
+      </w:pPr>
+      <w:rPr>
+        <w:rFonts w:ascii="Wingdings" w:hAnsi="Wingdings" w:hint="default"/>
+      </w:rPr>
+    </w:lvl>
+    <w:lvl w:ilvl="6" w:tplc="04100001" w:tentative="1">
+      <w:start w:val="1"/>
+      <w:numFmt w:val="bullet"/>
+      <w:lvlText w:val=""/>
+      <w:lvlJc w:val="left"/>
+      <w:pPr>
+        <w:ind w:left="5040" w:hanging="360"/>
+      </w:pPr>
+      <w:rPr>
+        <w:rFonts w:ascii="Symbol" w:hAnsi="Symbol" w:hint="default"/>
+      </w:rPr>
+    </w:lvl>
+    <w:lvl w:ilvl="7" w:tplc="04100003" w:tentative="1">
+      <w:start w:val="1"/>
+      <w:numFmt w:val="bullet"/>
+      <w:lvlText w:val="o"/>
+      <w:lvlJc w:val="left"/>
+      <w:pPr>
+        <w:ind w:left="5760" w:hanging="360"/>
+      </w:pPr>
+      <w:rPr>
+        <w:rFonts w:ascii="Courier New" w:hAnsi="Courier New" w:cs="Courier New" w:hint="default"/>
+      </w:rPr>
+    </w:lvl>
+    <w:lvl w:ilvl="8" w:tplc="04100005" w:tentative="1">
+      <w:start w:val="1"/>
+      <w:numFmt w:val="bullet"/>
+      <w:lvlText w:val=""/>
+      <w:lvlJc w:val="left"/>
+      <w:pPr>
+        <w:ind w:left="6480" w:hanging="360"/>
+      </w:pPr>
+      <w:rPr>
+        <w:rFonts w:ascii="Wingdings" w:hAnsi="Wingdings" w:hint="default"/>
+      </w:rPr>
+    </w:lvl>
+  </w:abstractNum>
+  <w:abstractNum w:abstractNumId="4" w15:restartNumberingAfterBreak="0">
     <w:nsid w:val="39FD646A"/>
     <w:multiLevelType w:val="hybridMultilevel"/>
     <w:tmpl w:val="F2622CBA"/>
@@ -1052,7 +4381,120 @@
       </w:pPr>
     </w:lvl>
   </w:abstractNum>
-  <w:abstractNum w:abstractNumId="2" w15:restartNumberingAfterBreak="0">
+  <w:abstractNum w:abstractNumId="5" w15:restartNumberingAfterBreak="0">
+    <w:nsid w:val="470E27BF"/>
+    <w:multiLevelType w:val="hybridMultilevel"/>
+    <w:tmpl w:val="27900EC4"/>
+    <w:lvl w:ilvl="0" w:tplc="04100001">
+      <w:start w:val="1"/>
+      <w:numFmt w:val="bullet"/>
+      <w:lvlText w:val=""/>
+      <w:lvlJc w:val="left"/>
+      <w:pPr>
+        <w:ind w:left="720" w:hanging="360"/>
+      </w:pPr>
+      <w:rPr>
+        <w:rFonts w:ascii="Symbol" w:hAnsi="Symbol" w:hint="default"/>
+      </w:rPr>
+    </w:lvl>
+    <w:lvl w:ilvl="1" w:tplc="04100003" w:tentative="1">
+      <w:start w:val="1"/>
+      <w:numFmt w:val="bullet"/>
+      <w:lvlText w:val="o"/>
+      <w:lvlJc w:val="left"/>
+      <w:pPr>
+        <w:ind w:left="1440" w:hanging="360"/>
+      </w:pPr>
+      <w:rPr>
+        <w:rFonts w:ascii="Courier New" w:hAnsi="Courier New" w:cs="Courier New" w:hint="default"/>
+      </w:rPr>
+    </w:lvl>
+    <w:lvl w:ilvl="2" w:tplc="04100005" w:tentative="1">
+      <w:start w:val="1"/>
+      <w:numFmt w:val="bullet"/>
+      <w:lvlText w:val=""/>
+      <w:lvlJc w:val="left"/>
+      <w:pPr>
+        <w:ind w:left="2160" w:hanging="360"/>
+      </w:pPr>
+      <w:rPr>
+        <w:rFonts w:ascii="Wingdings" w:hAnsi="Wingdings" w:hint="default"/>
+      </w:rPr>
+    </w:lvl>
+    <w:lvl w:ilvl="3" w:tplc="04100001" w:tentative="1">
+      <w:start w:val="1"/>
+      <w:numFmt w:val="bullet"/>
+      <w:lvlText w:val=""/>
+      <w:lvlJc w:val="left"/>
+      <w:pPr>
+        <w:ind w:left="2880" w:hanging="360"/>
+      </w:pPr>
+      <w:rPr>
+        <w:rFonts w:ascii="Symbol" w:hAnsi="Symbol" w:hint="default"/>
+      </w:rPr>
+    </w:lvl>
+    <w:lvl w:ilvl="4" w:tplc="04100003" w:tentative="1">
+      <w:start w:val="1"/>
+      <w:numFmt w:val="bullet"/>
+      <w:lvlText w:val="o"/>
+      <w:lvlJc w:val="left"/>
+      <w:pPr>
+        <w:ind w:left="3600" w:hanging="360"/>
+      </w:pPr>
+      <w:rPr>
+        <w:rFonts w:ascii="Courier New" w:hAnsi="Courier New" w:cs="Courier New" w:hint="default"/>
+      </w:rPr>
+    </w:lvl>
+    <w:lvl w:ilvl="5" w:tplc="04100005" w:tentative="1">
+      <w:start w:val="1"/>
+      <w:numFmt w:val="bullet"/>
+      <w:lvlText w:val=""/>
+      <w:lvlJc w:val="left"/>
+      <w:pPr>
+        <w:ind w:left="4320" w:hanging="360"/>
+      </w:pPr>
+      <w:rPr>
+        <w:rFonts w:ascii="Wingdings" w:hAnsi="Wingdings" w:hint="default"/>
+      </w:rPr>
+    </w:lvl>
+    <w:lvl w:ilvl="6" w:tplc="04100001" w:tentative="1">
+      <w:start w:val="1"/>
+      <w:numFmt w:val="bullet"/>
+      <w:lvlText w:val=""/>
+      <w:lvlJc w:val="left"/>
+      <w:pPr>
+        <w:ind w:left="5040" w:hanging="360"/>
+      </w:pPr>
+      <w:rPr>
+        <w:rFonts w:ascii="Symbol" w:hAnsi="Symbol" w:hint="default"/>
+      </w:rPr>
+    </w:lvl>
+    <w:lvl w:ilvl="7" w:tplc="04100003" w:tentative="1">
+      <w:start w:val="1"/>
+      <w:numFmt w:val="bullet"/>
+      <w:lvlText w:val="o"/>
+      <w:lvlJc w:val="left"/>
+      <w:pPr>
+        <w:ind w:left="5760" w:hanging="360"/>
+      </w:pPr>
+      <w:rPr>
+        <w:rFonts w:ascii="Courier New" w:hAnsi="Courier New" w:cs="Courier New" w:hint="default"/>
+      </w:rPr>
+    </w:lvl>
+    <w:lvl w:ilvl="8" w:tplc="04100005" w:tentative="1">
+      <w:start w:val="1"/>
+      <w:numFmt w:val="bullet"/>
+      <w:lvlText w:val=""/>
+      <w:lvlJc w:val="left"/>
+      <w:pPr>
+        <w:ind w:left="6480" w:hanging="360"/>
+      </w:pPr>
+      <w:rPr>
+        <w:rFonts w:ascii="Wingdings" w:hAnsi="Wingdings" w:hint="default"/>
+      </w:rPr>
+    </w:lvl>
+  </w:abstractNum>
+  <w:abstractNum w:abstractNumId="6" w15:restartNumberingAfterBreak="0">
     <w:nsid w:val="49EA551C"/>
     <w:multiLevelType w:val="hybridMultilevel"/>
     <w:tmpl w:val="ABC2AA28"/>
@@ -1165,7 +4607,7 @@
       </w:rPr>
     </w:lvl>
   </w:abstractNum>
-  <w:abstractNum w:abstractNumId="3" w15:restartNumberingAfterBreak="0">
+  <w:abstractNum w:abstractNumId="7" w15:restartNumberingAfterBreak="0">
     <w:nsid w:val="506329D8"/>
     <w:multiLevelType w:val="hybridMultilevel"/>
     <w:tmpl w:val="07D018FC"/>
@@ -1278,7 +4720,120 @@
       </w:rPr>
     </w:lvl>
   </w:abstractNum>
-  <w:abstractNum w:abstractNumId="4" w15:restartNumberingAfterBreak="0">
+  <w:abstractNum w:abstractNumId="8" w15:restartNumberingAfterBreak="0">
+    <w:nsid w:val="51085D8E"/>
+    <w:multiLevelType w:val="hybridMultilevel"/>
+    <w:tmpl w:val="D638D474"/>
+    <w:lvl w:ilvl="0" w:tplc="04100001">
+      <w:start w:val="1"/>
+      <w:numFmt w:val="bullet"/>
+      <w:lvlText w:val=""/>
+      <w:lvlJc w:val="left"/>
+      <w:pPr>
+        <w:ind w:left="720" w:hanging="360"/>
+      </w:pPr>
+      <w:rPr>
+        <w:rFonts w:ascii="Symbol" w:hAnsi="Symbol" w:hint="default"/>
+      </w:rPr>
+    </w:lvl>
+    <w:lvl w:ilvl="1" w:tplc="04100003" w:tentative="1">
+      <w:start w:val="1"/>
+      <w:numFmt w:val="bullet"/>
+      <w:lvlText w:val="o"/>
+      <w:lvlJc w:val="left"/>
+      <w:pPr>
+        <w:ind w:left="1440" w:hanging="360"/>
+      </w:pPr>
+      <w:rPr>
+        <w:rFonts w:ascii="Courier New" w:hAnsi="Courier New" w:cs="Courier New" w:hint="default"/>
+      </w:rPr>
+    </w:lvl>
+    <w:lvl w:ilvl="2" w:tplc="04100005" w:tentative="1">
+      <w:start w:val="1"/>
+      <w:numFmt w:val="bullet"/>
+      <w:lvlText w:val=""/>
+      <w:lvlJc w:val="left"/>
+      <w:pPr>
+        <w:ind w:left="2160" w:hanging="360"/>
+      </w:pPr>
+      <w:rPr>
+        <w:rFonts w:ascii="Wingdings" w:hAnsi="Wingdings" w:hint="default"/>
+      </w:rPr>
+    </w:lvl>
+    <w:lvl w:ilvl="3" w:tplc="04100001" w:tentative="1">
+      <w:start w:val="1"/>
+      <w:numFmt w:val="bullet"/>
+      <w:lvlText w:val=""/>
+      <w:lvlJc w:val="left"/>
+      <w:pPr>
+        <w:ind w:left="2880" w:hanging="360"/>
+      </w:pPr>
+      <w:rPr>
+        <w:rFonts w:ascii="Symbol" w:hAnsi="Symbol" w:hint="default"/>
+      </w:rPr>
+    </w:lvl>
+    <w:lvl w:ilvl="4" w:tplc="04100003" w:tentative="1">
+      <w:start w:val="1"/>
+      <w:numFmt w:val="bullet"/>
+      <w:lvlText w:val="o"/>
+      <w:lvlJc w:val="left"/>
+      <w:pPr>
+        <w:ind w:left="3600" w:hanging="360"/>
+      </w:pPr>
+      <w:rPr>
+        <w:rFonts w:ascii="Courier New" w:hAnsi="Courier New" w:cs="Courier New" w:hint="default"/>
+      </w:rPr>
+    </w:lvl>
+    <w:lvl w:ilvl="5" w:tplc="04100005" w:tentative="1">
+      <w:start w:val="1"/>
+      <w:numFmt w:val="bullet"/>
+      <w:lvlText w:val=""/>
+      <w:lvlJc w:val="left"/>
+      <w:pPr>
+        <w:ind w:left="4320" w:hanging="360"/>
+      </w:pPr>
+      <w:rPr>
+        <w:rFonts w:ascii="Wingdings" w:hAnsi="Wingdings" w:hint="default"/>
+      </w:rPr>
+    </w:lvl>
+    <w:lvl w:ilvl="6" w:tplc="04100001" w:tentative="1">
+      <w:start w:val="1"/>
+      <w:numFmt w:val="bullet"/>
+      <w:lvlText w:val=""/>
+      <w:lvlJc w:val="left"/>
+      <w:pPr>
+        <w:ind w:left="5040" w:hanging="360"/>
+      </w:pPr>
+      <w:rPr>
+        <w:rFonts w:ascii="Symbol" w:hAnsi="Symbol" w:hint="default"/>
+      </w:rPr>
+    </w:lvl>
+    <w:lvl w:ilvl="7" w:tplc="04100003" w:tentative="1">
+      <w:start w:val="1"/>
+      <w:numFmt w:val="bullet"/>
+      <w:lvlText w:val="o"/>
+      <w:lvlJc w:val="left"/>
+      <w:pPr>
+        <w:ind w:left="5760" w:hanging="360"/>
+      </w:pPr>
+      <w:rPr>
+        <w:rFonts w:ascii="Courier New" w:hAnsi="Courier New" w:cs="Courier New" w:hint="default"/>
+      </w:rPr>
+    </w:lvl>
+    <w:lvl w:ilvl="8" w:tplc="04100005" w:tentative="1">
+      <w:start w:val="1"/>
+      <w:numFmt w:val="bullet"/>
+      <w:lvlText w:val=""/>
+      <w:lvlJc w:val="left"/>
+      <w:pPr>
+        <w:ind w:left="6480" w:hanging="360"/>
+      </w:pPr>
+      <w:rPr>
+        <w:rFonts w:ascii="Wingdings" w:hAnsi="Wingdings" w:hint="default"/>
+      </w:rPr>
+    </w:lvl>
+  </w:abstractNum>
+  <w:abstractNum w:abstractNumId="9" w15:restartNumberingAfterBreak="0">
     <w:nsid w:val="57FA6252"/>
     <w:multiLevelType w:val="hybridMultilevel"/>
     <w:tmpl w:val="7DA81DD6"/>
@@ -1391,7 +4946,7 @@
       </w:rPr>
     </w:lvl>
   </w:abstractNum>
-  <w:abstractNum w:abstractNumId="5" w15:restartNumberingAfterBreak="0">
+  <w:abstractNum w:abstractNumId="10" w15:restartNumberingAfterBreak="0">
     <w:nsid w:val="6386625A"/>
     <w:multiLevelType w:val="hybridMultilevel"/>
     <w:tmpl w:val="D79E7BDA"/>
@@ -1503,7 +5058,120 @@
       </w:rPr>
     </w:lvl>
   </w:abstractNum>
-  <w:abstractNum w:abstractNumId="6" w15:restartNumberingAfterBreak="0">
+  <w:abstractNum w:abstractNumId="11" w15:restartNumberingAfterBreak="0">
+    <w:nsid w:val="64D45CEA"/>
+    <w:multiLevelType w:val="hybridMultilevel"/>
+    <w:tmpl w:val="6ADABE16"/>
+    <w:lvl w:ilvl="0" w:tplc="04100001">
+      <w:start w:val="1"/>
+      <w:numFmt w:val="bullet"/>
+      <w:lvlText w:val=""/>
+      <w:lvlJc w:val="left"/>
+      <w:pPr>
+        <w:ind w:left="720" w:hanging="360"/>
+      </w:pPr>
+      <w:rPr>
+        <w:rFonts w:ascii="Symbol" w:hAnsi="Symbol" w:hint="default"/>
+      </w:rPr>
+    </w:lvl>
+    <w:lvl w:ilvl="1" w:tplc="04100003" w:tentative="1">
+      <w:start w:val="1"/>
+      <w:numFmt w:val="bullet"/>
+      <w:lvlText w:val="o"/>
+      <w:lvlJc w:val="left"/>
+      <w:pPr>
+        <w:ind w:left="1440" w:hanging="360"/>
+      </w:pPr>
+      <w:rPr>
+        <w:rFonts w:ascii="Courier New" w:hAnsi="Courier New" w:cs="Courier New" w:hint="default"/>
+      </w:rPr>
+    </w:lvl>
+    <w:lvl w:ilvl="2" w:tplc="04100005" w:tentative="1">
+      <w:start w:val="1"/>
+      <w:numFmt w:val="bullet"/>
+      <w:lvlText w:val=""/>
+      <w:lvlJc w:val="left"/>
+      <w:pPr>
+        <w:ind w:left="2160" w:hanging="360"/>
+      </w:pPr>
+      <w:rPr>
+        <w:rFonts w:ascii="Wingdings" w:hAnsi="Wingdings" w:hint="default"/>
+      </w:rPr>
+    </w:lvl>
+    <w:lvl w:ilvl="3" w:tplc="04100001" w:tentative="1">
+      <w:start w:val="1"/>
+      <w:numFmt w:val="bullet"/>
+      <w:lvlText w:val=""/>
+      <w:lvlJc w:val="left"/>
+      <w:pPr>
+        <w:ind w:left="2880" w:hanging="360"/>
+      </w:pPr>
+      <w:rPr>
+        <w:rFonts w:ascii="Symbol" w:hAnsi="Symbol" w:hint="default"/>
+      </w:rPr>
+    </w:lvl>
+    <w:lvl w:ilvl="4" w:tplc="04100003" w:tentative="1">
+      <w:start w:val="1"/>
+      <w:numFmt w:val="bullet"/>
+      <w:lvlText w:val="o"/>
+      <w:lvlJc w:val="left"/>
+      <w:pPr>
+        <w:ind w:left="3600" w:hanging="360"/>
+      </w:pPr>
+      <w:rPr>
+        <w:rFonts w:ascii="Courier New" w:hAnsi="Courier New" w:cs="Courier New" w:hint="default"/>
+      </w:rPr>
+    </w:lvl>
+    <w:lvl w:ilvl="5" w:tplc="04100005" w:tentative="1">
+      <w:start w:val="1"/>
+      <w:numFmt w:val="bullet"/>
+      <w:lvlText w:val=""/>
+      <w:lvlJc w:val="left"/>
+      <w:pPr>
+        <w:ind w:left="4320" w:hanging="360"/>
+      </w:pPr>
+      <w:rPr>
+        <w:rFonts w:ascii="Wingdings" w:hAnsi="Wingdings" w:hint="default"/>
+      </w:rPr>
+    </w:lvl>
+    <w:lvl w:ilvl="6" w:tplc="04100001" w:tentative="1">
+      <w:start w:val="1"/>
+      <w:numFmt w:val="bullet"/>
+      <w:lvlText w:val=""/>
+      <w:lvlJc w:val="left"/>
+      <w:pPr>
+        <w:ind w:left="5040" w:hanging="360"/>
+      </w:pPr>
+      <w:rPr>
+        <w:rFonts w:ascii="Symbol" w:hAnsi="Symbol" w:hint="default"/>
+      </w:rPr>
+    </w:lvl>
+    <w:lvl w:ilvl="7" w:tplc="04100003" w:tentative="1">
+      <w:start w:val="1"/>
+      <w:numFmt w:val="bullet"/>
+      <w:lvlText w:val="o"/>
+      <w:lvlJc w:val="left"/>
+      <w:pPr>
+        <w:ind w:left="5760" w:hanging="360"/>
+      </w:pPr>
+      <w:rPr>
+        <w:rFonts w:ascii="Courier New" w:hAnsi="Courier New" w:cs="Courier New" w:hint="default"/>
+      </w:rPr>
+    </w:lvl>
+    <w:lvl w:ilvl="8" w:tplc="04100005" w:tentative="1">
+      <w:start w:val="1"/>
+      <w:numFmt w:val="bullet"/>
+      <w:lvlText w:val=""/>
+      <w:lvlJc w:val="left"/>
+      <w:pPr>
+        <w:ind w:left="6480" w:hanging="360"/>
+      </w:pPr>
+      <w:rPr>
+        <w:rFonts w:ascii="Wingdings" w:hAnsi="Wingdings" w:hint="default"/>
+      </w:rPr>
+    </w:lvl>
+  </w:abstractNum>
+  <w:abstractNum w:abstractNumId="12" w15:restartNumberingAfterBreak="0">
     <w:nsid w:val="7E561010"/>
     <w:multiLevelType w:val="hybridMultilevel"/>
     <w:tmpl w:val="DDBC3236"/>
@@ -1617,25 +5285,43 @@
     </w:lvl>
   </w:abstractNum>
   <w:num w:numId="1">
+    <w:abstractNumId w:val="12"/>
+  </w:num>
+  <w:num w:numId="2">
+    <w:abstractNumId w:val="1"/>
+  </w:num>
+  <w:num w:numId="3">
+    <w:abstractNumId w:val="10"/>
+  </w:num>
+  <w:num w:numId="4">
+    <w:abstractNumId w:val="9"/>
+  </w:num>
+  <w:num w:numId="5">
+    <w:abstractNumId w:val="4"/>
+  </w:num>
+  <w:num w:numId="6">
+    <w:abstractNumId w:val="7"/>
+  </w:num>
+  <w:num w:numId="7">
     <w:abstractNumId w:val="6"/>
   </w:num>
-  <w:num w:numId="2">
+  <w:num w:numId="8">
     <w:abstractNumId w:val="0"/>
   </w:num>
-  <w:num w:numId="3">
+  <w:num w:numId="9">
+    <w:abstractNumId w:val="2"/>
+  </w:num>
+  <w:num w:numId="10">
+    <w:abstractNumId w:val="11"/>
+  </w:num>
+  <w:num w:numId="11">
     <w:abstractNumId w:val="5"/>
   </w:num>
-  <w:num w:numId="4">
-    <w:abstractNumId w:val="4"/>
-  </w:num>
-  <w:num w:numId="5">
-    <w:abstractNumId w:val="1"/>
-  </w:num>
-  <w:num w:numId="6">
+  <w:num w:numId="12">
     <w:abstractNumId w:val="3"/>
   </w:num>
-  <w:num w:numId="7">
-    <w:abstractNumId w:val="2"/>
+  <w:num w:numId="13">
+    <w:abstractNumId w:val="8"/>
   </w:num>
 </w:numbering>
 </file>
@@ -2042,6 +5728,7 @@
   <w:style w:type="character" w:default="1" w:styleId="Carpredefinitoparagrafo">
     <w:name w:val="Default Paragraph Font"/>
     <w:uiPriority w:val="1"/>
+    <w:semiHidden/>
     <w:unhideWhenUsed/>
   </w:style>
   <w:style w:type="table" w:default="1" w:styleId="Tabellanormale">

</xml_diff>

<commit_message>
Aggiunti esempi di test
</commit_message>
<xml_diff>
--- a/Documentazione.docx
+++ b/Documentazione.docx
@@ -610,6 +610,17 @@
           <w:szCs w:val="32"/>
         </w:rPr>
       </w:pPr>
+    </w:p>
+    <w:p>
+      <w:pPr>
+        <w:rPr>
+          <w:rFonts w:asciiTheme="majorHAnsi" w:hAnsiTheme="majorHAnsi" w:cstheme="majorHAnsi"/>
+          <w:b/>
+          <w:bCs/>
+          <w:sz w:val="32"/>
+          <w:szCs w:val="32"/>
+        </w:rPr>
+      </w:pPr>
       <w:r>
         <w:rPr>
           <w:rFonts w:asciiTheme="majorHAnsi" w:hAnsiTheme="majorHAnsi" w:cstheme="majorHAnsi"/>
@@ -1024,6 +1035,13 @@
         </w:rPr>
         <w:t xml:space="preserve"> durante l’esecuzione delle operazioni richieste.</w:t>
       </w:r>
+      <w:r>
+        <w:rPr>
+          <w:sz w:val="24"/>
+          <w:szCs w:val="24"/>
+        </w:rPr>
+        <w:t xml:space="preserve"> I messaggi sono presentati in inglese, in quanto il codice fornito aveva già adottato questa scelta.</w:t>
+      </w:r>
     </w:p>
     <w:p>
       <w:pPr>
@@ -1263,7 +1281,16 @@
           <w:sz w:val="24"/>
           <w:szCs w:val="24"/>
         </w:rPr>
-        <w:t>trascrizione dei messaggi di log del server su di un file testuale</w:t>
+        <w:t xml:space="preserve">trascrizione dei messaggi di log del server su di un file </w:t>
+      </w:r>
+      <w:proofErr w:type="spellStart"/>
+      <w:r>
+        <w:rPr>
+          <w:rFonts w:cstheme="minorHAnsi"/>
+          <w:sz w:val="24"/>
+          <w:szCs w:val="24"/>
+        </w:rPr>
+        <w:t>testuale</w:t>
       </w:r>
       <w:r>
         <w:rPr>
@@ -1273,6 +1300,7 @@
         </w:rPr>
         <w:t>.</w:t>
       </w:r>
+      <w:proofErr w:type="spellEnd"/>
     </w:p>
     <w:p>
       <w:pPr>
@@ -1289,6 +1317,15 @@
           <w:szCs w:val="24"/>
         </w:rPr>
         <w:t>In generale, il client grafico è più tollerante agli errori da parte dell’utente.</w:t>
+      </w:r>
+      <w:r>
+        <w:rPr>
+          <w:rFonts w:cstheme="minorHAnsi"/>
+          <w:sz w:val="24"/>
+          <w:szCs w:val="24"/>
+        </w:rPr>
+        <w:br/>
+        <w:t>L’interfaccia del programma è presentata in italiano.</w:t>
       </w:r>
     </w:p>
     <w:p>
@@ -1483,42 +1520,24 @@
           <w:sz w:val="32"/>
           <w:szCs w:val="32"/>
         </w:rPr>
-        <w:t xml:space="preserve">Installazione </w:t>
-      </w:r>
-      <w:r>
-        <w:rPr>
-          <w:rFonts w:asciiTheme="majorHAnsi" w:hAnsiTheme="majorHAnsi" w:cstheme="majorHAnsi"/>
-          <w:b/>
-          <w:bCs/>
-          <w:sz w:val="32"/>
-          <w:szCs w:val="32"/>
-        </w:rPr>
-        <w:t>Client (CLI e GUI)</w:t>
-      </w:r>
-    </w:p>
-    <w:p>
-      <w:pPr>
-        <w:rPr>
-          <w:rFonts w:cstheme="minorHAnsi"/>
-          <w:sz w:val="24"/>
-          <w:szCs w:val="24"/>
-        </w:rPr>
-      </w:pPr>
-      <w:r>
-        <w:rPr>
-          <w:rFonts w:cstheme="minorHAnsi"/>
-          <w:sz w:val="24"/>
-          <w:szCs w:val="24"/>
-        </w:rPr>
-        <w:t>Per</w:t>
-      </w:r>
-      <w:r>
-        <w:rPr>
-          <w:rFonts w:cstheme="minorHAnsi"/>
-          <w:sz w:val="24"/>
-          <w:szCs w:val="24"/>
-        </w:rPr>
-        <w:t xml:space="preserve"> eseguire correttamente il Client (sia testuale che grafico) è necessario:</w:t>
+        <w:t>Installazione Client (CLI e GUI)</w:t>
+      </w:r>
+    </w:p>
+    <w:p>
+      <w:pPr>
+        <w:rPr>
+          <w:rFonts w:cstheme="minorHAnsi"/>
+          <w:sz w:val="24"/>
+          <w:szCs w:val="24"/>
+        </w:rPr>
+      </w:pPr>
+      <w:r>
+        <w:rPr>
+          <w:rFonts w:cstheme="minorHAnsi"/>
+          <w:sz w:val="24"/>
+          <w:szCs w:val="24"/>
+        </w:rPr>
+        <w:t>Per eseguire correttamente il Client (sia testuale che grafico) è necessario:</w:t>
       </w:r>
     </w:p>
     <w:p>
@@ -1589,6 +1608,14 @@
         </w:rPr>
         <w:t>NB: il server in ascolto deve essere lo stesso presentato con il client utilizzato, non è possibile ad esempio utilizzare il server presentato nel progetto base con il client grafico.</w:t>
       </w:r>
+      <w:r>
+        <w:rPr>
+          <w:rFonts w:cstheme="minorHAnsi"/>
+          <w:sz w:val="24"/>
+          <w:szCs w:val="24"/>
+        </w:rPr>
+        <w:t xml:space="preserve"> Inoltre, anche gli alberi memorizzati da caricare devono essere stati creati dalla stessa versione del server che deve utilizzarli.</w:t>
+      </w:r>
     </w:p>
     <w:p>
       <w:pPr>
@@ -1639,7 +1666,7 @@
           <w:sz w:val="32"/>
           <w:szCs w:val="32"/>
         </w:rPr>
-        <w:t xml:space="preserve">Avvio del </w:t>
+        <w:t>Avvio del Server (</w:t>
       </w:r>
       <w:r>
         <w:rPr>
@@ -1649,7 +1676,7 @@
           <w:sz w:val="32"/>
           <w:szCs w:val="32"/>
         </w:rPr>
-        <w:t>Server</w:t>
+        <w:t xml:space="preserve">progetto </w:t>
       </w:r>
       <w:r>
         <w:rPr>
@@ -1659,8 +1686,110 @@
           <w:sz w:val="32"/>
           <w:szCs w:val="32"/>
         </w:rPr>
-        <w:t xml:space="preserve"> (</w:t>
-      </w:r>
+        <w:t>base)</w:t>
+      </w:r>
+    </w:p>
+    <w:p>
+      <w:pPr>
+        <w:rPr>
+          <w:rFonts w:cstheme="minorHAnsi"/>
+          <w:sz w:val="24"/>
+          <w:szCs w:val="24"/>
+        </w:rPr>
+      </w:pPr>
+      <w:r>
+        <w:rPr>
+          <w:rFonts w:cstheme="minorHAnsi"/>
+          <w:sz w:val="24"/>
+          <w:szCs w:val="24"/>
+        </w:rPr>
+        <w:t xml:space="preserve">Per avviare il Server è necessario avviare il file </w:t>
+      </w:r>
+      <w:r>
+        <w:rPr>
+          <w:rFonts w:ascii="Courier New" w:hAnsi="Courier New" w:cs="Courier New"/>
+        </w:rPr>
+        <w:t>server</w:t>
+      </w:r>
+      <w:r>
+        <w:rPr>
+          <w:rFonts w:ascii="Courier New" w:hAnsi="Courier New" w:cs="Courier New"/>
+        </w:rPr>
+        <w:t>.</w:t>
+      </w:r>
+      <w:r>
+        <w:rPr>
+          <w:rFonts w:ascii="Courier New" w:hAnsi="Courier New" w:cs="Courier New"/>
+        </w:rPr>
+        <w:t xml:space="preserve">bat </w:t>
+      </w:r>
+      <w:r>
+        <w:rPr>
+          <w:rFonts w:cstheme="minorHAnsi"/>
+          <w:sz w:val="24"/>
+          <w:szCs w:val="24"/>
+        </w:rPr>
+        <w:t xml:space="preserve">nella stessa cartella </w:t>
+      </w:r>
+      <w:r>
+        <w:rPr>
+          <w:rFonts w:cstheme="minorHAnsi"/>
+          <w:sz w:val="24"/>
+          <w:szCs w:val="24"/>
+        </w:rPr>
+        <w:t xml:space="preserve">di </w:t>
+      </w:r>
+      <w:r>
+        <w:rPr>
+          <w:rFonts w:ascii="Courier New" w:hAnsi="Courier New" w:cs="Courier New"/>
+        </w:rPr>
+        <w:t>server.jar</w:t>
+      </w:r>
+      <w:r>
+        <w:rPr>
+          <w:rFonts w:cstheme="minorHAnsi"/>
+          <w:sz w:val="24"/>
+          <w:szCs w:val="24"/>
+        </w:rPr>
+        <w:t>. Alternativamente è possibile avviarlo da riga di comando, tramite il comando</w:t>
+      </w:r>
+    </w:p>
+    <w:p>
+      <w:pPr>
+        <w:ind w:firstLine="708"/>
+        <w:rPr>
+          <w:rFonts w:ascii="Courier New" w:hAnsi="Courier New" w:cs="Courier New"/>
+        </w:rPr>
+      </w:pPr>
+      <w:r>
+        <w:rPr>
+          <w:rFonts w:ascii="Courier New" w:hAnsi="Courier New" w:cs="Courier New"/>
+        </w:rPr>
+        <w:t>java -</w:t>
+      </w:r>
+      <w:proofErr w:type="spellStart"/>
+      <w:r>
+        <w:rPr>
+          <w:rFonts w:ascii="Courier New" w:hAnsi="Courier New" w:cs="Courier New"/>
+        </w:rPr>
+        <w:t>jar</w:t>
+      </w:r>
+      <w:proofErr w:type="spellEnd"/>
+      <w:r>
+        <w:rPr>
+          <w:rFonts w:ascii="Courier New" w:hAnsi="Courier New" w:cs="Courier New"/>
+        </w:rPr>
+        <w:t xml:space="preserve"> server.jar</w:t>
+      </w:r>
+    </w:p>
+    <w:p>
+      <w:pPr>
+        <w:rPr>
+          <w:rFonts w:cstheme="minorHAnsi"/>
+          <w:sz w:val="24"/>
+          <w:szCs w:val="24"/>
+        </w:rPr>
+      </w:pPr>
       <w:r>
         <w:rPr>
           <w:rFonts w:asciiTheme="majorHAnsi" w:hAnsiTheme="majorHAnsi" w:cstheme="majorHAnsi"/>
@@ -1669,7 +1798,7 @@
           <w:sz w:val="32"/>
           <w:szCs w:val="32"/>
         </w:rPr>
-        <w:t xml:space="preserve">progetto </w:t>
+        <w:t xml:space="preserve">Avvio del </w:t>
       </w:r>
       <w:r>
         <w:rPr>
@@ -1679,110 +1808,8 @@
           <w:sz w:val="32"/>
           <w:szCs w:val="32"/>
         </w:rPr>
-        <w:t>base)</w:t>
-      </w:r>
-    </w:p>
-    <w:p>
-      <w:pPr>
-        <w:rPr>
-          <w:rFonts w:cstheme="minorHAnsi"/>
-          <w:sz w:val="24"/>
-          <w:szCs w:val="24"/>
-        </w:rPr>
-      </w:pPr>
-      <w:r>
-        <w:rPr>
-          <w:rFonts w:cstheme="minorHAnsi"/>
-          <w:sz w:val="24"/>
-          <w:szCs w:val="24"/>
-        </w:rPr>
-        <w:t xml:space="preserve">Per avviare il Server è necessario avviare il file </w:t>
-      </w:r>
-      <w:r>
-        <w:rPr>
-          <w:rFonts w:ascii="Courier New" w:hAnsi="Courier New" w:cs="Courier New"/>
-        </w:rPr>
-        <w:t>server</w:t>
-      </w:r>
-      <w:r>
-        <w:rPr>
-          <w:rFonts w:ascii="Courier New" w:hAnsi="Courier New" w:cs="Courier New"/>
-        </w:rPr>
-        <w:t>.</w:t>
-      </w:r>
-      <w:r>
-        <w:rPr>
-          <w:rFonts w:ascii="Courier New" w:hAnsi="Courier New" w:cs="Courier New"/>
-        </w:rPr>
-        <w:t xml:space="preserve">bat </w:t>
-      </w:r>
-      <w:r>
-        <w:rPr>
-          <w:rFonts w:cstheme="minorHAnsi"/>
-          <w:sz w:val="24"/>
-          <w:szCs w:val="24"/>
-        </w:rPr>
-        <w:t xml:space="preserve">nella stessa cartella </w:t>
-      </w:r>
-      <w:r>
-        <w:rPr>
-          <w:rFonts w:cstheme="minorHAnsi"/>
-          <w:sz w:val="24"/>
-          <w:szCs w:val="24"/>
-        </w:rPr>
-        <w:t xml:space="preserve">di </w:t>
-      </w:r>
-      <w:r>
-        <w:rPr>
-          <w:rFonts w:ascii="Courier New" w:hAnsi="Courier New" w:cs="Courier New"/>
-        </w:rPr>
-        <w:t>server.jar</w:t>
-      </w:r>
-      <w:r>
-        <w:rPr>
-          <w:rFonts w:cstheme="minorHAnsi"/>
-          <w:sz w:val="24"/>
-          <w:szCs w:val="24"/>
-        </w:rPr>
-        <w:t>. Alternativamente è possibile avviarlo da riga di comando, tramite il comando</w:t>
-      </w:r>
-    </w:p>
-    <w:p>
-      <w:pPr>
-        <w:ind w:firstLine="708"/>
-        <w:rPr>
-          <w:rFonts w:ascii="Courier New" w:hAnsi="Courier New" w:cs="Courier New"/>
-        </w:rPr>
-      </w:pPr>
-      <w:r>
-        <w:rPr>
-          <w:rFonts w:ascii="Courier New" w:hAnsi="Courier New" w:cs="Courier New"/>
-        </w:rPr>
-        <w:t>java -</w:t>
-      </w:r>
-      <w:proofErr w:type="spellStart"/>
-      <w:r>
-        <w:rPr>
-          <w:rFonts w:ascii="Courier New" w:hAnsi="Courier New" w:cs="Courier New"/>
-        </w:rPr>
-        <w:t>jar</w:t>
-      </w:r>
-      <w:proofErr w:type="spellEnd"/>
-      <w:r>
-        <w:rPr>
-          <w:rFonts w:ascii="Courier New" w:hAnsi="Courier New" w:cs="Courier New"/>
-        </w:rPr>
-        <w:t xml:space="preserve"> server.jar</w:t>
-      </w:r>
-    </w:p>
-    <w:p>
-      <w:pPr>
-        <w:rPr>
-          <w:rFonts w:cstheme="minorHAnsi"/>
-          <w:sz w:val="24"/>
-          <w:szCs w:val="24"/>
-        </w:rPr>
-      </w:pPr>
+        <w:t>Client</w:t>
+      </w:r>
       <w:r>
         <w:rPr>
           <w:rFonts w:asciiTheme="majorHAnsi" w:hAnsiTheme="majorHAnsi" w:cstheme="majorHAnsi"/>
@@ -1791,7 +1818,7 @@
           <w:sz w:val="32"/>
           <w:szCs w:val="32"/>
         </w:rPr>
-        <w:t xml:space="preserve">Avvio del </w:t>
+        <w:t xml:space="preserve"> (</w:t>
       </w:r>
       <w:r>
         <w:rPr>
@@ -1801,7 +1828,7 @@
           <w:sz w:val="32"/>
           <w:szCs w:val="32"/>
         </w:rPr>
-        <w:t>Client</w:t>
+        <w:t xml:space="preserve">progetto </w:t>
       </w:r>
       <w:r>
         <w:rPr>
@@ -1811,9 +1838,204 @@
           <w:sz w:val="32"/>
           <w:szCs w:val="32"/>
         </w:rPr>
-        <w:t xml:space="preserve"> (</w:t>
-      </w:r>
-      <w:r>
+        <w:t>base)</w:t>
+      </w:r>
+    </w:p>
+    <w:p>
+      <w:pPr>
+        <w:rPr>
+          <w:rFonts w:cstheme="minorHAnsi"/>
+          <w:sz w:val="24"/>
+          <w:szCs w:val="24"/>
+        </w:rPr>
+      </w:pPr>
+      <w:r>
+        <w:rPr>
+          <w:rFonts w:cstheme="minorHAnsi"/>
+          <w:sz w:val="24"/>
+          <w:szCs w:val="24"/>
+        </w:rPr>
+        <w:t xml:space="preserve">Per avviare il Client da riga di comando, è necessario avviare il file </w:t>
+      </w:r>
+      <w:r>
+        <w:rPr>
+          <w:rFonts w:ascii="Courier New" w:hAnsi="Courier New" w:cs="Courier New"/>
+        </w:rPr>
+        <w:t>client.bat</w:t>
+      </w:r>
+      <w:r>
+        <w:rPr>
+          <w:rFonts w:ascii="Courier New" w:hAnsi="Courier New" w:cs="Courier New"/>
+        </w:rPr>
+        <w:t xml:space="preserve"> </w:t>
+      </w:r>
+      <w:r>
+        <w:rPr>
+          <w:rFonts w:cstheme="minorHAnsi"/>
+          <w:sz w:val="24"/>
+          <w:szCs w:val="24"/>
+        </w:rPr>
+        <w:t>nella stessa cartella del file</w:t>
+      </w:r>
+      <w:r>
+        <w:rPr>
+          <w:rFonts w:ascii="Courier New" w:hAnsi="Courier New" w:cs="Courier New"/>
+        </w:rPr>
+        <w:t xml:space="preserve"> client.jar</w:t>
+      </w:r>
+      <w:r>
+        <w:rPr>
+          <w:rFonts w:ascii="Courier New" w:hAnsi="Courier New" w:cs="Courier New"/>
+        </w:rPr>
+        <w:t xml:space="preserve">. </w:t>
+      </w:r>
+      <w:r>
+        <w:rPr>
+          <w:rFonts w:cstheme="minorHAnsi"/>
+          <w:sz w:val="24"/>
+          <w:szCs w:val="24"/>
+        </w:rPr>
+        <w:t xml:space="preserve">Questa modalità di avvio connetterà </w:t>
+      </w:r>
+      <w:r>
+        <w:rPr>
+          <w:rFonts w:cstheme="minorHAnsi"/>
+          <w:sz w:val="24"/>
+          <w:szCs w:val="24"/>
+        </w:rPr>
+        <w:t>il Client ad un server in esecuzione sulla propria macchina, sulla porta 8080.</w:t>
+      </w:r>
+      <w:r>
+        <w:rPr>
+          <w:rFonts w:cstheme="minorHAnsi"/>
+          <w:sz w:val="24"/>
+          <w:szCs w:val="24"/>
+        </w:rPr>
+        <w:t xml:space="preserve"> Per specificare un altro server a cui connettersi, è necessario avviare il </w:t>
+      </w:r>
+      <w:r>
+        <w:rPr>
+          <w:rFonts w:cstheme="minorHAnsi"/>
+          <w:sz w:val="24"/>
+          <w:szCs w:val="24"/>
+        </w:rPr>
+        <w:t>C</w:t>
+      </w:r>
+      <w:r>
+        <w:rPr>
+          <w:rFonts w:cstheme="minorHAnsi"/>
+          <w:sz w:val="24"/>
+          <w:szCs w:val="24"/>
+        </w:rPr>
+        <w:t>lient da una shell tramite il comando</w:t>
+      </w:r>
+    </w:p>
+    <w:p>
+      <w:pPr>
+        <w:ind w:firstLine="708"/>
+        <w:rPr>
+          <w:rFonts w:ascii="Courier New" w:hAnsi="Courier New" w:cs="Courier New"/>
+        </w:rPr>
+      </w:pPr>
+      <w:r>
+        <w:rPr>
+          <w:rFonts w:ascii="Courier New" w:hAnsi="Courier New" w:cs="Courier New"/>
+        </w:rPr>
+        <w:t>java -</w:t>
+      </w:r>
+      <w:proofErr w:type="spellStart"/>
+      <w:r>
+        <w:rPr>
+          <w:rFonts w:ascii="Courier New" w:hAnsi="Courier New" w:cs="Courier New"/>
+        </w:rPr>
+        <w:t>jar</w:t>
+      </w:r>
+      <w:proofErr w:type="spellEnd"/>
+      <w:r>
+        <w:rPr>
+          <w:rFonts w:ascii="Courier New" w:hAnsi="Courier New" w:cs="Courier New"/>
+        </w:rPr>
+        <w:t xml:space="preserve"> client.jar </w:t>
+      </w:r>
+      <w:r>
+        <w:rPr>
+          <w:rFonts w:ascii="Courier New" w:hAnsi="Courier New" w:cs="Courier New"/>
+        </w:rPr>
+        <w:t>[</w:t>
+      </w:r>
+      <w:r>
+        <w:rPr>
+          <w:rFonts w:ascii="Courier New" w:hAnsi="Courier New" w:cs="Courier New"/>
+        </w:rPr>
+        <w:t>INDIRIZZO_IP</w:t>
+      </w:r>
+      <w:r>
+        <w:rPr>
+          <w:rFonts w:ascii="Courier New" w:hAnsi="Courier New" w:cs="Courier New"/>
+        </w:rPr>
+        <w:t>]</w:t>
+      </w:r>
+      <w:r>
+        <w:rPr>
+          <w:rFonts w:ascii="Courier New" w:hAnsi="Courier New" w:cs="Courier New"/>
+        </w:rPr>
+        <w:t xml:space="preserve"> </w:t>
+      </w:r>
+      <w:r>
+        <w:rPr>
+          <w:rFonts w:ascii="Courier New" w:hAnsi="Courier New" w:cs="Courier New"/>
+        </w:rPr>
+        <w:t>[</w:t>
+      </w:r>
+      <w:r>
+        <w:rPr>
+          <w:rFonts w:ascii="Courier New" w:hAnsi="Courier New" w:cs="Courier New"/>
+        </w:rPr>
+        <w:t>PORTA</w:t>
+      </w:r>
+      <w:r>
+        <w:rPr>
+          <w:rFonts w:ascii="Courier New" w:hAnsi="Courier New" w:cs="Courier New"/>
+        </w:rPr>
+        <w:t>]</w:t>
+      </w:r>
+    </w:p>
+    <w:p>
+      <w:pPr>
+        <w:rPr>
+          <w:rFonts w:cstheme="minorHAnsi"/>
+          <w:sz w:val="24"/>
+          <w:szCs w:val="24"/>
+        </w:rPr>
+      </w:pPr>
+      <w:r>
+        <w:rPr>
+          <w:rFonts w:cstheme="minorHAnsi"/>
+          <w:sz w:val="24"/>
+          <w:szCs w:val="24"/>
+        </w:rPr>
+        <w:t>o inserendo tale comando nel file batch di avvio.</w:t>
+      </w:r>
+    </w:p>
+    <w:p>
+      <w:pPr>
+        <w:rPr>
+          <w:rFonts w:cstheme="minorHAnsi"/>
+          <w:sz w:val="24"/>
+          <w:szCs w:val="24"/>
+        </w:rPr>
+      </w:pPr>
+      <w:r>
+        <w:rPr>
+          <w:rFonts w:cstheme="minorHAnsi"/>
+          <w:sz w:val="24"/>
+          <w:szCs w:val="24"/>
+        </w:rPr>
+        <w:br w:type="page"/>
+      </w:r>
+    </w:p>
+    <w:p>
+      <w:pPr>
         <w:rPr>
           <w:rFonts w:asciiTheme="majorHAnsi" w:hAnsiTheme="majorHAnsi" w:cstheme="majorHAnsi"/>
           <w:b/>
@@ -1821,8 +2043,7 @@
           <w:sz w:val="32"/>
           <w:szCs w:val="32"/>
         </w:rPr>
-        <w:t xml:space="preserve">progetto </w:t>
-      </w:r>
+      </w:pPr>
       <w:r>
         <w:rPr>
           <w:rFonts w:asciiTheme="majorHAnsi" w:hAnsiTheme="majorHAnsi" w:cstheme="majorHAnsi"/>
@@ -1831,204 +2052,10 @@
           <w:sz w:val="32"/>
           <w:szCs w:val="32"/>
         </w:rPr>
-        <w:t>base)</w:t>
-      </w:r>
-    </w:p>
-    <w:p>
-      <w:pPr>
-        <w:rPr>
-          <w:rFonts w:cstheme="minorHAnsi"/>
-          <w:sz w:val="24"/>
-          <w:szCs w:val="24"/>
-        </w:rPr>
-      </w:pPr>
-      <w:r>
-        <w:rPr>
-          <w:rFonts w:cstheme="minorHAnsi"/>
-          <w:sz w:val="24"/>
-          <w:szCs w:val="24"/>
-        </w:rPr>
-        <w:t xml:space="preserve">Per avviare il Client da riga di comando, è necessario avviare il file </w:t>
-      </w:r>
-      <w:r>
-        <w:rPr>
-          <w:rFonts w:ascii="Courier New" w:hAnsi="Courier New" w:cs="Courier New"/>
-        </w:rPr>
-        <w:t>client.bat</w:t>
-      </w:r>
-      <w:r>
-        <w:rPr>
-          <w:rFonts w:ascii="Courier New" w:hAnsi="Courier New" w:cs="Courier New"/>
-        </w:rPr>
-        <w:t xml:space="preserve"> </w:t>
-      </w:r>
-      <w:r>
-        <w:rPr>
-          <w:rFonts w:cstheme="minorHAnsi"/>
-          <w:sz w:val="24"/>
-          <w:szCs w:val="24"/>
-        </w:rPr>
-        <w:t>nella stessa cartella del file</w:t>
-      </w:r>
-      <w:r>
-        <w:rPr>
-          <w:rFonts w:ascii="Courier New" w:hAnsi="Courier New" w:cs="Courier New"/>
-        </w:rPr>
-        <w:t xml:space="preserve"> client.jar</w:t>
-      </w:r>
-      <w:r>
-        <w:rPr>
-          <w:rFonts w:ascii="Courier New" w:hAnsi="Courier New" w:cs="Courier New"/>
-        </w:rPr>
-        <w:t xml:space="preserve">. </w:t>
-      </w:r>
-      <w:r>
-        <w:rPr>
-          <w:rFonts w:cstheme="minorHAnsi"/>
-          <w:sz w:val="24"/>
-          <w:szCs w:val="24"/>
-        </w:rPr>
-        <w:t xml:space="preserve">Questa modalità di avvio connetterà </w:t>
-      </w:r>
-      <w:r>
-        <w:rPr>
-          <w:rFonts w:cstheme="minorHAnsi"/>
-          <w:sz w:val="24"/>
-          <w:szCs w:val="24"/>
-        </w:rPr>
-        <w:t>il Client ad un server in esecuzione sulla propria macchina, sulla porta 8080.</w:t>
-      </w:r>
-      <w:r>
-        <w:rPr>
-          <w:rFonts w:cstheme="minorHAnsi"/>
-          <w:sz w:val="24"/>
-          <w:szCs w:val="24"/>
-        </w:rPr>
-        <w:t xml:space="preserve"> Per specificare un altro server a cui connettersi, è necessario avviare il </w:t>
-      </w:r>
-      <w:r>
-        <w:rPr>
-          <w:rFonts w:cstheme="minorHAnsi"/>
-          <w:sz w:val="24"/>
-          <w:szCs w:val="24"/>
-        </w:rPr>
-        <w:t>C</w:t>
-      </w:r>
-      <w:r>
-        <w:rPr>
-          <w:rFonts w:cstheme="minorHAnsi"/>
-          <w:sz w:val="24"/>
-          <w:szCs w:val="24"/>
-        </w:rPr>
-        <w:t>lient da una shell tramite il comando</w:t>
-      </w:r>
-    </w:p>
-    <w:p>
-      <w:pPr>
-        <w:ind w:firstLine="708"/>
-        <w:rPr>
-          <w:rFonts w:ascii="Courier New" w:hAnsi="Courier New" w:cs="Courier New"/>
-        </w:rPr>
-      </w:pPr>
-      <w:r>
-        <w:rPr>
-          <w:rFonts w:ascii="Courier New" w:hAnsi="Courier New" w:cs="Courier New"/>
-        </w:rPr>
-        <w:t>java -</w:t>
-      </w:r>
-      <w:proofErr w:type="spellStart"/>
-      <w:r>
-        <w:rPr>
-          <w:rFonts w:ascii="Courier New" w:hAnsi="Courier New" w:cs="Courier New"/>
-        </w:rPr>
-        <w:t>jar</w:t>
-      </w:r>
-      <w:proofErr w:type="spellEnd"/>
-      <w:r>
-        <w:rPr>
-          <w:rFonts w:ascii="Courier New" w:hAnsi="Courier New" w:cs="Courier New"/>
-        </w:rPr>
-        <w:t xml:space="preserve"> client.jar </w:t>
-      </w:r>
-      <w:r>
-        <w:rPr>
-          <w:rFonts w:ascii="Courier New" w:hAnsi="Courier New" w:cs="Courier New"/>
-        </w:rPr>
-        <w:t>[</w:t>
-      </w:r>
-      <w:r>
-        <w:rPr>
-          <w:rFonts w:ascii="Courier New" w:hAnsi="Courier New" w:cs="Courier New"/>
-        </w:rPr>
-        <w:t>INDIRIZZO_IP</w:t>
-      </w:r>
-      <w:r>
-        <w:rPr>
-          <w:rFonts w:ascii="Courier New" w:hAnsi="Courier New" w:cs="Courier New"/>
-        </w:rPr>
-        <w:t>]</w:t>
-      </w:r>
-      <w:r>
-        <w:rPr>
-          <w:rFonts w:ascii="Courier New" w:hAnsi="Courier New" w:cs="Courier New"/>
-        </w:rPr>
-        <w:t xml:space="preserve"> </w:t>
-      </w:r>
-      <w:r>
-        <w:rPr>
-          <w:rFonts w:ascii="Courier New" w:hAnsi="Courier New" w:cs="Courier New"/>
-        </w:rPr>
-        <w:t>[</w:t>
-      </w:r>
-      <w:r>
-        <w:rPr>
-          <w:rFonts w:ascii="Courier New" w:hAnsi="Courier New" w:cs="Courier New"/>
-        </w:rPr>
-        <w:t>PORTA</w:t>
-      </w:r>
-      <w:r>
-        <w:rPr>
-          <w:rFonts w:ascii="Courier New" w:hAnsi="Courier New" w:cs="Courier New"/>
-        </w:rPr>
-        <w:t>]</w:t>
-      </w:r>
-    </w:p>
-    <w:p>
-      <w:pPr>
-        <w:rPr>
-          <w:rFonts w:cstheme="minorHAnsi"/>
-          <w:sz w:val="24"/>
-          <w:szCs w:val="24"/>
-        </w:rPr>
-      </w:pPr>
-      <w:r>
-        <w:rPr>
-          <w:rFonts w:cstheme="minorHAnsi"/>
-          <w:sz w:val="24"/>
-          <w:szCs w:val="24"/>
-        </w:rPr>
-        <w:t>o inserendo tale comando nel file batch di avvio.</w:t>
-      </w:r>
-    </w:p>
-    <w:p>
-      <w:pPr>
-        <w:rPr>
-          <w:rFonts w:cstheme="minorHAnsi"/>
-          <w:sz w:val="24"/>
-          <w:szCs w:val="24"/>
-        </w:rPr>
-      </w:pPr>
-      <w:r>
-        <w:rPr>
-          <w:rFonts w:cstheme="minorHAnsi"/>
-          <w:sz w:val="24"/>
-          <w:szCs w:val="24"/>
-        </w:rPr>
-        <w:br w:type="page"/>
-      </w:r>
-    </w:p>
-    <w:p>
-      <w:pPr>
+        <w:lastRenderedPageBreak/>
+        <w:t>Avvio del Server (</w:t>
+      </w:r>
+      <w:r>
         <w:rPr>
           <w:rFonts w:asciiTheme="majorHAnsi" w:hAnsiTheme="majorHAnsi" w:cstheme="majorHAnsi"/>
           <w:b/>
@@ -2036,7 +2063,8 @@
           <w:sz w:val="32"/>
           <w:szCs w:val="32"/>
         </w:rPr>
-      </w:pPr>
+        <w:t xml:space="preserve">progetto </w:t>
+      </w:r>
       <w:r>
         <w:rPr>
           <w:rFonts w:asciiTheme="majorHAnsi" w:hAnsiTheme="majorHAnsi" w:cstheme="majorHAnsi"/>
@@ -2045,9 +2073,192 @@
           <w:sz w:val="32"/>
           <w:szCs w:val="32"/>
         </w:rPr>
-        <w:lastRenderedPageBreak/>
-        <w:t>Avvio del Server (</w:t>
-      </w:r>
+        <w:t>esteso)</w:t>
+      </w:r>
+    </w:p>
+    <w:p>
+      <w:pPr>
+        <w:rPr>
+          <w:rFonts w:cstheme="minorHAnsi"/>
+          <w:sz w:val="24"/>
+          <w:szCs w:val="24"/>
+        </w:rPr>
+      </w:pPr>
+      <w:r>
+        <w:rPr>
+          <w:rFonts w:cstheme="minorHAnsi"/>
+          <w:sz w:val="24"/>
+          <w:szCs w:val="24"/>
+        </w:rPr>
+        <w:t xml:space="preserve">Similmente alla sua controparte nel progetto base, il server del progetto esteso è eseguibile avviando il file </w:t>
+      </w:r>
+      <w:r>
+        <w:rPr>
+          <w:rFonts w:ascii="Courier New" w:hAnsi="Courier New" w:cs="Courier New"/>
+        </w:rPr>
+        <w:t>server.bat</w:t>
+      </w:r>
+      <w:r>
+        <w:rPr>
+          <w:rFonts w:cstheme="minorHAnsi"/>
+          <w:sz w:val="24"/>
+          <w:szCs w:val="24"/>
+        </w:rPr>
+        <w:t xml:space="preserve"> nella stessa cartella di </w:t>
+      </w:r>
+      <w:r>
+        <w:rPr>
+          <w:rFonts w:ascii="Courier New" w:hAnsi="Courier New" w:cs="Courier New"/>
+        </w:rPr>
+        <w:t>server.jar</w:t>
+      </w:r>
+      <w:r>
+        <w:rPr>
+          <w:rFonts w:cstheme="minorHAnsi"/>
+          <w:sz w:val="24"/>
+          <w:szCs w:val="24"/>
+        </w:rPr>
+        <w:t>.</w:t>
+      </w:r>
+      <w:r>
+        <w:rPr>
+          <w:rFonts w:cstheme="minorHAnsi"/>
+          <w:sz w:val="24"/>
+          <w:szCs w:val="24"/>
+        </w:rPr>
+        <w:t xml:space="preserve"> È possibile avviare il server specificando la porta dove sarà raggiungibile, eseguendo il comando</w:t>
+      </w:r>
+      <w:r>
+        <w:rPr>
+          <w:rFonts w:cstheme="minorHAnsi"/>
+          <w:sz w:val="24"/>
+          <w:szCs w:val="24"/>
+        </w:rPr>
+        <w:t xml:space="preserve"> tramite shell</w:t>
+      </w:r>
+    </w:p>
+    <w:p>
+      <w:pPr>
+        <w:rPr>
+          <w:rFonts w:ascii="Courier New" w:hAnsi="Courier New" w:cs="Courier New"/>
+        </w:rPr>
+      </w:pPr>
+      <w:r>
+        <w:rPr>
+          <w:rFonts w:ascii="Courier New" w:hAnsi="Courier New" w:cs="Courier New"/>
+        </w:rPr>
+        <w:tab/>
+        <w:t>java -</w:t>
+      </w:r>
+      <w:proofErr w:type="spellStart"/>
+      <w:r>
+        <w:rPr>
+          <w:rFonts w:ascii="Courier New" w:hAnsi="Courier New" w:cs="Courier New"/>
+        </w:rPr>
+        <w:t>jar</w:t>
+      </w:r>
+      <w:proofErr w:type="spellEnd"/>
+      <w:r>
+        <w:rPr>
+          <w:rFonts w:ascii="Courier New" w:hAnsi="Courier New" w:cs="Courier New"/>
+        </w:rPr>
+        <w:t xml:space="preserve"> server.jar </w:t>
+      </w:r>
+      <w:r>
+        <w:rPr>
+          <w:rFonts w:ascii="Courier New" w:hAnsi="Courier New" w:cs="Courier New"/>
+        </w:rPr>
+        <w:t>[</w:t>
+      </w:r>
+      <w:r>
+        <w:rPr>
+          <w:rFonts w:ascii="Courier New" w:hAnsi="Courier New" w:cs="Courier New"/>
+        </w:rPr>
+        <w:t>PORTA</w:t>
+      </w:r>
+      <w:r>
+        <w:rPr>
+          <w:rFonts w:ascii="Courier New" w:hAnsi="Courier New" w:cs="Courier New"/>
+        </w:rPr>
+        <w:t>]</w:t>
+      </w:r>
+    </w:p>
+    <w:p>
+      <w:pPr>
+        <w:rPr>
+          <w:rFonts w:cstheme="minorHAnsi"/>
+          <w:sz w:val="24"/>
+          <w:szCs w:val="24"/>
+        </w:rPr>
+      </w:pPr>
+      <w:r>
+        <w:rPr>
+          <w:rFonts w:cstheme="minorHAnsi"/>
+          <w:sz w:val="24"/>
+          <w:szCs w:val="24"/>
+        </w:rPr>
+        <w:t>o sostituendo</w:t>
+      </w:r>
+      <w:r>
+        <w:rPr>
+          <w:rFonts w:cstheme="minorHAnsi"/>
+          <w:sz w:val="24"/>
+          <w:szCs w:val="24"/>
+        </w:rPr>
+        <w:t xml:space="preserve"> il comando presente nel file batch con quello sopra riportato.</w:t>
+      </w:r>
+      <w:r>
+        <w:rPr>
+          <w:rFonts w:cstheme="minorHAnsi"/>
+          <w:sz w:val="24"/>
+          <w:szCs w:val="24"/>
+        </w:rPr>
+        <w:t xml:space="preserve"> In caso non venga specificata alcuna porta, il server verrà eseguito sulla porta 8080.</w:t>
+      </w:r>
+    </w:p>
+    <w:p>
+      <w:pPr>
+        <w:rPr>
+          <w:rFonts w:cstheme="minorHAnsi"/>
+          <w:sz w:val="24"/>
+          <w:szCs w:val="24"/>
+        </w:rPr>
+      </w:pPr>
+      <w:r>
+        <w:rPr>
+          <w:rFonts w:cstheme="minorHAnsi"/>
+          <w:sz w:val="24"/>
+          <w:szCs w:val="24"/>
+        </w:rPr>
+        <w:t xml:space="preserve">Una volta avviato il server, verrà creato un file di log nella stessa cartella del file </w:t>
+      </w:r>
+      <w:proofErr w:type="spellStart"/>
+      <w:r>
+        <w:rPr>
+          <w:rFonts w:cstheme="minorHAnsi"/>
+          <w:sz w:val="24"/>
+          <w:szCs w:val="24"/>
+        </w:rPr>
+        <w:t>jar</w:t>
+      </w:r>
+      <w:proofErr w:type="spellEnd"/>
+      <w:r>
+        <w:rPr>
+          <w:rFonts w:cstheme="minorHAnsi"/>
+          <w:sz w:val="24"/>
+          <w:szCs w:val="24"/>
+        </w:rPr>
+        <w:t>. Il file è testuale, e riporta varie informazioni sull’attività del server durante la sua esecuzione.</w:t>
+      </w:r>
+    </w:p>
+    <w:p>
+      <w:pPr>
+        <w:rPr>
+          <w:rFonts w:cstheme="minorHAnsi"/>
+          <w:sz w:val="24"/>
+          <w:szCs w:val="24"/>
+        </w:rPr>
+      </w:pPr>
       <w:r>
         <w:rPr>
           <w:rFonts w:asciiTheme="majorHAnsi" w:hAnsiTheme="majorHAnsi" w:cstheme="majorHAnsi"/>
@@ -2056,9 +2267,155 @@
           <w:sz w:val="32"/>
           <w:szCs w:val="32"/>
         </w:rPr>
-        <w:t xml:space="preserve">progetto </w:t>
-      </w:r>
-      <w:r>
+        <w:t>Avvio del Client (progetto esteso)</w:t>
+      </w:r>
+    </w:p>
+    <w:p>
+      <w:pPr>
+        <w:rPr>
+          <w:rFonts w:cstheme="minorHAnsi"/>
+          <w:sz w:val="24"/>
+          <w:szCs w:val="24"/>
+        </w:rPr>
+      </w:pPr>
+      <w:r>
+        <w:rPr>
+          <w:rFonts w:cstheme="minorHAnsi"/>
+          <w:sz w:val="24"/>
+          <w:szCs w:val="24"/>
+        </w:rPr>
+        <w:t xml:space="preserve">Per avviare il client grafico è necessario avviare il file </w:t>
+      </w:r>
+      <w:r>
+        <w:rPr>
+          <w:rFonts w:ascii="Courier New" w:hAnsi="Courier New" w:cs="Courier New"/>
+        </w:rPr>
+        <w:t>client.</w:t>
+      </w:r>
+      <w:r>
+        <w:rPr>
+          <w:rFonts w:ascii="Courier New" w:hAnsi="Courier New" w:cs="Courier New"/>
+        </w:rPr>
+        <w:t xml:space="preserve">bat </w:t>
+      </w:r>
+      <w:r>
+        <w:rPr>
+          <w:rFonts w:cstheme="minorHAnsi"/>
+          <w:sz w:val="24"/>
+          <w:szCs w:val="24"/>
+        </w:rPr>
+        <w:t xml:space="preserve">nella stessa cartella di </w:t>
+      </w:r>
+      <w:r>
+        <w:rPr>
+          <w:rFonts w:ascii="Courier New" w:hAnsi="Courier New" w:cs="Courier New"/>
+        </w:rPr>
+        <w:t>client.jar</w:t>
+      </w:r>
+      <w:r>
+        <w:rPr>
+          <w:rFonts w:cstheme="minorHAnsi"/>
+          <w:sz w:val="24"/>
+          <w:szCs w:val="24"/>
+        </w:rPr>
+        <w:t>.</w:t>
+      </w:r>
+      <w:r>
+        <w:rPr>
+          <w:rFonts w:cstheme="minorHAnsi"/>
+          <w:sz w:val="24"/>
+          <w:szCs w:val="24"/>
+        </w:rPr>
+        <w:t xml:space="preserve"> Nella stessa cartella del file </w:t>
+      </w:r>
+      <w:proofErr w:type="spellStart"/>
+      <w:r>
+        <w:rPr>
+          <w:rFonts w:cstheme="minorHAnsi"/>
+          <w:sz w:val="24"/>
+          <w:szCs w:val="24"/>
+        </w:rPr>
+        <w:t>jar</w:t>
+      </w:r>
+      <w:proofErr w:type="spellEnd"/>
+      <w:r>
+        <w:rPr>
+          <w:rFonts w:cstheme="minorHAnsi"/>
+          <w:sz w:val="24"/>
+          <w:szCs w:val="24"/>
+        </w:rPr>
+        <w:t>, sarà memorizzato il file</w:t>
+      </w:r>
+      <w:r>
+        <w:rPr>
+          <w:rFonts w:cstheme="minorHAnsi"/>
+          <w:sz w:val="24"/>
+          <w:szCs w:val="24"/>
+        </w:rPr>
+        <w:t xml:space="preserve"> binario</w:t>
+      </w:r>
+      <w:r>
+        <w:rPr>
+          <w:rFonts w:cstheme="minorHAnsi"/>
+          <w:sz w:val="24"/>
+          <w:szCs w:val="24"/>
+        </w:rPr>
+        <w:t xml:space="preserve"> </w:t>
+      </w:r>
+      <w:r>
+        <w:rPr>
+          <w:rFonts w:ascii="Courier New" w:hAnsi="Courier New" w:cs="Courier New"/>
+        </w:rPr>
+        <w:t>servers.info</w:t>
+      </w:r>
+      <w:r>
+        <w:rPr>
+          <w:rFonts w:cstheme="minorHAnsi"/>
+        </w:rPr>
+        <w:t xml:space="preserve"> </w:t>
+      </w:r>
+      <w:r>
+        <w:rPr>
+          <w:rFonts w:cstheme="minorHAnsi"/>
+          <w:sz w:val="24"/>
+          <w:szCs w:val="24"/>
+        </w:rPr>
+        <w:t>contenente le informazioni sui server memorizzati dall’utente.</w:t>
+      </w:r>
+    </w:p>
+    <w:p>
+      <w:pPr>
+        <w:rPr>
+          <w:rFonts w:asciiTheme="majorHAnsi" w:hAnsiTheme="majorHAnsi" w:cstheme="majorHAnsi"/>
+          <w:b/>
+          <w:bCs/>
+          <w:sz w:val="40"/>
+          <w:szCs w:val="40"/>
+        </w:rPr>
+      </w:pPr>
+      <w:r>
+        <w:rPr>
+          <w:rFonts w:asciiTheme="majorHAnsi" w:hAnsiTheme="majorHAnsi" w:cstheme="majorHAnsi"/>
+          <w:b/>
+          <w:bCs/>
+          <w:sz w:val="40"/>
+          <w:szCs w:val="40"/>
+        </w:rPr>
+        <w:t xml:space="preserve">Guida </w:t>
+      </w:r>
+      <w:r>
+        <w:rPr>
+          <w:rFonts w:asciiTheme="majorHAnsi" w:hAnsiTheme="majorHAnsi" w:cstheme="majorHAnsi"/>
+          <w:b/>
+          <w:bCs/>
+          <w:sz w:val="40"/>
+          <w:szCs w:val="40"/>
+        </w:rPr>
+        <w:t>di utilizzo</w:t>
+      </w:r>
+    </w:p>
+    <w:p>
+      <w:pPr>
         <w:rPr>
           <w:rFonts w:asciiTheme="majorHAnsi" w:hAnsiTheme="majorHAnsi" w:cstheme="majorHAnsi"/>
           <w:b/>
@@ -2066,8 +2423,7 @@
           <w:sz w:val="32"/>
           <w:szCs w:val="32"/>
         </w:rPr>
-        <w:t>esteso</w:t>
-      </w:r>
+      </w:pPr>
       <w:r>
         <w:rPr>
           <w:rFonts w:asciiTheme="majorHAnsi" w:hAnsiTheme="majorHAnsi" w:cstheme="majorHAnsi"/>
@@ -2076,454 +2432,7 @@
           <w:sz w:val="32"/>
           <w:szCs w:val="32"/>
         </w:rPr>
-        <w:t>)</w:t>
-      </w:r>
-    </w:p>
-    <w:p>
-      <w:pPr>
-        <w:rPr>
-          <w:rFonts w:cstheme="minorHAnsi"/>
-          <w:sz w:val="24"/>
-          <w:szCs w:val="24"/>
-        </w:rPr>
-      </w:pPr>
-      <w:r>
-        <w:rPr>
-          <w:rFonts w:cstheme="minorHAnsi"/>
-          <w:sz w:val="24"/>
-          <w:szCs w:val="24"/>
-        </w:rPr>
-        <w:t xml:space="preserve">Similmente alla sua controparte nel progetto base, il server del progetto esteso è eseguibile avviando il file </w:t>
-      </w:r>
-      <w:r>
-        <w:rPr>
-          <w:rFonts w:ascii="Courier New" w:hAnsi="Courier New" w:cs="Courier New"/>
-        </w:rPr>
-        <w:t>server.bat</w:t>
-      </w:r>
-      <w:r>
-        <w:rPr>
-          <w:rFonts w:cstheme="minorHAnsi"/>
-          <w:sz w:val="24"/>
-          <w:szCs w:val="24"/>
-        </w:rPr>
-        <w:t xml:space="preserve"> nella stessa cartella di </w:t>
-      </w:r>
-      <w:r>
-        <w:rPr>
-          <w:rFonts w:ascii="Courier New" w:hAnsi="Courier New" w:cs="Courier New"/>
-        </w:rPr>
-        <w:t>server.jar</w:t>
-      </w:r>
-      <w:r>
-        <w:rPr>
-          <w:rFonts w:cstheme="minorHAnsi"/>
-          <w:sz w:val="24"/>
-          <w:szCs w:val="24"/>
-        </w:rPr>
-        <w:t>.</w:t>
-      </w:r>
-      <w:r>
-        <w:rPr>
-          <w:rFonts w:cstheme="minorHAnsi"/>
-          <w:sz w:val="24"/>
-          <w:szCs w:val="24"/>
-        </w:rPr>
-        <w:t xml:space="preserve"> È possibile avviare il server specificando la porta dove sarà raggiungibile, eseguendo il comando</w:t>
-      </w:r>
-      <w:r>
-        <w:rPr>
-          <w:rFonts w:cstheme="minorHAnsi"/>
-          <w:sz w:val="24"/>
-          <w:szCs w:val="24"/>
-        </w:rPr>
-        <w:t xml:space="preserve"> </w:t>
-      </w:r>
-      <w:r>
-        <w:rPr>
-          <w:rFonts w:cstheme="minorHAnsi"/>
-          <w:sz w:val="24"/>
-          <w:szCs w:val="24"/>
-        </w:rPr>
-        <w:t>tramite shell</w:t>
-      </w:r>
-    </w:p>
-    <w:p>
-      <w:pPr>
-        <w:rPr>
-          <w:rFonts w:ascii="Courier New" w:hAnsi="Courier New" w:cs="Courier New"/>
-        </w:rPr>
-      </w:pPr>
-      <w:r>
-        <w:rPr>
-          <w:rFonts w:ascii="Courier New" w:hAnsi="Courier New" w:cs="Courier New"/>
-        </w:rPr>
-        <w:tab/>
-        <w:t>java -</w:t>
-      </w:r>
-      <w:proofErr w:type="spellStart"/>
-      <w:r>
-        <w:rPr>
-          <w:rFonts w:ascii="Courier New" w:hAnsi="Courier New" w:cs="Courier New"/>
-        </w:rPr>
-        <w:t>jar</w:t>
-      </w:r>
-      <w:proofErr w:type="spellEnd"/>
-      <w:r>
-        <w:rPr>
-          <w:rFonts w:ascii="Courier New" w:hAnsi="Courier New" w:cs="Courier New"/>
-        </w:rPr>
-        <w:t xml:space="preserve"> server.jar </w:t>
-      </w:r>
-      <w:r>
-        <w:rPr>
-          <w:rFonts w:ascii="Courier New" w:hAnsi="Courier New" w:cs="Courier New"/>
-        </w:rPr>
-        <w:t>[</w:t>
-      </w:r>
-      <w:r>
-        <w:rPr>
-          <w:rFonts w:ascii="Courier New" w:hAnsi="Courier New" w:cs="Courier New"/>
-        </w:rPr>
-        <w:t>PORTA</w:t>
-      </w:r>
-      <w:r>
-        <w:rPr>
-          <w:rFonts w:ascii="Courier New" w:hAnsi="Courier New" w:cs="Courier New"/>
-        </w:rPr>
-        <w:t>]</w:t>
-      </w:r>
-    </w:p>
-    <w:p>
-      <w:pPr>
-        <w:rPr>
-          <w:rFonts w:cstheme="minorHAnsi"/>
-          <w:sz w:val="24"/>
-          <w:szCs w:val="24"/>
-        </w:rPr>
-      </w:pPr>
-      <w:r>
-        <w:rPr>
-          <w:rFonts w:cstheme="minorHAnsi"/>
-          <w:sz w:val="24"/>
-          <w:szCs w:val="24"/>
-        </w:rPr>
-        <w:t>o sostituendo</w:t>
-      </w:r>
-      <w:r>
-        <w:rPr>
-          <w:rFonts w:cstheme="minorHAnsi"/>
-          <w:sz w:val="24"/>
-          <w:szCs w:val="24"/>
-        </w:rPr>
-        <w:t xml:space="preserve"> il comando presente nel file batch con quello sopra riportato.</w:t>
-      </w:r>
-      <w:r>
-        <w:rPr>
-          <w:rFonts w:cstheme="minorHAnsi"/>
-          <w:sz w:val="24"/>
-          <w:szCs w:val="24"/>
-        </w:rPr>
-        <w:t xml:space="preserve"> In caso non venga specificata alcuna porta, il server verrà eseguito sulla porta 8080.</w:t>
-      </w:r>
-    </w:p>
-    <w:p>
-      <w:pPr>
-        <w:rPr>
-          <w:rFonts w:cstheme="minorHAnsi"/>
-          <w:sz w:val="24"/>
-          <w:szCs w:val="24"/>
-        </w:rPr>
-      </w:pPr>
-      <w:r>
-        <w:rPr>
-          <w:rFonts w:cstheme="minorHAnsi"/>
-          <w:sz w:val="24"/>
-          <w:szCs w:val="24"/>
-        </w:rPr>
-        <w:t xml:space="preserve">Una volta avviato il server, verrà creato un file di log nella stessa cartella del file </w:t>
-      </w:r>
-      <w:proofErr w:type="spellStart"/>
-      <w:r>
-        <w:rPr>
-          <w:rFonts w:cstheme="minorHAnsi"/>
-          <w:sz w:val="24"/>
-          <w:szCs w:val="24"/>
-        </w:rPr>
-        <w:t>jar</w:t>
-      </w:r>
-      <w:proofErr w:type="spellEnd"/>
-      <w:r>
-        <w:rPr>
-          <w:rFonts w:cstheme="minorHAnsi"/>
-          <w:sz w:val="24"/>
-          <w:szCs w:val="24"/>
-        </w:rPr>
-        <w:t>. Il file è testuale, e riporta varie informazioni sull’attività del server durante la sua esecuzione.</w:t>
-      </w:r>
-    </w:p>
-    <w:p>
-      <w:pPr>
-        <w:rPr>
-          <w:rFonts w:cstheme="minorHAnsi"/>
-          <w:sz w:val="24"/>
-          <w:szCs w:val="24"/>
-        </w:rPr>
-      </w:pPr>
-      <w:r>
-        <w:rPr>
-          <w:rFonts w:asciiTheme="majorHAnsi" w:hAnsiTheme="majorHAnsi" w:cstheme="majorHAnsi"/>
-          <w:b/>
-          <w:bCs/>
-          <w:sz w:val="32"/>
-          <w:szCs w:val="32"/>
-        </w:rPr>
-        <w:t xml:space="preserve">Avvio del </w:t>
-      </w:r>
-      <w:r>
-        <w:rPr>
-          <w:rFonts w:asciiTheme="majorHAnsi" w:hAnsiTheme="majorHAnsi" w:cstheme="majorHAnsi"/>
-          <w:b/>
-          <w:bCs/>
-          <w:sz w:val="32"/>
-          <w:szCs w:val="32"/>
-        </w:rPr>
-        <w:t xml:space="preserve">Client </w:t>
-      </w:r>
-      <w:r>
-        <w:rPr>
-          <w:rFonts w:asciiTheme="majorHAnsi" w:hAnsiTheme="majorHAnsi" w:cstheme="majorHAnsi"/>
-          <w:b/>
-          <w:bCs/>
-          <w:sz w:val="32"/>
-          <w:szCs w:val="32"/>
-        </w:rPr>
-        <w:t>(</w:t>
-      </w:r>
-      <w:r>
-        <w:rPr>
-          <w:rFonts w:asciiTheme="majorHAnsi" w:hAnsiTheme="majorHAnsi" w:cstheme="majorHAnsi"/>
-          <w:b/>
-          <w:bCs/>
-          <w:sz w:val="32"/>
-          <w:szCs w:val="32"/>
-        </w:rPr>
-        <w:t xml:space="preserve">progetto </w:t>
-      </w:r>
-      <w:r>
-        <w:rPr>
-          <w:rFonts w:asciiTheme="majorHAnsi" w:hAnsiTheme="majorHAnsi" w:cstheme="majorHAnsi"/>
-          <w:b/>
-          <w:bCs/>
-          <w:sz w:val="32"/>
-          <w:szCs w:val="32"/>
-        </w:rPr>
-        <w:t>esteso)</w:t>
-      </w:r>
-    </w:p>
-    <w:p>
-      <w:pPr>
-        <w:rPr>
-          <w:rFonts w:cstheme="minorHAnsi"/>
-          <w:sz w:val="24"/>
-          <w:szCs w:val="24"/>
-        </w:rPr>
-      </w:pPr>
-      <w:r>
-        <w:rPr>
-          <w:rFonts w:cstheme="minorHAnsi"/>
-          <w:sz w:val="24"/>
-          <w:szCs w:val="24"/>
-        </w:rPr>
-        <w:t xml:space="preserve">Per avviare il client grafico è necessario avviare il file </w:t>
-      </w:r>
-      <w:r>
-        <w:rPr>
-          <w:rFonts w:ascii="Courier New" w:hAnsi="Courier New" w:cs="Courier New"/>
-        </w:rPr>
-        <w:t>client.</w:t>
-      </w:r>
-      <w:r>
-        <w:rPr>
-          <w:rFonts w:ascii="Courier New" w:hAnsi="Courier New" w:cs="Courier New"/>
-        </w:rPr>
-        <w:t xml:space="preserve">bat </w:t>
-      </w:r>
-      <w:r>
-        <w:rPr>
-          <w:rFonts w:cstheme="minorHAnsi"/>
-          <w:sz w:val="24"/>
-          <w:szCs w:val="24"/>
-        </w:rPr>
-        <w:t xml:space="preserve">nella stessa cartella di </w:t>
-      </w:r>
-      <w:r>
-        <w:rPr>
-          <w:rFonts w:ascii="Courier New" w:hAnsi="Courier New" w:cs="Courier New"/>
-        </w:rPr>
-        <w:t>client.jar</w:t>
-      </w:r>
-      <w:r>
-        <w:rPr>
-          <w:rFonts w:cstheme="minorHAnsi"/>
-          <w:sz w:val="24"/>
-          <w:szCs w:val="24"/>
-        </w:rPr>
-        <w:t>.</w:t>
-      </w:r>
-      <w:r>
-        <w:rPr>
-          <w:rFonts w:cstheme="minorHAnsi"/>
-          <w:sz w:val="24"/>
-          <w:szCs w:val="24"/>
-        </w:rPr>
-        <w:t xml:space="preserve"> Nella stessa cartella del file </w:t>
-      </w:r>
-      <w:proofErr w:type="spellStart"/>
-      <w:r>
-        <w:rPr>
-          <w:rFonts w:cstheme="minorHAnsi"/>
-          <w:sz w:val="24"/>
-          <w:szCs w:val="24"/>
-        </w:rPr>
-        <w:t>jar</w:t>
-      </w:r>
-      <w:proofErr w:type="spellEnd"/>
-      <w:r>
-        <w:rPr>
-          <w:rFonts w:cstheme="minorHAnsi"/>
-          <w:sz w:val="24"/>
-          <w:szCs w:val="24"/>
-        </w:rPr>
-        <w:t>, sarà memorizzato il file</w:t>
-      </w:r>
-      <w:r>
-        <w:rPr>
-          <w:rFonts w:cstheme="minorHAnsi"/>
-          <w:sz w:val="24"/>
-          <w:szCs w:val="24"/>
-        </w:rPr>
-        <w:t xml:space="preserve"> binario</w:t>
-      </w:r>
-      <w:r>
-        <w:rPr>
-          <w:rFonts w:cstheme="minorHAnsi"/>
-          <w:sz w:val="24"/>
-          <w:szCs w:val="24"/>
-        </w:rPr>
-        <w:t xml:space="preserve"> </w:t>
-      </w:r>
-      <w:r>
-        <w:rPr>
-          <w:rFonts w:ascii="Courier New" w:hAnsi="Courier New" w:cs="Courier New"/>
-        </w:rPr>
-        <w:t>servers.info</w:t>
-      </w:r>
-      <w:r>
-        <w:rPr>
-          <w:rFonts w:cstheme="minorHAnsi"/>
-        </w:rPr>
-        <w:t xml:space="preserve"> </w:t>
-      </w:r>
-      <w:r>
-        <w:rPr>
-          <w:rFonts w:cstheme="minorHAnsi"/>
-          <w:sz w:val="24"/>
-          <w:szCs w:val="24"/>
-        </w:rPr>
-        <w:t>contenente le informazioni sui server memorizzati dall’utente.</w:t>
-      </w:r>
-    </w:p>
-    <w:p>
-      <w:pPr>
-        <w:rPr>
-          <w:rFonts w:asciiTheme="majorHAnsi" w:hAnsiTheme="majorHAnsi" w:cstheme="majorHAnsi"/>
-          <w:b/>
-          <w:bCs/>
-          <w:sz w:val="40"/>
-          <w:szCs w:val="40"/>
-        </w:rPr>
-      </w:pPr>
-      <w:r>
-        <w:rPr>
-          <w:rFonts w:asciiTheme="majorHAnsi" w:hAnsiTheme="majorHAnsi" w:cstheme="majorHAnsi"/>
-          <w:b/>
-          <w:bCs/>
-          <w:sz w:val="40"/>
-          <w:szCs w:val="40"/>
-        </w:rPr>
-        <w:t xml:space="preserve">Guida </w:t>
-      </w:r>
-      <w:r>
-        <w:rPr>
-          <w:rFonts w:asciiTheme="majorHAnsi" w:hAnsiTheme="majorHAnsi" w:cstheme="majorHAnsi"/>
-          <w:b/>
-          <w:bCs/>
-          <w:sz w:val="40"/>
-          <w:szCs w:val="40"/>
-        </w:rPr>
-        <w:t xml:space="preserve">di </w:t>
-      </w:r>
-      <w:r>
-        <w:rPr>
-          <w:rFonts w:asciiTheme="majorHAnsi" w:hAnsiTheme="majorHAnsi" w:cstheme="majorHAnsi"/>
-          <w:b/>
-          <w:bCs/>
-          <w:sz w:val="40"/>
-          <w:szCs w:val="40"/>
-        </w:rPr>
-        <w:t>utilizzo</w:t>
-      </w:r>
-    </w:p>
-    <w:p>
-      <w:pPr>
-        <w:rPr>
-          <w:rFonts w:asciiTheme="majorHAnsi" w:hAnsiTheme="majorHAnsi" w:cstheme="majorHAnsi"/>
-          <w:b/>
-          <w:bCs/>
-          <w:sz w:val="32"/>
-          <w:szCs w:val="32"/>
-        </w:rPr>
-      </w:pPr>
-      <w:r>
-        <w:rPr>
-          <w:rFonts w:asciiTheme="majorHAnsi" w:hAnsiTheme="majorHAnsi" w:cstheme="majorHAnsi"/>
-          <w:b/>
-          <w:bCs/>
-          <w:sz w:val="32"/>
-          <w:szCs w:val="32"/>
-        </w:rPr>
-        <w:t xml:space="preserve">Utilizzo </w:t>
-      </w:r>
-      <w:r>
-        <w:rPr>
-          <w:rFonts w:asciiTheme="majorHAnsi" w:hAnsiTheme="majorHAnsi" w:cstheme="majorHAnsi"/>
-          <w:b/>
-          <w:bCs/>
-          <w:sz w:val="32"/>
-          <w:szCs w:val="32"/>
-        </w:rPr>
-        <w:t xml:space="preserve">del Client (progetto </w:t>
-      </w:r>
-      <w:r>
-        <w:rPr>
-          <w:rFonts w:asciiTheme="majorHAnsi" w:hAnsiTheme="majorHAnsi" w:cstheme="majorHAnsi"/>
-          <w:b/>
-          <w:bCs/>
-          <w:sz w:val="32"/>
-          <w:szCs w:val="32"/>
-        </w:rPr>
-        <w:t>base</w:t>
-      </w:r>
-      <w:r>
-        <w:rPr>
-          <w:rFonts w:asciiTheme="majorHAnsi" w:hAnsiTheme="majorHAnsi" w:cstheme="majorHAnsi"/>
-          <w:b/>
-          <w:bCs/>
-          <w:sz w:val="32"/>
-          <w:szCs w:val="32"/>
-        </w:rPr>
-        <w:t>)</w:t>
+        <w:t>Utilizzo del Client (progetto base)</w:t>
       </w:r>
     </w:p>
     <w:p>
@@ -2593,7 +2502,7 @@
                     </pic:cNvPicPr>
                   </pic:nvPicPr>
                   <pic:blipFill>
-                    <a:blip r:embed="rId5">
+                    <a:blip r:embed="rId7">
                       <a:extLst>
                         <a:ext uri="{28A0092B-C50C-407E-A947-70E740481C1C}">
                           <a14:useLocalDpi xmlns:a14="http://schemas.microsoft.com/office/drawing/2010/main" val="0"/>
@@ -2716,7 +2625,7 @@
                     </pic:cNvPicPr>
                   </pic:nvPicPr>
                   <pic:blipFill>
-                    <a:blip r:embed="rId6">
+                    <a:blip r:embed="rId8">
                       <a:extLst>
                         <a:ext uri="{28A0092B-C50C-407E-A947-70E740481C1C}">
                           <a14:useLocalDpi xmlns:a14="http://schemas.microsoft.com/office/drawing/2010/main" val="0"/>
@@ -2756,6 +2665,15 @@
           <w:szCs w:val="24"/>
         </w:rPr>
       </w:pPr>
+    </w:p>
+    <w:p>
+      <w:pPr>
+        <w:rPr>
+          <w:rFonts w:cstheme="minorHAnsi"/>
+          <w:sz w:val="24"/>
+          <w:szCs w:val="24"/>
+        </w:rPr>
+      </w:pPr>
       <w:r>
         <w:rPr>
           <w:rFonts w:cstheme="minorHAnsi"/>
@@ -2808,7 +2726,7 @@
                     </pic:cNvPicPr>
                   </pic:nvPicPr>
                   <pic:blipFill>
-                    <a:blip r:embed="rId7">
+                    <a:blip r:embed="rId9">
                       <a:extLst>
                         <a:ext uri="{28A0092B-C50C-407E-A947-70E740481C1C}">
                           <a14:useLocalDpi xmlns:a14="http://schemas.microsoft.com/office/drawing/2010/main" val="0"/>
@@ -2867,27 +2785,7 @@
           <w:sz w:val="32"/>
           <w:szCs w:val="32"/>
         </w:rPr>
-        <w:t>Utilizzo del Client (progetto</w:t>
-      </w:r>
-      <w:r>
-        <w:rPr>
-          <w:rFonts w:asciiTheme="majorHAnsi" w:hAnsiTheme="majorHAnsi" w:cstheme="majorHAnsi"/>
-          <w:b/>
-          <w:bCs/>
-          <w:sz w:val="32"/>
-          <w:szCs w:val="32"/>
-        </w:rPr>
-        <w:t xml:space="preserve"> esteso</w:t>
-      </w:r>
-      <w:r>
-        <w:rPr>
-          <w:rFonts w:asciiTheme="majorHAnsi" w:hAnsiTheme="majorHAnsi" w:cstheme="majorHAnsi"/>
-          <w:b/>
-          <w:bCs/>
-          <w:sz w:val="32"/>
-          <w:szCs w:val="32"/>
-        </w:rPr>
-        <w:t>)</w:t>
+        <w:t>Utilizzo del Client (progetto esteso)</w:t>
       </w:r>
     </w:p>
     <w:p>
@@ -2937,8 +2835,6 @@
         </w:rPr>
         <w:t>Una volta avviato il Client grafico, ci si troverà sulla schermata principale, dalla quale possiamo scegliere se:</w:t>
       </w:r>
-      <w:bookmarkStart w:id="0" w:name="_GoBack"/>
-      <w:bookmarkEnd w:id="0"/>
     </w:p>
     <w:p>
       <w:pPr>
@@ -3070,7 +2966,7 @@
                     </pic:cNvPicPr>
                   </pic:nvPicPr>
                   <pic:blipFill>
-                    <a:blip r:embed="rId8">
+                    <a:blip r:embed="rId10">
                       <a:extLst>
                         <a:ext uri="{28A0092B-C50C-407E-A947-70E740481C1C}">
                           <a14:useLocalDpi xmlns:a14="http://schemas.microsoft.com/office/drawing/2010/main" val="0"/>
@@ -3106,19 +3002,40 @@
       <w:pPr>
         <w:rPr>
           <w:rFonts w:cstheme="minorHAnsi"/>
-          <w:sz w:val="24"/>
-          <w:szCs w:val="24"/>
-        </w:rPr>
-      </w:pPr>
-      <w:r>
-        <w:rPr>
-          <w:rFonts w:cstheme="minorHAnsi"/>
           <w:b/>
           <w:bCs/>
           <w:sz w:val="30"/>
           <w:szCs w:val="30"/>
         </w:rPr>
-        <w:lastRenderedPageBreak/>
+      </w:pPr>
+    </w:p>
+    <w:p>
+      <w:pPr>
+        <w:rPr>
+          <w:rFonts w:cstheme="minorHAnsi"/>
+          <w:b/>
+          <w:bCs/>
+          <w:sz w:val="30"/>
+          <w:szCs w:val="30"/>
+        </w:rPr>
+      </w:pPr>
+    </w:p>
+    <w:p>
+      <w:pPr>
+        <w:rPr>
+          <w:rFonts w:cstheme="minorHAnsi"/>
+          <w:sz w:val="24"/>
+          <w:szCs w:val="24"/>
+        </w:rPr>
+      </w:pPr>
+      <w:r>
+        <w:rPr>
+          <w:rFonts w:cstheme="minorHAnsi"/>
+          <w:b/>
+          <w:bCs/>
+          <w:sz w:val="30"/>
+          <w:szCs w:val="30"/>
+        </w:rPr>
         <w:t>Schermata</w:t>
       </w:r>
       <w:r>
@@ -3350,7 +3267,7 @@
                     </pic:cNvPicPr>
                   </pic:nvPicPr>
                   <pic:blipFill>
-                    <a:blip r:embed="rId9">
+                    <a:blip r:embed="rId11">
                       <a:extLst>
                         <a:ext uri="{28A0092B-C50C-407E-A947-70E740481C1C}">
                           <a14:useLocalDpi xmlns:a14="http://schemas.microsoft.com/office/drawing/2010/main" val="0"/>
@@ -3414,7 +3331,7 @@
                     </pic:cNvPicPr>
                   </pic:nvPicPr>
                   <pic:blipFill>
-                    <a:blip r:embed="rId10">
+                    <a:blip r:embed="rId12">
                       <a:extLst>
                         <a:ext uri="{28A0092B-C50C-407E-A947-70E740481C1C}">
                           <a14:useLocalDpi xmlns:a14="http://schemas.microsoft.com/office/drawing/2010/main" val="0"/>
@@ -3566,7 +3483,9 @@
           <w:szCs w:val="30"/>
         </w:rPr>
       </w:pPr>
-      <w:r>
+    </w:p>
+    <w:p>
+      <w:pPr>
         <w:rPr>
           <w:rFonts w:cstheme="minorHAnsi"/>
           <w:b/>
@@ -3574,7 +3493,15 @@
           <w:sz w:val="30"/>
           <w:szCs w:val="30"/>
         </w:rPr>
-        <w:lastRenderedPageBreak/>
+      </w:pPr>
+      <w:r>
+        <w:rPr>
+          <w:rFonts w:cstheme="minorHAnsi"/>
+          <w:b/>
+          <w:bCs/>
+          <w:sz w:val="30"/>
+          <w:szCs w:val="30"/>
+        </w:rPr>
         <w:t>Schermata di Predizione</w:t>
       </w:r>
     </w:p>
@@ -3670,7 +3597,7 @@
                     </pic:cNvPicPr>
                   </pic:nvPicPr>
                   <pic:blipFill>
-                    <a:blip r:embed="rId11">
+                    <a:blip r:embed="rId13">
                       <a:extLst>
                         <a:ext uri="{28A0092B-C50C-407E-A947-70E740481C1C}">
                           <a14:useLocalDpi xmlns:a14="http://schemas.microsoft.com/office/drawing/2010/main" val="0"/>
@@ -3734,7 +3661,7 @@
                     </pic:cNvPicPr>
                   </pic:nvPicPr>
                   <pic:blipFill>
-                    <a:blip r:embed="rId12">
+                    <a:blip r:embed="rId14">
                       <a:extLst>
                         <a:ext uri="{28A0092B-C50C-407E-A947-70E740481C1C}">
                           <a14:useLocalDpi xmlns:a14="http://schemas.microsoft.com/office/drawing/2010/main" val="0"/>
@@ -3800,7 +3727,7 @@
                     </pic:cNvPicPr>
                   </pic:nvPicPr>
                   <pic:blipFill>
-                    <a:blip r:embed="rId13">
+                    <a:blip r:embed="rId15">
                       <a:extLst>
                         <a:ext uri="{28A0092B-C50C-407E-A947-70E740481C1C}">
                           <a14:useLocalDpi xmlns:a14="http://schemas.microsoft.com/office/drawing/2010/main" val="0"/>
@@ -3832,14 +3759,1835 @@
         </w:drawing>
       </w:r>
     </w:p>
+    <w:p>
+      <w:pPr>
+        <w:jc w:val="center"/>
+        <w:rPr>
+          <w:rFonts w:cstheme="minorHAnsi"/>
+          <w:sz w:val="24"/>
+          <w:szCs w:val="24"/>
+        </w:rPr>
+      </w:pPr>
+    </w:p>
+    <w:p>
+      <w:pPr>
+        <w:rPr>
+          <w:rFonts w:asciiTheme="majorHAnsi" w:hAnsiTheme="majorHAnsi" w:cstheme="majorHAnsi"/>
+          <w:b/>
+          <w:bCs/>
+          <w:sz w:val="40"/>
+          <w:szCs w:val="40"/>
+        </w:rPr>
+      </w:pPr>
+    </w:p>
+    <w:p>
+      <w:pPr>
+        <w:rPr>
+          <w:rFonts w:asciiTheme="majorHAnsi" w:hAnsiTheme="majorHAnsi" w:cstheme="majorHAnsi"/>
+          <w:b/>
+          <w:bCs/>
+          <w:sz w:val="40"/>
+          <w:szCs w:val="40"/>
+        </w:rPr>
+      </w:pPr>
+      <w:r>
+        <w:rPr>
+          <w:rFonts w:asciiTheme="majorHAnsi" w:hAnsiTheme="majorHAnsi" w:cstheme="majorHAnsi"/>
+          <w:b/>
+          <w:bCs/>
+          <w:sz w:val="40"/>
+          <w:szCs w:val="40"/>
+        </w:rPr>
+        <w:t>Esempi di Test</w:t>
+      </w:r>
+    </w:p>
+    <w:p>
+      <w:pPr>
+        <w:rPr>
+          <w:rFonts w:cstheme="minorHAnsi"/>
+          <w:i/>
+          <w:iCs/>
+          <w:sz w:val="24"/>
+          <w:szCs w:val="24"/>
+        </w:rPr>
+      </w:pPr>
+      <w:r>
+        <w:rPr>
+          <w:rFonts w:cstheme="minorHAnsi"/>
+          <w:i/>
+          <w:iCs/>
+          <w:sz w:val="24"/>
+          <w:szCs w:val="24"/>
+        </w:rPr>
+        <w:t xml:space="preserve">Gli output </w:t>
+      </w:r>
+      <w:r>
+        <w:rPr>
+          <w:rFonts w:cstheme="minorHAnsi"/>
+          <w:i/>
+          <w:iCs/>
+          <w:sz w:val="24"/>
+          <w:szCs w:val="24"/>
+        </w:rPr>
+        <w:t xml:space="preserve">numerici </w:t>
+      </w:r>
+      <w:r>
+        <w:rPr>
+          <w:rFonts w:cstheme="minorHAnsi"/>
+          <w:i/>
+          <w:iCs/>
+          <w:sz w:val="24"/>
+          <w:szCs w:val="24"/>
+        </w:rPr>
+        <w:t>attesi sono stati ricavati dalla documentazione fornita insieme alle esercitazioni effettuate durante il corso.</w:t>
+      </w:r>
+    </w:p>
+    <w:p>
+      <w:pPr>
+        <w:rPr>
+          <w:rFonts w:cstheme="minorHAnsi"/>
+          <w:b/>
+          <w:bCs/>
+          <w:sz w:val="24"/>
+          <w:szCs w:val="24"/>
+        </w:rPr>
+      </w:pPr>
+      <w:r>
+        <w:rPr>
+          <w:rFonts w:cstheme="minorHAnsi"/>
+          <w:b/>
+          <w:bCs/>
+          <w:sz w:val="24"/>
+          <w:szCs w:val="24"/>
+        </w:rPr>
+        <w:t>Tabella di Input:</w:t>
+      </w:r>
+      <w:r>
+        <w:rPr>
+          <w:rFonts w:cstheme="minorHAnsi"/>
+          <w:sz w:val="24"/>
+          <w:szCs w:val="24"/>
+        </w:rPr>
+        <w:t xml:space="preserve"> inesistente</w:t>
+      </w:r>
+      <w:r>
+        <w:rPr>
+          <w:rFonts w:cstheme="minorHAnsi"/>
+          <w:sz w:val="24"/>
+          <w:szCs w:val="24"/>
+        </w:rPr>
+        <w:br/>
+      </w:r>
+      <w:r>
+        <w:rPr>
+          <w:rFonts w:cstheme="minorHAnsi"/>
+          <w:b/>
+          <w:bCs/>
+          <w:sz w:val="24"/>
+          <w:szCs w:val="24"/>
+        </w:rPr>
+        <w:t>Output atteso:</w:t>
+      </w:r>
+      <w:r>
+        <w:rPr>
+          <w:rFonts w:cstheme="minorHAnsi"/>
+          <w:sz w:val="24"/>
+          <w:szCs w:val="24"/>
+        </w:rPr>
+        <w:t xml:space="preserve"> messaggio di errore riguardante l’assenza della tabella specificata</w:t>
+      </w:r>
+      <w:r>
+        <w:rPr>
+          <w:rFonts w:cstheme="minorHAnsi"/>
+          <w:sz w:val="24"/>
+          <w:szCs w:val="24"/>
+        </w:rPr>
+        <w:br/>
+      </w:r>
+      <w:r>
+        <w:rPr>
+          <w:rFonts w:cstheme="minorHAnsi"/>
+          <w:b/>
+          <w:bCs/>
+          <w:sz w:val="24"/>
+          <w:szCs w:val="24"/>
+        </w:rPr>
+        <w:t>Output:</w:t>
+      </w:r>
+    </w:p>
+    <w:p>
+      <w:pPr>
+        <w:jc w:val="center"/>
+        <w:rPr>
+          <w:rFonts w:cstheme="minorHAnsi"/>
+          <w:b/>
+          <w:bCs/>
+          <w:sz w:val="24"/>
+          <w:szCs w:val="24"/>
+        </w:rPr>
+      </w:pPr>
+      <w:r>
+        <w:rPr>
+          <w:noProof/>
+        </w:rPr>
+        <w:drawing>
+          <wp:inline distT="0" distB="0" distL="0" distR="0">
+            <wp:extent cx="3630046" cy="943661"/>
+            <wp:effectExtent l="0" t="0" r="8890" b="8890"/>
+            <wp:docPr id="1" name="Immagine 1"/>
+            <wp:cNvGraphicFramePr>
+              <a:graphicFrameLocks xmlns:a="http://schemas.openxmlformats.org/drawingml/2006/main" noChangeAspect="1"/>
+            </wp:cNvGraphicFramePr>
+            <a:graphic xmlns:a="http://schemas.openxmlformats.org/drawingml/2006/main">
+              <a:graphicData uri="http://schemas.openxmlformats.org/drawingml/2006/picture">
+                <pic:pic xmlns:pic="http://schemas.openxmlformats.org/drawingml/2006/picture">
+                  <pic:nvPicPr>
+                    <pic:cNvPr id="0" name="Picture 1"/>
+                    <pic:cNvPicPr>
+                      <a:picLocks noChangeAspect="1" noChangeArrowheads="1"/>
+                    </pic:cNvPicPr>
+                  </pic:nvPicPr>
+                  <pic:blipFill>
+                    <a:blip r:embed="rId16">
+                      <a:extLst>
+                        <a:ext uri="{28A0092B-C50C-407E-A947-70E740481C1C}">
+                          <a14:useLocalDpi xmlns:a14="http://schemas.microsoft.com/office/drawing/2010/main" val="0"/>
+                        </a:ext>
+                      </a:extLst>
+                    </a:blip>
+                    <a:srcRect/>
+                    <a:stretch>
+                      <a:fillRect/>
+                    </a:stretch>
+                  </pic:blipFill>
+                  <pic:spPr bwMode="auto">
+                    <a:xfrm>
+                      <a:off x="0" y="0"/>
+                      <a:ext cx="3746151" cy="973844"/>
+                    </a:xfrm>
+                    <a:prstGeom prst="rect">
+                      <a:avLst/>
+                    </a:prstGeom>
+                    <a:noFill/>
+                    <a:ln>
+                      <a:noFill/>
+                    </a:ln>
+                  </pic:spPr>
+                </pic:pic>
+              </a:graphicData>
+            </a:graphic>
+          </wp:inline>
+        </w:drawing>
+      </w:r>
+    </w:p>
+    <w:p>
+      <w:pPr>
+        <w:rPr>
+          <w:rFonts w:cstheme="minorHAnsi"/>
+          <w:b/>
+          <w:bCs/>
+          <w:sz w:val="24"/>
+          <w:szCs w:val="24"/>
+        </w:rPr>
+      </w:pPr>
+      <w:r>
+        <w:rPr>
+          <w:rFonts w:cstheme="minorHAnsi"/>
+          <w:b/>
+          <w:bCs/>
+          <w:sz w:val="24"/>
+          <w:szCs w:val="24"/>
+        </w:rPr>
+        <w:t>Tabella di Input:</w:t>
+      </w:r>
+      <w:r>
+        <w:rPr>
+          <w:rFonts w:cstheme="minorHAnsi"/>
+          <w:sz w:val="24"/>
+          <w:szCs w:val="24"/>
+        </w:rPr>
+        <w:t xml:space="preserve"> “vuota”</w:t>
+      </w:r>
+      <w:r>
+        <w:rPr>
+          <w:rFonts w:cstheme="minorHAnsi"/>
+          <w:sz w:val="24"/>
+          <w:szCs w:val="24"/>
+        </w:rPr>
+        <w:br/>
+      </w:r>
+      <w:r>
+        <w:rPr>
+          <w:rFonts w:cstheme="minorHAnsi"/>
+          <w:b/>
+          <w:bCs/>
+          <w:sz w:val="24"/>
+          <w:szCs w:val="24"/>
+        </w:rPr>
+        <w:t>Output atteso:</w:t>
+      </w:r>
+      <w:r>
+        <w:rPr>
+          <w:rFonts w:cstheme="minorHAnsi"/>
+          <w:sz w:val="24"/>
+          <w:szCs w:val="24"/>
+        </w:rPr>
+        <w:t xml:space="preserve"> messaggio di errore riguardante l’assenza di esempi nel dataset</w:t>
+      </w:r>
+      <w:r>
+        <w:rPr>
+          <w:rFonts w:cstheme="minorHAnsi"/>
+          <w:sz w:val="24"/>
+          <w:szCs w:val="24"/>
+        </w:rPr>
+        <w:br/>
+      </w:r>
+      <w:r>
+        <w:rPr>
+          <w:rFonts w:cstheme="minorHAnsi"/>
+          <w:b/>
+          <w:bCs/>
+          <w:sz w:val="24"/>
+          <w:szCs w:val="24"/>
+        </w:rPr>
+        <w:t>Output:</w:t>
+      </w:r>
+    </w:p>
+    <w:p>
+      <w:pPr>
+        <w:jc w:val="center"/>
+        <w:rPr>
+          <w:rFonts w:cstheme="minorHAnsi"/>
+          <w:b/>
+          <w:bCs/>
+          <w:sz w:val="24"/>
+          <w:szCs w:val="24"/>
+        </w:rPr>
+      </w:pPr>
+      <w:r>
+        <w:rPr>
+          <w:noProof/>
+        </w:rPr>
+        <w:drawing>
+          <wp:inline distT="0" distB="0" distL="0" distR="0">
+            <wp:extent cx="3586927" cy="980236"/>
+            <wp:effectExtent l="0" t="0" r="0" b="0"/>
+            <wp:docPr id="8" name="Immagine 8"/>
+            <wp:cNvGraphicFramePr>
+              <a:graphicFrameLocks xmlns:a="http://schemas.openxmlformats.org/drawingml/2006/main" noChangeAspect="1"/>
+            </wp:cNvGraphicFramePr>
+            <a:graphic xmlns:a="http://schemas.openxmlformats.org/drawingml/2006/main">
+              <a:graphicData uri="http://schemas.openxmlformats.org/drawingml/2006/picture">
+                <pic:pic xmlns:pic="http://schemas.openxmlformats.org/drawingml/2006/picture">
+                  <pic:nvPicPr>
+                    <pic:cNvPr id="0" name="Picture 3"/>
+                    <pic:cNvPicPr>
+                      <a:picLocks noChangeAspect="1" noChangeArrowheads="1"/>
+                    </pic:cNvPicPr>
+                  </pic:nvPicPr>
+                  <pic:blipFill>
+                    <a:blip r:embed="rId17">
+                      <a:extLst>
+                        <a:ext uri="{28A0092B-C50C-407E-A947-70E740481C1C}">
+                          <a14:useLocalDpi xmlns:a14="http://schemas.microsoft.com/office/drawing/2010/main" val="0"/>
+                        </a:ext>
+                      </a:extLst>
+                    </a:blip>
+                    <a:srcRect/>
+                    <a:stretch>
+                      <a:fillRect/>
+                    </a:stretch>
+                  </pic:blipFill>
+                  <pic:spPr bwMode="auto">
+                    <a:xfrm>
+                      <a:off x="0" y="0"/>
+                      <a:ext cx="3691232" cy="1008741"/>
+                    </a:xfrm>
+                    <a:prstGeom prst="rect">
+                      <a:avLst/>
+                    </a:prstGeom>
+                    <a:noFill/>
+                    <a:ln>
+                      <a:noFill/>
+                    </a:ln>
+                  </pic:spPr>
+                </pic:pic>
+              </a:graphicData>
+            </a:graphic>
+          </wp:inline>
+        </w:drawing>
+      </w:r>
+    </w:p>
+    <w:p>
+      <w:pPr>
+        <w:rPr>
+          <w:rFonts w:cstheme="minorHAnsi"/>
+          <w:b/>
+          <w:bCs/>
+          <w:sz w:val="24"/>
+          <w:szCs w:val="24"/>
+        </w:rPr>
+      </w:pPr>
+      <w:r>
+        <w:rPr>
+          <w:rFonts w:cstheme="minorHAnsi"/>
+          <w:b/>
+          <w:bCs/>
+          <w:sz w:val="24"/>
+          <w:szCs w:val="24"/>
+        </w:rPr>
+        <w:t>Tabella di Input:</w:t>
+      </w:r>
+      <w:r>
+        <w:rPr>
+          <w:rFonts w:cstheme="minorHAnsi"/>
+          <w:sz w:val="24"/>
+          <w:szCs w:val="24"/>
+        </w:rPr>
+        <w:t xml:space="preserve"> “</w:t>
+      </w:r>
+      <w:proofErr w:type="spellStart"/>
+      <w:r>
+        <w:rPr>
+          <w:rFonts w:cstheme="minorHAnsi"/>
+          <w:sz w:val="24"/>
+          <w:szCs w:val="24"/>
+        </w:rPr>
+        <w:t>notarget</w:t>
+      </w:r>
+      <w:proofErr w:type="spellEnd"/>
+      <w:r>
+        <w:rPr>
+          <w:rFonts w:cstheme="minorHAnsi"/>
+          <w:sz w:val="24"/>
+          <w:szCs w:val="24"/>
+        </w:rPr>
+        <w:t>”</w:t>
+      </w:r>
+      <w:r>
+        <w:rPr>
+          <w:rFonts w:cstheme="minorHAnsi"/>
+          <w:sz w:val="24"/>
+          <w:szCs w:val="24"/>
+        </w:rPr>
+        <w:br/>
+      </w:r>
+      <w:r>
+        <w:rPr>
+          <w:rFonts w:cstheme="minorHAnsi"/>
+          <w:b/>
+          <w:bCs/>
+          <w:sz w:val="24"/>
+          <w:szCs w:val="24"/>
+        </w:rPr>
+        <w:t>Output atteso:</w:t>
+      </w:r>
+      <w:r>
+        <w:rPr>
+          <w:rFonts w:cstheme="minorHAnsi"/>
+          <w:sz w:val="24"/>
+          <w:szCs w:val="24"/>
+        </w:rPr>
+        <w:t xml:space="preserve"> messaggio di errore riguardante l’assenza di un attributo target</w:t>
+      </w:r>
+      <w:r>
+        <w:rPr>
+          <w:rFonts w:cstheme="minorHAnsi"/>
+          <w:sz w:val="24"/>
+          <w:szCs w:val="24"/>
+        </w:rPr>
+        <w:br/>
+      </w:r>
+      <w:r>
+        <w:rPr>
+          <w:rFonts w:cstheme="minorHAnsi"/>
+          <w:b/>
+          <w:bCs/>
+          <w:sz w:val="24"/>
+          <w:szCs w:val="24"/>
+        </w:rPr>
+        <w:t>Output:</w:t>
+      </w:r>
+    </w:p>
+    <w:p>
+      <w:pPr>
+        <w:jc w:val="center"/>
+        <w:rPr>
+          <w:rFonts w:cstheme="minorHAnsi"/>
+          <w:b/>
+          <w:bCs/>
+          <w:sz w:val="24"/>
+          <w:szCs w:val="24"/>
+        </w:rPr>
+      </w:pPr>
+      <w:r>
+        <w:rPr>
+          <w:noProof/>
+        </w:rPr>
+        <w:drawing>
+          <wp:inline distT="0" distB="0" distL="0" distR="0">
+            <wp:extent cx="3610568" cy="921715"/>
+            <wp:effectExtent l="0" t="0" r="0" b="0"/>
+            <wp:docPr id="12" name="Immagine 12"/>
+            <wp:cNvGraphicFramePr>
+              <a:graphicFrameLocks xmlns:a="http://schemas.openxmlformats.org/drawingml/2006/main" noChangeAspect="1"/>
+            </wp:cNvGraphicFramePr>
+            <a:graphic xmlns:a="http://schemas.openxmlformats.org/drawingml/2006/main">
+              <a:graphicData uri="http://schemas.openxmlformats.org/drawingml/2006/picture">
+                <pic:pic xmlns:pic="http://schemas.openxmlformats.org/drawingml/2006/picture">
+                  <pic:nvPicPr>
+                    <pic:cNvPr id="0" name="Picture 5"/>
+                    <pic:cNvPicPr>
+                      <a:picLocks noChangeAspect="1" noChangeArrowheads="1"/>
+                    </pic:cNvPicPr>
+                  </pic:nvPicPr>
+                  <pic:blipFill>
+                    <a:blip r:embed="rId18">
+                      <a:extLst>
+                        <a:ext uri="{28A0092B-C50C-407E-A947-70E740481C1C}">
+                          <a14:useLocalDpi xmlns:a14="http://schemas.microsoft.com/office/drawing/2010/main" val="0"/>
+                        </a:ext>
+                      </a:extLst>
+                    </a:blip>
+                    <a:srcRect/>
+                    <a:stretch>
+                      <a:fillRect/>
+                    </a:stretch>
+                  </pic:blipFill>
+                  <pic:spPr bwMode="auto">
+                    <a:xfrm>
+                      <a:off x="0" y="0"/>
+                      <a:ext cx="4282049" cy="1093132"/>
+                    </a:xfrm>
+                    <a:prstGeom prst="rect">
+                      <a:avLst/>
+                    </a:prstGeom>
+                    <a:noFill/>
+                    <a:ln>
+                      <a:noFill/>
+                    </a:ln>
+                  </pic:spPr>
+                </pic:pic>
+              </a:graphicData>
+            </a:graphic>
+          </wp:inline>
+        </w:drawing>
+      </w:r>
+    </w:p>
+    <w:p>
+      <w:pPr>
+        <w:rPr>
+          <w:rFonts w:cstheme="minorHAnsi"/>
+          <w:b/>
+          <w:bCs/>
+          <w:sz w:val="24"/>
+          <w:szCs w:val="24"/>
+        </w:rPr>
+      </w:pPr>
+      <w:r>
+        <w:rPr>
+          <w:rFonts w:cstheme="minorHAnsi"/>
+          <w:b/>
+          <w:bCs/>
+          <w:sz w:val="24"/>
+          <w:szCs w:val="24"/>
+        </w:rPr>
+        <w:t>Tabella di Input:</w:t>
+      </w:r>
+      <w:r>
+        <w:rPr>
+          <w:rFonts w:cstheme="minorHAnsi"/>
+          <w:sz w:val="24"/>
+          <w:szCs w:val="24"/>
+        </w:rPr>
+        <w:t xml:space="preserve"> “</w:t>
+      </w:r>
+      <w:proofErr w:type="spellStart"/>
+      <w:r>
+        <w:rPr>
+          <w:rFonts w:cstheme="minorHAnsi"/>
+          <w:sz w:val="24"/>
+          <w:szCs w:val="24"/>
+        </w:rPr>
+        <w:t>few_attributes</w:t>
+      </w:r>
+      <w:proofErr w:type="spellEnd"/>
+      <w:r>
+        <w:rPr>
+          <w:rFonts w:cstheme="minorHAnsi"/>
+          <w:sz w:val="24"/>
+          <w:szCs w:val="24"/>
+        </w:rPr>
+        <w:t>”</w:t>
+      </w:r>
+      <w:r>
+        <w:rPr>
+          <w:rFonts w:cstheme="minorHAnsi"/>
+          <w:sz w:val="24"/>
+          <w:szCs w:val="24"/>
+        </w:rPr>
+        <w:br/>
+      </w:r>
+      <w:r>
+        <w:rPr>
+          <w:rFonts w:cstheme="minorHAnsi"/>
+          <w:b/>
+          <w:bCs/>
+          <w:sz w:val="24"/>
+          <w:szCs w:val="24"/>
+        </w:rPr>
+        <w:t>Output atteso:</w:t>
+      </w:r>
+      <w:r>
+        <w:rPr>
+          <w:rFonts w:cstheme="minorHAnsi"/>
+          <w:sz w:val="24"/>
+          <w:szCs w:val="24"/>
+        </w:rPr>
+        <w:t xml:space="preserve"> messaggio di errore riguardante </w:t>
+      </w:r>
+      <w:r>
+        <w:rPr>
+          <w:rFonts w:cstheme="minorHAnsi"/>
+          <w:sz w:val="24"/>
+          <w:szCs w:val="24"/>
+        </w:rPr>
+        <w:t>la mancanza di abbastanza attributi nel dataset</w:t>
+      </w:r>
+      <w:r>
+        <w:rPr>
+          <w:rFonts w:cstheme="minorHAnsi"/>
+          <w:sz w:val="24"/>
+          <w:szCs w:val="24"/>
+        </w:rPr>
+        <w:br/>
+      </w:r>
+      <w:r>
+        <w:rPr>
+          <w:rFonts w:cstheme="minorHAnsi"/>
+          <w:b/>
+          <w:bCs/>
+          <w:sz w:val="24"/>
+          <w:szCs w:val="24"/>
+        </w:rPr>
+        <w:t>Output:</w:t>
+      </w:r>
+    </w:p>
+    <w:p>
+      <w:pPr>
+        <w:jc w:val="center"/>
+        <w:rPr>
+          <w:rFonts w:cstheme="minorHAnsi"/>
+          <w:b/>
+          <w:bCs/>
+          <w:sz w:val="24"/>
+          <w:szCs w:val="24"/>
+        </w:rPr>
+      </w:pPr>
+      <w:r>
+        <w:rPr>
+          <w:noProof/>
+        </w:rPr>
+        <w:drawing>
+          <wp:inline distT="0" distB="0" distL="0" distR="0">
+            <wp:extent cx="3664916" cy="899107"/>
+            <wp:effectExtent l="0" t="0" r="0" b="0"/>
+            <wp:docPr id="13" name="Immagine 13"/>
+            <wp:cNvGraphicFramePr>
+              <a:graphicFrameLocks xmlns:a="http://schemas.openxmlformats.org/drawingml/2006/main" noChangeAspect="1"/>
+            </wp:cNvGraphicFramePr>
+            <a:graphic xmlns:a="http://schemas.openxmlformats.org/drawingml/2006/main">
+              <a:graphicData uri="http://schemas.openxmlformats.org/drawingml/2006/picture">
+                <pic:pic xmlns:pic="http://schemas.openxmlformats.org/drawingml/2006/picture">
+                  <pic:nvPicPr>
+                    <pic:cNvPr id="0" name="Picture 7"/>
+                    <pic:cNvPicPr>
+                      <a:picLocks noChangeAspect="1" noChangeArrowheads="1"/>
+                    </pic:cNvPicPr>
+                  </pic:nvPicPr>
+                  <pic:blipFill>
+                    <a:blip r:embed="rId19">
+                      <a:extLst>
+                        <a:ext uri="{28A0092B-C50C-407E-A947-70E740481C1C}">
+                          <a14:useLocalDpi xmlns:a14="http://schemas.microsoft.com/office/drawing/2010/main" val="0"/>
+                        </a:ext>
+                      </a:extLst>
+                    </a:blip>
+                    <a:srcRect/>
+                    <a:stretch>
+                      <a:fillRect/>
+                    </a:stretch>
+                  </pic:blipFill>
+                  <pic:spPr bwMode="auto">
+                    <a:xfrm>
+                      <a:off x="0" y="0"/>
+                      <a:ext cx="3910424" cy="959337"/>
+                    </a:xfrm>
+                    <a:prstGeom prst="rect">
+                      <a:avLst/>
+                    </a:prstGeom>
+                    <a:noFill/>
+                    <a:ln>
+                      <a:noFill/>
+                    </a:ln>
+                  </pic:spPr>
+                </pic:pic>
+              </a:graphicData>
+            </a:graphic>
+          </wp:inline>
+        </w:drawing>
+      </w:r>
+    </w:p>
+    <w:p>
+      <w:pPr>
+        <w:rPr>
+          <w:rFonts w:cstheme="minorHAnsi"/>
+          <w:b/>
+          <w:bCs/>
+          <w:sz w:val="24"/>
+          <w:szCs w:val="24"/>
+        </w:rPr>
+      </w:pPr>
+    </w:p>
+    <w:p>
+      <w:pPr>
+        <w:rPr>
+          <w:rFonts w:cstheme="minorHAnsi"/>
+          <w:b/>
+          <w:bCs/>
+          <w:sz w:val="24"/>
+          <w:szCs w:val="24"/>
+        </w:rPr>
+      </w:pPr>
+    </w:p>
+    <w:p>
+      <w:pPr>
+        <w:rPr>
+          <w:rFonts w:cstheme="minorHAnsi"/>
+          <w:b/>
+          <w:bCs/>
+          <w:sz w:val="24"/>
+          <w:szCs w:val="24"/>
+        </w:rPr>
+      </w:pPr>
+    </w:p>
+    <w:p>
+      <w:pPr>
+        <w:rPr>
+          <w:rFonts w:cstheme="minorHAnsi"/>
+          <w:b/>
+          <w:bCs/>
+          <w:sz w:val="24"/>
+          <w:szCs w:val="24"/>
+        </w:rPr>
+      </w:pPr>
+      <w:r>
+        <w:rPr>
+          <w:rFonts w:cstheme="minorHAnsi"/>
+          <w:b/>
+          <w:bCs/>
+          <w:sz w:val="24"/>
+          <w:szCs w:val="24"/>
+        </w:rPr>
+        <w:lastRenderedPageBreak/>
+        <w:t xml:space="preserve">Tabella di Input: </w:t>
+      </w:r>
+      <w:r>
+        <w:rPr>
+          <w:rFonts w:cstheme="minorHAnsi"/>
+          <w:sz w:val="24"/>
+          <w:szCs w:val="24"/>
+        </w:rPr>
+        <w:t>tabella non memorizzata (tramite caricamento)</w:t>
+      </w:r>
+      <w:r>
+        <w:rPr>
+          <w:rFonts w:cstheme="minorHAnsi"/>
+          <w:b/>
+          <w:bCs/>
+          <w:sz w:val="24"/>
+          <w:szCs w:val="24"/>
+        </w:rPr>
+        <w:br/>
+        <w:t xml:space="preserve">Output atteso: </w:t>
+      </w:r>
+      <w:r>
+        <w:rPr>
+          <w:rFonts w:cstheme="minorHAnsi"/>
+          <w:sz w:val="24"/>
+          <w:szCs w:val="24"/>
+        </w:rPr>
+        <w:t>messaggio di errore riguardante l</w:t>
+      </w:r>
+      <w:r>
+        <w:rPr>
+          <w:rFonts w:cstheme="minorHAnsi"/>
+          <w:sz w:val="24"/>
+          <w:szCs w:val="24"/>
+        </w:rPr>
+        <w:t>’assenza di un albero memorizzato con tale nome</w:t>
+      </w:r>
+      <w:r>
+        <w:rPr>
+          <w:rFonts w:cstheme="minorHAnsi"/>
+          <w:sz w:val="24"/>
+          <w:szCs w:val="24"/>
+        </w:rPr>
+        <w:br/>
+      </w:r>
+      <w:r>
+        <w:rPr>
+          <w:rFonts w:cstheme="minorHAnsi"/>
+          <w:b/>
+          <w:bCs/>
+          <w:sz w:val="24"/>
+          <w:szCs w:val="24"/>
+        </w:rPr>
+        <w:t xml:space="preserve">Output: </w:t>
+      </w:r>
+      <w:bookmarkStart w:id="0" w:name="_GoBack"/>
+      <w:bookmarkEnd w:id="0"/>
+    </w:p>
+    <w:p>
+      <w:pPr>
+        <w:jc w:val="center"/>
+        <w:rPr>
+          <w:rFonts w:cstheme="minorHAnsi"/>
+          <w:b/>
+          <w:bCs/>
+          <w:sz w:val="24"/>
+          <w:szCs w:val="24"/>
+        </w:rPr>
+      </w:pPr>
+      <w:r>
+        <w:rPr>
+          <w:noProof/>
+        </w:rPr>
+        <w:drawing>
+          <wp:inline distT="0" distB="0" distL="0" distR="0">
+            <wp:extent cx="4449019" cy="621792"/>
+            <wp:effectExtent l="0" t="0" r="0" b="6985"/>
+            <wp:docPr id="18" name="Immagine 18"/>
+            <wp:cNvGraphicFramePr>
+              <a:graphicFrameLocks xmlns:a="http://schemas.openxmlformats.org/drawingml/2006/main" noChangeAspect="1"/>
+            </wp:cNvGraphicFramePr>
+            <a:graphic xmlns:a="http://schemas.openxmlformats.org/drawingml/2006/main">
+              <a:graphicData uri="http://schemas.openxmlformats.org/drawingml/2006/picture">
+                <pic:pic xmlns:pic="http://schemas.openxmlformats.org/drawingml/2006/picture">
+                  <pic:nvPicPr>
+                    <pic:cNvPr id="0" name="Picture 17"/>
+                    <pic:cNvPicPr>
+                      <a:picLocks noChangeAspect="1" noChangeArrowheads="1"/>
+                    </pic:cNvPicPr>
+                  </pic:nvPicPr>
+                  <pic:blipFill>
+                    <a:blip r:embed="rId20">
+                      <a:extLst>
+                        <a:ext uri="{28A0092B-C50C-407E-A947-70E740481C1C}">
+                          <a14:useLocalDpi xmlns:a14="http://schemas.microsoft.com/office/drawing/2010/main" val="0"/>
+                        </a:ext>
+                      </a:extLst>
+                    </a:blip>
+                    <a:srcRect/>
+                    <a:stretch>
+                      <a:fillRect/>
+                    </a:stretch>
+                  </pic:blipFill>
+                  <pic:spPr bwMode="auto">
+                    <a:xfrm>
+                      <a:off x="0" y="0"/>
+                      <a:ext cx="4641654" cy="648714"/>
+                    </a:xfrm>
+                    <a:prstGeom prst="rect">
+                      <a:avLst/>
+                    </a:prstGeom>
+                    <a:noFill/>
+                    <a:ln>
+                      <a:noFill/>
+                    </a:ln>
+                  </pic:spPr>
+                </pic:pic>
+              </a:graphicData>
+            </a:graphic>
+          </wp:inline>
+        </w:drawing>
+      </w:r>
+    </w:p>
+    <w:p>
+      <w:pPr>
+        <w:rPr>
+          <w:rFonts w:cstheme="minorHAnsi"/>
+          <w:b/>
+          <w:bCs/>
+          <w:sz w:val="24"/>
+          <w:szCs w:val="24"/>
+        </w:rPr>
+      </w:pPr>
+      <w:r>
+        <w:rPr>
+          <w:rFonts w:cstheme="minorHAnsi"/>
+          <w:b/>
+          <w:bCs/>
+          <w:sz w:val="24"/>
+          <w:szCs w:val="24"/>
+        </w:rPr>
+        <w:t xml:space="preserve">Tabella di Input: </w:t>
+      </w:r>
+      <w:r>
+        <w:rPr>
+          <w:rFonts w:cstheme="minorHAnsi"/>
+          <w:sz w:val="24"/>
+          <w:szCs w:val="24"/>
+        </w:rPr>
+        <w:t>“</w:t>
+      </w:r>
+      <w:proofErr w:type="spellStart"/>
+      <w:r>
+        <w:rPr>
+          <w:rFonts w:cstheme="minorHAnsi"/>
+          <w:sz w:val="24"/>
+          <w:szCs w:val="24"/>
+        </w:rPr>
+        <w:t>null_values</w:t>
+      </w:r>
+      <w:proofErr w:type="spellEnd"/>
+      <w:r>
+        <w:rPr>
+          <w:rFonts w:cstheme="minorHAnsi"/>
+          <w:sz w:val="24"/>
+          <w:szCs w:val="24"/>
+        </w:rPr>
+        <w:t>”</w:t>
+      </w:r>
+      <w:r>
+        <w:rPr>
+          <w:rFonts w:cstheme="minorHAnsi"/>
+          <w:b/>
+          <w:bCs/>
+          <w:sz w:val="24"/>
+          <w:szCs w:val="24"/>
+        </w:rPr>
+        <w:br/>
+        <w:t xml:space="preserve">Output atteso: </w:t>
+      </w:r>
+      <w:r>
+        <w:rPr>
+          <w:rFonts w:cstheme="minorHAnsi"/>
+          <w:sz w:val="24"/>
+          <w:szCs w:val="24"/>
+        </w:rPr>
+        <w:t>messaggio di errore riguardante la presenza di attributi nulli nel dataset</w:t>
+      </w:r>
+      <w:r>
+        <w:rPr>
+          <w:rFonts w:cstheme="minorHAnsi"/>
+          <w:sz w:val="24"/>
+          <w:szCs w:val="24"/>
+        </w:rPr>
+        <w:br/>
+      </w:r>
+      <w:r>
+        <w:rPr>
+          <w:rFonts w:cstheme="minorHAnsi"/>
+          <w:b/>
+          <w:bCs/>
+          <w:sz w:val="24"/>
+          <w:szCs w:val="24"/>
+        </w:rPr>
+        <w:t xml:space="preserve">Output: </w:t>
+      </w:r>
+    </w:p>
+    <w:p>
+      <w:pPr>
+        <w:jc w:val="center"/>
+        <w:rPr>
+          <w:rFonts w:cstheme="minorHAnsi"/>
+          <w:b/>
+          <w:bCs/>
+          <w:sz w:val="24"/>
+          <w:szCs w:val="24"/>
+        </w:rPr>
+      </w:pPr>
+      <w:r>
+        <w:rPr>
+          <w:noProof/>
+        </w:rPr>
+        <w:drawing>
+          <wp:inline distT="0" distB="0" distL="0" distR="0">
+            <wp:extent cx="4378024" cy="1133856"/>
+            <wp:effectExtent l="0" t="0" r="3810" b="9525"/>
+            <wp:docPr id="17" name="Immagine 17"/>
+            <wp:cNvGraphicFramePr>
+              <a:graphicFrameLocks xmlns:a="http://schemas.openxmlformats.org/drawingml/2006/main" noChangeAspect="1"/>
+            </wp:cNvGraphicFramePr>
+            <a:graphic xmlns:a="http://schemas.openxmlformats.org/drawingml/2006/main">
+              <a:graphicData uri="http://schemas.openxmlformats.org/drawingml/2006/picture">
+                <pic:pic xmlns:pic="http://schemas.openxmlformats.org/drawingml/2006/picture">
+                  <pic:nvPicPr>
+                    <pic:cNvPr id="0" name="Picture 15"/>
+                    <pic:cNvPicPr>
+                      <a:picLocks noChangeAspect="1" noChangeArrowheads="1"/>
+                    </pic:cNvPicPr>
+                  </pic:nvPicPr>
+                  <pic:blipFill>
+                    <a:blip r:embed="rId21">
+                      <a:extLst>
+                        <a:ext uri="{28A0092B-C50C-407E-A947-70E740481C1C}">
+                          <a14:useLocalDpi xmlns:a14="http://schemas.microsoft.com/office/drawing/2010/main" val="0"/>
+                        </a:ext>
+                      </a:extLst>
+                    </a:blip>
+                    <a:srcRect/>
+                    <a:stretch>
+                      <a:fillRect/>
+                    </a:stretch>
+                  </pic:blipFill>
+                  <pic:spPr bwMode="auto">
+                    <a:xfrm>
+                      <a:off x="0" y="0"/>
+                      <a:ext cx="5403331" cy="1399398"/>
+                    </a:xfrm>
+                    <a:prstGeom prst="rect">
+                      <a:avLst/>
+                    </a:prstGeom>
+                    <a:noFill/>
+                    <a:ln>
+                      <a:noFill/>
+                    </a:ln>
+                  </pic:spPr>
+                </pic:pic>
+              </a:graphicData>
+            </a:graphic>
+          </wp:inline>
+        </w:drawing>
+      </w:r>
+    </w:p>
+    <w:p>
+      <w:pPr>
+        <w:rPr>
+          <w:rFonts w:cstheme="minorHAnsi"/>
+          <w:b/>
+          <w:bCs/>
+          <w:sz w:val="24"/>
+          <w:szCs w:val="24"/>
+        </w:rPr>
+      </w:pPr>
+      <w:r>
+        <w:rPr>
+          <w:rFonts w:cstheme="minorHAnsi"/>
+          <w:b/>
+          <w:bCs/>
+          <w:sz w:val="24"/>
+          <w:szCs w:val="24"/>
+        </w:rPr>
+        <w:t>Tabella di Input:</w:t>
+      </w:r>
+      <w:r>
+        <w:rPr>
+          <w:rFonts w:cstheme="minorHAnsi"/>
+          <w:sz w:val="24"/>
+          <w:szCs w:val="24"/>
+        </w:rPr>
+        <w:t xml:space="preserve"> “</w:t>
+      </w:r>
+      <w:proofErr w:type="spellStart"/>
+      <w:r>
+        <w:rPr>
+          <w:rFonts w:cstheme="minorHAnsi"/>
+          <w:sz w:val="24"/>
+          <w:szCs w:val="24"/>
+        </w:rPr>
+        <w:t>provaC</w:t>
+      </w:r>
+      <w:proofErr w:type="spellEnd"/>
+      <w:r>
+        <w:rPr>
+          <w:rFonts w:cstheme="minorHAnsi"/>
+          <w:sz w:val="24"/>
+          <w:szCs w:val="24"/>
+        </w:rPr>
+        <w:t>”</w:t>
+      </w:r>
+      <w:r>
+        <w:rPr>
+          <w:rFonts w:cstheme="minorHAnsi"/>
+          <w:sz w:val="24"/>
+          <w:szCs w:val="24"/>
+        </w:rPr>
+        <w:br/>
+      </w:r>
+      <w:r>
+        <w:rPr>
+          <w:rFonts w:cstheme="minorHAnsi"/>
+          <w:b/>
+          <w:bCs/>
+          <w:sz w:val="24"/>
+          <w:szCs w:val="24"/>
+        </w:rPr>
+        <w:t>Scelte effettuate durante l’esplorazione dell’albero:</w:t>
+      </w:r>
+      <w:r>
+        <w:rPr>
+          <w:rFonts w:cstheme="minorHAnsi"/>
+          <w:sz w:val="24"/>
+          <w:szCs w:val="24"/>
+        </w:rPr>
+        <w:t xml:space="preserve"> 0 – 2 (X = A, nodo non esistente)</w:t>
+      </w:r>
+      <w:r>
+        <w:rPr>
+          <w:rFonts w:cstheme="minorHAnsi"/>
+          <w:sz w:val="24"/>
+          <w:szCs w:val="24"/>
+        </w:rPr>
+        <w:br/>
+      </w:r>
+      <w:r>
+        <w:rPr>
+          <w:rFonts w:cstheme="minorHAnsi"/>
+          <w:b/>
+          <w:bCs/>
+          <w:sz w:val="24"/>
+          <w:szCs w:val="24"/>
+        </w:rPr>
+        <w:t>Output atteso:</w:t>
+      </w:r>
+      <w:r>
+        <w:rPr>
+          <w:rFonts w:cstheme="minorHAnsi"/>
+          <w:sz w:val="24"/>
+          <w:szCs w:val="24"/>
+        </w:rPr>
+        <w:t xml:space="preserve"> messaggio di errore riguardante la scelta di un nodo non esistente</w:t>
+      </w:r>
+      <w:r>
+        <w:rPr>
+          <w:rFonts w:cstheme="minorHAnsi"/>
+          <w:sz w:val="24"/>
+          <w:szCs w:val="24"/>
+        </w:rPr>
+        <w:br/>
+      </w:r>
+      <w:r>
+        <w:rPr>
+          <w:rFonts w:cstheme="minorHAnsi"/>
+          <w:b/>
+          <w:bCs/>
+          <w:sz w:val="24"/>
+          <w:szCs w:val="24"/>
+        </w:rPr>
+        <w:t>Output:</w:t>
+      </w:r>
+    </w:p>
+    <w:p>
+      <w:pPr>
+        <w:jc w:val="center"/>
+        <w:rPr>
+          <w:rFonts w:cstheme="minorHAnsi"/>
+          <w:sz w:val="24"/>
+          <w:szCs w:val="24"/>
+        </w:rPr>
+      </w:pPr>
+      <w:r>
+        <w:rPr>
+          <w:noProof/>
+        </w:rPr>
+        <w:drawing>
+          <wp:inline distT="0" distB="0" distL="0" distR="0">
+            <wp:extent cx="4213555" cy="2110714"/>
+            <wp:effectExtent l="0" t="0" r="0" b="4445"/>
+            <wp:docPr id="14" name="Immagine 14"/>
+            <wp:cNvGraphicFramePr>
+              <a:graphicFrameLocks xmlns:a="http://schemas.openxmlformats.org/drawingml/2006/main" noChangeAspect="1"/>
+            </wp:cNvGraphicFramePr>
+            <a:graphic xmlns:a="http://schemas.openxmlformats.org/drawingml/2006/main">
+              <a:graphicData uri="http://schemas.openxmlformats.org/drawingml/2006/picture">
+                <pic:pic xmlns:pic="http://schemas.openxmlformats.org/drawingml/2006/picture">
+                  <pic:nvPicPr>
+                    <pic:cNvPr id="0" name="Picture 9"/>
+                    <pic:cNvPicPr>
+                      <a:picLocks noChangeAspect="1" noChangeArrowheads="1"/>
+                    </pic:cNvPicPr>
+                  </pic:nvPicPr>
+                  <pic:blipFill>
+                    <a:blip r:embed="rId22">
+                      <a:extLst>
+                        <a:ext uri="{28A0092B-C50C-407E-A947-70E740481C1C}">
+                          <a14:useLocalDpi xmlns:a14="http://schemas.microsoft.com/office/drawing/2010/main" val="0"/>
+                        </a:ext>
+                      </a:extLst>
+                    </a:blip>
+                    <a:srcRect/>
+                    <a:stretch>
+                      <a:fillRect/>
+                    </a:stretch>
+                  </pic:blipFill>
+                  <pic:spPr bwMode="auto">
+                    <a:xfrm>
+                      <a:off x="0" y="0"/>
+                      <a:ext cx="4416830" cy="2212541"/>
+                    </a:xfrm>
+                    <a:prstGeom prst="rect">
+                      <a:avLst/>
+                    </a:prstGeom>
+                    <a:noFill/>
+                    <a:ln>
+                      <a:noFill/>
+                    </a:ln>
+                  </pic:spPr>
+                </pic:pic>
+              </a:graphicData>
+            </a:graphic>
+          </wp:inline>
+        </w:drawing>
+      </w:r>
+    </w:p>
+    <w:p>
+      <w:pPr>
+        <w:rPr>
+          <w:rFonts w:cstheme="minorHAnsi"/>
+          <w:b/>
+          <w:bCs/>
+          <w:sz w:val="24"/>
+          <w:szCs w:val="24"/>
+        </w:rPr>
+      </w:pPr>
+    </w:p>
+    <w:p>
+      <w:pPr>
+        <w:rPr>
+          <w:rFonts w:cstheme="minorHAnsi"/>
+          <w:b/>
+          <w:bCs/>
+          <w:sz w:val="24"/>
+          <w:szCs w:val="24"/>
+        </w:rPr>
+      </w:pPr>
+    </w:p>
+    <w:p>
+      <w:pPr>
+        <w:rPr>
+          <w:rFonts w:cstheme="minorHAnsi"/>
+          <w:b/>
+          <w:bCs/>
+          <w:sz w:val="24"/>
+          <w:szCs w:val="24"/>
+        </w:rPr>
+      </w:pPr>
+    </w:p>
+    <w:p>
+      <w:pPr>
+        <w:rPr>
+          <w:rFonts w:cstheme="minorHAnsi"/>
+          <w:b/>
+          <w:bCs/>
+          <w:sz w:val="24"/>
+          <w:szCs w:val="24"/>
+        </w:rPr>
+      </w:pPr>
+    </w:p>
+    <w:p>
+      <w:pPr>
+        <w:rPr>
+          <w:rFonts w:cstheme="minorHAnsi"/>
+          <w:b/>
+          <w:bCs/>
+          <w:sz w:val="24"/>
+          <w:szCs w:val="24"/>
+        </w:rPr>
+      </w:pPr>
+    </w:p>
+    <w:p>
+      <w:pPr>
+        <w:rPr>
+          <w:rFonts w:cstheme="minorHAnsi"/>
+          <w:b/>
+          <w:bCs/>
+          <w:sz w:val="24"/>
+          <w:szCs w:val="24"/>
+        </w:rPr>
+      </w:pPr>
+    </w:p>
+    <w:p>
+      <w:pPr>
+        <w:rPr>
+          <w:rFonts w:cstheme="minorHAnsi"/>
+          <w:b/>
+          <w:bCs/>
+          <w:sz w:val="24"/>
+          <w:szCs w:val="24"/>
+        </w:rPr>
+      </w:pPr>
+    </w:p>
+    <w:p>
+      <w:pPr>
+        <w:rPr>
+          <w:rFonts w:cstheme="minorHAnsi"/>
+          <w:b/>
+          <w:bCs/>
+          <w:sz w:val="24"/>
+          <w:szCs w:val="24"/>
+        </w:rPr>
+      </w:pPr>
+    </w:p>
+    <w:p>
+      <w:pPr>
+        <w:rPr>
+          <w:rFonts w:cstheme="minorHAnsi"/>
+          <w:b/>
+          <w:bCs/>
+          <w:sz w:val="24"/>
+          <w:szCs w:val="24"/>
+        </w:rPr>
+      </w:pPr>
+    </w:p>
+    <w:p>
+      <w:pPr>
+        <w:rPr>
+          <w:rFonts w:cstheme="minorHAnsi"/>
+          <w:b/>
+          <w:bCs/>
+          <w:sz w:val="24"/>
+          <w:szCs w:val="24"/>
+        </w:rPr>
+      </w:pPr>
+    </w:p>
+    <w:p>
+      <w:pPr>
+        <w:rPr>
+          <w:rFonts w:cstheme="minorHAnsi"/>
+          <w:b/>
+          <w:bCs/>
+          <w:sz w:val="24"/>
+          <w:szCs w:val="24"/>
+        </w:rPr>
+      </w:pPr>
+    </w:p>
+    <w:p>
+      <w:pPr>
+        <w:rPr>
+          <w:rFonts w:cstheme="minorHAnsi"/>
+          <w:sz w:val="24"/>
+          <w:szCs w:val="24"/>
+        </w:rPr>
+      </w:pPr>
+      <w:r>
+        <w:rPr>
+          <w:rFonts w:cstheme="minorHAnsi"/>
+          <w:b/>
+          <w:bCs/>
+          <w:sz w:val="24"/>
+          <w:szCs w:val="24"/>
+        </w:rPr>
+        <w:t>Tabella di Input:</w:t>
+      </w:r>
+      <w:r>
+        <w:rPr>
+          <w:rFonts w:cstheme="minorHAnsi"/>
+          <w:sz w:val="24"/>
+          <w:szCs w:val="24"/>
+        </w:rPr>
+        <w:t xml:space="preserve"> “</w:t>
+      </w:r>
+      <w:r>
+        <w:rPr>
+          <w:rFonts w:cstheme="minorHAnsi"/>
+          <w:sz w:val="24"/>
+          <w:szCs w:val="24"/>
+        </w:rPr>
+        <w:t>prova</w:t>
+      </w:r>
+      <w:r>
+        <w:rPr>
+          <w:rFonts w:cstheme="minorHAnsi"/>
+          <w:sz w:val="24"/>
+          <w:szCs w:val="24"/>
+        </w:rPr>
+        <w:t>”</w:t>
+      </w:r>
+      <w:r>
+        <w:rPr>
+          <w:rFonts w:cstheme="minorHAnsi"/>
+          <w:sz w:val="24"/>
+          <w:szCs w:val="24"/>
+        </w:rPr>
+        <w:br/>
+      </w:r>
+      <w:r>
+        <w:rPr>
+          <w:rFonts w:cstheme="minorHAnsi"/>
+          <w:b/>
+          <w:bCs/>
+          <w:sz w:val="24"/>
+          <w:szCs w:val="24"/>
+        </w:rPr>
+        <w:t>Scelte effettuate durante l’esplorazione dell’albero:</w:t>
+      </w:r>
+      <w:r>
+        <w:rPr>
+          <w:rFonts w:cstheme="minorHAnsi"/>
+          <w:sz w:val="24"/>
+          <w:szCs w:val="24"/>
+        </w:rPr>
+        <w:t xml:space="preserve"> </w:t>
+      </w:r>
+      <w:r>
+        <w:rPr>
+          <w:rFonts w:cstheme="minorHAnsi"/>
+          <w:sz w:val="24"/>
+          <w:szCs w:val="24"/>
+        </w:rPr>
+        <w:t>0 – 0 (X = A, Y = A)</w:t>
+      </w:r>
+      <w:r>
+        <w:rPr>
+          <w:rFonts w:cstheme="minorHAnsi"/>
+          <w:sz w:val="24"/>
+          <w:szCs w:val="24"/>
+        </w:rPr>
+        <w:br/>
+      </w:r>
+      <w:r>
+        <w:rPr>
+          <w:rFonts w:cstheme="minorHAnsi"/>
+          <w:b/>
+          <w:bCs/>
+          <w:sz w:val="24"/>
+          <w:szCs w:val="24"/>
+        </w:rPr>
+        <w:t>Output atteso:</w:t>
+      </w:r>
+      <w:r>
+        <w:rPr>
+          <w:rFonts w:cstheme="minorHAnsi"/>
+          <w:sz w:val="24"/>
+          <w:szCs w:val="24"/>
+        </w:rPr>
+        <w:t xml:space="preserve"> 1.0</w:t>
+      </w:r>
+      <w:r>
+        <w:rPr>
+          <w:rFonts w:cstheme="minorHAnsi"/>
+          <w:sz w:val="24"/>
+          <w:szCs w:val="24"/>
+        </w:rPr>
+        <w:br/>
+      </w:r>
+      <w:r>
+        <w:rPr>
+          <w:rFonts w:cstheme="minorHAnsi"/>
+          <w:b/>
+          <w:bCs/>
+          <w:sz w:val="24"/>
+          <w:szCs w:val="24"/>
+        </w:rPr>
+        <w:t>Output:</w:t>
+      </w:r>
+    </w:p>
+    <w:p>
+      <w:pPr>
+        <w:jc w:val="center"/>
+        <w:rPr>
+          <w:rFonts w:cstheme="minorHAnsi"/>
+          <w:sz w:val="24"/>
+          <w:szCs w:val="24"/>
+        </w:rPr>
+      </w:pPr>
+      <w:r>
+        <w:rPr>
+          <w:noProof/>
+        </w:rPr>
+        <w:drawing>
+          <wp:inline distT="0" distB="0" distL="0" distR="0">
+            <wp:extent cx="3540556" cy="2734153"/>
+            <wp:effectExtent l="0" t="0" r="3175" b="9525"/>
+            <wp:docPr id="16" name="Immagine 16"/>
+            <wp:cNvGraphicFramePr>
+              <a:graphicFrameLocks xmlns:a="http://schemas.openxmlformats.org/drawingml/2006/main" noChangeAspect="1"/>
+            </wp:cNvGraphicFramePr>
+            <a:graphic xmlns:a="http://schemas.openxmlformats.org/drawingml/2006/main">
+              <a:graphicData uri="http://schemas.openxmlformats.org/drawingml/2006/picture">
+                <pic:pic xmlns:pic="http://schemas.openxmlformats.org/drawingml/2006/picture">
+                  <pic:nvPicPr>
+                    <pic:cNvPr id="0" name="Picture 13"/>
+                    <pic:cNvPicPr>
+                      <a:picLocks noChangeAspect="1" noChangeArrowheads="1"/>
+                    </pic:cNvPicPr>
+                  </pic:nvPicPr>
+                  <pic:blipFill>
+                    <a:blip r:embed="rId23">
+                      <a:extLst>
+                        <a:ext uri="{28A0092B-C50C-407E-A947-70E740481C1C}">
+                          <a14:useLocalDpi xmlns:a14="http://schemas.microsoft.com/office/drawing/2010/main" val="0"/>
+                        </a:ext>
+                      </a:extLst>
+                    </a:blip>
+                    <a:srcRect/>
+                    <a:stretch>
+                      <a:fillRect/>
+                    </a:stretch>
+                  </pic:blipFill>
+                  <pic:spPr bwMode="auto">
+                    <a:xfrm>
+                      <a:off x="0" y="0"/>
+                      <a:ext cx="3666261" cy="2831227"/>
+                    </a:xfrm>
+                    <a:prstGeom prst="rect">
+                      <a:avLst/>
+                    </a:prstGeom>
+                    <a:noFill/>
+                    <a:ln>
+                      <a:noFill/>
+                    </a:ln>
+                  </pic:spPr>
+                </pic:pic>
+              </a:graphicData>
+            </a:graphic>
+          </wp:inline>
+        </w:drawing>
+      </w:r>
+    </w:p>
+    <w:p>
+      <w:pPr>
+        <w:rPr>
+          <w:noProof/>
+        </w:rPr>
+      </w:pPr>
+      <w:r>
+        <w:rPr>
+          <w:rFonts w:cstheme="minorHAnsi"/>
+          <w:b/>
+          <w:bCs/>
+          <w:sz w:val="24"/>
+          <w:szCs w:val="24"/>
+        </w:rPr>
+        <w:t>Tabella di Input:</w:t>
+      </w:r>
+      <w:r>
+        <w:rPr>
+          <w:rFonts w:cstheme="minorHAnsi"/>
+          <w:sz w:val="24"/>
+          <w:szCs w:val="24"/>
+        </w:rPr>
+        <w:t xml:space="preserve"> “</w:t>
+      </w:r>
+      <w:proofErr w:type="spellStart"/>
+      <w:r>
+        <w:rPr>
+          <w:rFonts w:cstheme="minorHAnsi"/>
+          <w:sz w:val="24"/>
+          <w:szCs w:val="24"/>
+        </w:rPr>
+        <w:t>provaC</w:t>
+      </w:r>
+      <w:proofErr w:type="spellEnd"/>
+      <w:r>
+        <w:rPr>
+          <w:rFonts w:cstheme="minorHAnsi"/>
+          <w:sz w:val="24"/>
+          <w:szCs w:val="24"/>
+        </w:rPr>
+        <w:t>”</w:t>
+      </w:r>
+      <w:r>
+        <w:rPr>
+          <w:rFonts w:cstheme="minorHAnsi"/>
+          <w:sz w:val="24"/>
+          <w:szCs w:val="24"/>
+        </w:rPr>
+        <w:br/>
+      </w:r>
+      <w:r>
+        <w:rPr>
+          <w:rFonts w:cstheme="minorHAnsi"/>
+          <w:b/>
+          <w:bCs/>
+          <w:sz w:val="24"/>
+          <w:szCs w:val="24"/>
+        </w:rPr>
+        <w:t>Scelte effettuate durante l’esplorazione dell’albero:</w:t>
+      </w:r>
+      <w:r>
+        <w:rPr>
+          <w:rFonts w:cstheme="minorHAnsi"/>
+          <w:sz w:val="24"/>
+          <w:szCs w:val="24"/>
+        </w:rPr>
+        <w:t xml:space="preserve"> 0 </w:t>
+      </w:r>
+      <w:r>
+        <w:rPr>
+          <w:rFonts w:cstheme="minorHAnsi"/>
+          <w:sz w:val="24"/>
+          <w:szCs w:val="24"/>
+        </w:rPr>
+        <w:t>–</w:t>
+      </w:r>
+      <w:r>
+        <w:rPr>
+          <w:rFonts w:cstheme="minorHAnsi"/>
+          <w:sz w:val="24"/>
+          <w:szCs w:val="24"/>
+        </w:rPr>
+        <w:t xml:space="preserve"> 1</w:t>
+      </w:r>
+      <w:r>
+        <w:rPr>
+          <w:rFonts w:cstheme="minorHAnsi"/>
+          <w:sz w:val="24"/>
+          <w:szCs w:val="24"/>
+        </w:rPr>
+        <w:t xml:space="preserve"> (X = A, Y &gt; 2.0)</w:t>
+      </w:r>
+      <w:r>
+        <w:rPr>
+          <w:rFonts w:cstheme="minorHAnsi"/>
+          <w:sz w:val="24"/>
+          <w:szCs w:val="24"/>
+        </w:rPr>
+        <w:br/>
+      </w:r>
+      <w:r>
+        <w:rPr>
+          <w:rFonts w:cstheme="minorHAnsi"/>
+          <w:b/>
+          <w:bCs/>
+          <w:sz w:val="24"/>
+          <w:szCs w:val="24"/>
+        </w:rPr>
+        <w:t>Output atteso:</w:t>
+      </w:r>
+      <w:r>
+        <w:rPr>
+          <w:rFonts w:cstheme="minorHAnsi"/>
+          <w:sz w:val="24"/>
+          <w:szCs w:val="24"/>
+        </w:rPr>
+        <w:t xml:space="preserve"> 1.5</w:t>
+      </w:r>
+      <w:r>
+        <w:rPr>
+          <w:rFonts w:cstheme="minorHAnsi"/>
+          <w:sz w:val="24"/>
+          <w:szCs w:val="24"/>
+        </w:rPr>
+        <w:br/>
+      </w:r>
+      <w:r>
+        <w:rPr>
+          <w:rFonts w:cstheme="minorHAnsi"/>
+          <w:b/>
+          <w:bCs/>
+          <w:sz w:val="24"/>
+          <w:szCs w:val="24"/>
+        </w:rPr>
+        <w:t>Output:</w:t>
+      </w:r>
+      <w:r>
+        <w:rPr>
+          <w:noProof/>
+        </w:rPr>
+        <w:t xml:space="preserve"> </w:t>
+      </w:r>
+    </w:p>
+    <w:p>
+      <w:pPr>
+        <w:jc w:val="center"/>
+        <w:rPr>
+          <w:rFonts w:cstheme="minorHAnsi"/>
+          <w:b/>
+          <w:bCs/>
+          <w:sz w:val="24"/>
+          <w:szCs w:val="24"/>
+        </w:rPr>
+      </w:pPr>
+      <w:r>
+        <w:rPr>
+          <w:noProof/>
+        </w:rPr>
+        <w:drawing>
+          <wp:inline distT="0" distB="0" distL="0" distR="0" wp14:anchorId="7E69C3C4" wp14:editId="3A882446">
+            <wp:extent cx="2691994" cy="2308377"/>
+            <wp:effectExtent l="0" t="0" r="0" b="0"/>
+            <wp:docPr id="15" name="Immagine 15"/>
+            <wp:cNvGraphicFramePr>
+              <a:graphicFrameLocks xmlns:a="http://schemas.openxmlformats.org/drawingml/2006/main" noChangeAspect="1"/>
+            </wp:cNvGraphicFramePr>
+            <a:graphic xmlns:a="http://schemas.openxmlformats.org/drawingml/2006/main">
+              <a:graphicData uri="http://schemas.openxmlformats.org/drawingml/2006/picture">
+                <pic:pic xmlns:pic="http://schemas.openxmlformats.org/drawingml/2006/picture">
+                  <pic:nvPicPr>
+                    <pic:cNvPr id="0" name="Picture 11"/>
+                    <pic:cNvPicPr>
+                      <a:picLocks noChangeAspect="1" noChangeArrowheads="1"/>
+                    </pic:cNvPicPr>
+                  </pic:nvPicPr>
+                  <pic:blipFill>
+                    <a:blip r:embed="rId24">
+                      <a:extLst>
+                        <a:ext uri="{28A0092B-C50C-407E-A947-70E740481C1C}">
+                          <a14:useLocalDpi xmlns:a14="http://schemas.microsoft.com/office/drawing/2010/main" val="0"/>
+                        </a:ext>
+                      </a:extLst>
+                    </a:blip>
+                    <a:srcRect/>
+                    <a:stretch>
+                      <a:fillRect/>
+                    </a:stretch>
+                  </pic:blipFill>
+                  <pic:spPr bwMode="auto">
+                    <a:xfrm>
+                      <a:off x="0" y="0"/>
+                      <a:ext cx="3012156" cy="2582915"/>
+                    </a:xfrm>
+                    <a:prstGeom prst="rect">
+                      <a:avLst/>
+                    </a:prstGeom>
+                    <a:noFill/>
+                    <a:ln>
+                      <a:noFill/>
+                    </a:ln>
+                  </pic:spPr>
+                </pic:pic>
+              </a:graphicData>
+            </a:graphic>
+          </wp:inline>
+        </w:drawing>
+      </w:r>
+    </w:p>
+    <w:p>
+      <w:pPr>
+        <w:rPr>
+          <w:rFonts w:cstheme="minorHAnsi"/>
+          <w:sz w:val="24"/>
+          <w:szCs w:val="24"/>
+        </w:rPr>
+      </w:pPr>
+      <w:r>
+        <w:rPr>
+          <w:rFonts w:cstheme="minorHAnsi"/>
+          <w:sz w:val="24"/>
+          <w:szCs w:val="24"/>
+        </w:rPr>
+        <w:t xml:space="preserve">Non sono stati riportati esempi di test con la tabella </w:t>
+      </w:r>
+      <w:r>
+        <w:rPr>
+          <w:rFonts w:ascii="Courier New" w:hAnsi="Courier New" w:cs="Courier New"/>
+        </w:rPr>
+        <w:t>servo</w:t>
+      </w:r>
+      <w:r>
+        <w:rPr>
+          <w:rFonts w:cstheme="minorHAnsi"/>
+        </w:rPr>
+        <w:t xml:space="preserve"> </w:t>
+      </w:r>
+      <w:r>
+        <w:rPr>
+          <w:rFonts w:cstheme="minorHAnsi"/>
+          <w:sz w:val="24"/>
+          <w:szCs w:val="24"/>
+        </w:rPr>
+        <w:t xml:space="preserve">poiché l’albero utilizzato come riferimento utilizza attributi discreti per rappresentare </w:t>
+      </w:r>
+      <w:proofErr w:type="spellStart"/>
+      <w:r>
+        <w:rPr>
+          <w:rFonts w:ascii="Courier New" w:hAnsi="Courier New" w:cs="Courier New"/>
+        </w:rPr>
+        <w:t>pgain</w:t>
+      </w:r>
+      <w:proofErr w:type="spellEnd"/>
+      <w:r>
+        <w:rPr>
+          <w:rFonts w:cstheme="minorHAnsi"/>
+        </w:rPr>
+        <w:t xml:space="preserve"> </w:t>
+      </w:r>
+      <w:r>
+        <w:rPr>
+          <w:rFonts w:cstheme="minorHAnsi"/>
+          <w:sz w:val="24"/>
+          <w:szCs w:val="24"/>
+        </w:rPr>
+        <w:t xml:space="preserve">e </w:t>
+      </w:r>
+      <w:proofErr w:type="spellStart"/>
+      <w:r>
+        <w:rPr>
+          <w:rFonts w:ascii="Courier New" w:hAnsi="Courier New" w:cs="Courier New"/>
+        </w:rPr>
+        <w:t>vgain</w:t>
+      </w:r>
+      <w:proofErr w:type="spellEnd"/>
+      <w:r>
+        <w:rPr>
+          <w:rFonts w:cstheme="minorHAnsi"/>
+          <w:sz w:val="24"/>
+          <w:szCs w:val="24"/>
+        </w:rPr>
+        <w:t xml:space="preserve">, mentre la versione di servo utilizzata nel progetto impiega attributi continui. </w:t>
+      </w:r>
+    </w:p>
     <w:sectPr>
       <w:pgSz w:w="11906" w:h="16838"/>
-      <w:pgMar w:top="1417" w:right="1134" w:bottom="1134" w:left="1134" w:header="708" w:footer="708" w:gutter="0"/>
+      <w:pgMar w:top="851" w:right="1134" w:bottom="1134" w:left="1134" w:header="680" w:footer="709" w:gutter="0"/>
       <w:cols w:space="708"/>
       <w:docGrid w:linePitch="360"/>
     </w:sectPr>
   </w:body>
 </w:document>
+</file>
+
+<file path=word/endnotes.xml><?xml version="1.0" encoding="utf-8"?>
+<w:endnotes xmlns:wpc="http://schemas.microsoft.com/office/word/2010/wordprocessingCanvas" xmlns:cx="http://schemas.microsoft.com/office/drawing/2014/chartex" xmlns:cx1="http://schemas.microsoft.com/office/drawing/2015/9/8/chartex" xmlns:cx2="http://schemas.microsoft.com/office/drawing/2015/10/21/chartex" xmlns:cx3="http://schemas.microsoft.com/office/drawing/2016/5/9/chartex" xmlns:cx4="http://schemas.microsoft.com/office/drawing/2016/5/10/chartex" xmlns:cx5="http://schemas.microsoft.com/office/drawing/2016/5/11/chartex" xmlns:cx6="http://schemas.microsoft.com/office/drawing/2016/5/12/chartex" xmlns:cx7="http://schemas.microsoft.com/office/drawing/2016/5/13/chartex" xmlns:cx8="http://schemas.microsoft.com/office/drawing/2016/5/14/chartex" xmlns:mc="http://schemas.openxmlformats.org/markup-compatibility/2006" xmlns:aink="http://schemas.microsoft.com/office/drawing/2016/ink" xmlns:am3d="http://schemas.microsoft.com/office/drawing/2017/model3d" xmlns:o="urn:schemas-microsoft-com:office:office" xmlns:r="http://schemas.openxmlformats.org/officeDocument/2006/relationships" xmlns:m="http://schemas.openxmlformats.org/officeDocument/2006/math" xmlns:v="urn:schemas-microsoft-com:vml" xmlns:wp14="http://schemas.microsoft.com/office/word/2010/wordprocessingDrawing" xmlns:wp="http://schemas.openxmlformats.org/drawingml/2006/wordprocessingDrawing" xmlns:w10="urn:schemas-microsoft-com:office:word" xmlns:w="http://schemas.openxmlformats.org/wordprocessingml/2006/main" xmlns:w14="http://schemas.microsoft.com/office/word/2010/wordml" xmlns:w15="http://schemas.microsoft.com/office/word/2012/wordml" xmlns:w16cid="http://schemas.microsoft.com/office/word/2016/wordml/cid" xmlns:w16se="http://schemas.microsoft.com/office/word/2015/wordml/symex" xmlns:wpg="http://schemas.microsoft.com/office/word/2010/wordprocessingGroup" xmlns:wpi="http://schemas.microsoft.com/office/word/2010/wordprocessingInk" xmlns:wne="http://schemas.microsoft.com/office/word/2006/wordml" xmlns:wps="http://schemas.microsoft.com/office/word/2010/wordprocessingShape" mc:Ignorable="w14 w15 w16se w16cid wp14">
+  <w:endnote w:type="separator" w:id="-1">
+    <w:p>
+      <w:pPr>
+        <w:spacing w:after="0" w:line="240" w:lineRule="auto"/>
+      </w:pPr>
+      <w:r>
+        <w:separator/>
+      </w:r>
+    </w:p>
+  </w:endnote>
+  <w:endnote w:type="continuationSeparator" w:id="0">
+    <w:p>
+      <w:pPr>
+        <w:spacing w:after="0" w:line="240" w:lineRule="auto"/>
+      </w:pPr>
+      <w:r>
+        <w:continuationSeparator/>
+      </w:r>
+    </w:p>
+  </w:endnote>
+</w:endnotes>
+</file>
+
+<file path=word/footnotes.xml><?xml version="1.0" encoding="utf-8"?>
+<w:footnotes xmlns:wpc="http://schemas.microsoft.com/office/word/2010/wordprocessingCanvas" xmlns:cx="http://schemas.microsoft.com/office/drawing/2014/chartex" xmlns:cx1="http://schemas.microsoft.com/office/drawing/2015/9/8/chartex" xmlns:cx2="http://schemas.microsoft.com/office/drawing/2015/10/21/chartex" xmlns:cx3="http://schemas.microsoft.com/office/drawing/2016/5/9/chartex" xmlns:cx4="http://schemas.microsoft.com/office/drawing/2016/5/10/chartex" xmlns:cx5="http://schemas.microsoft.com/office/drawing/2016/5/11/chartex" xmlns:cx6="http://schemas.microsoft.com/office/drawing/2016/5/12/chartex" xmlns:cx7="http://schemas.microsoft.com/office/drawing/2016/5/13/chartex" xmlns:cx8="http://schemas.microsoft.com/office/drawing/2016/5/14/chartex" xmlns:mc="http://schemas.openxmlformats.org/markup-compatibility/2006" xmlns:aink="http://schemas.microsoft.com/office/drawing/2016/ink" xmlns:am3d="http://schemas.microsoft.com/office/drawing/2017/model3d" xmlns:o="urn:schemas-microsoft-com:office:office" xmlns:r="http://schemas.openxmlformats.org/officeDocument/2006/relationships" xmlns:m="http://schemas.openxmlformats.org/officeDocument/2006/math" xmlns:v="urn:schemas-microsoft-com:vml" xmlns:wp14="http://schemas.microsoft.com/office/word/2010/wordprocessingDrawing" xmlns:wp="http://schemas.openxmlformats.org/drawingml/2006/wordprocessingDrawing" xmlns:w10="urn:schemas-microsoft-com:office:word" xmlns:w="http://schemas.openxmlformats.org/wordprocessingml/2006/main" xmlns:w14="http://schemas.microsoft.com/office/word/2010/wordml" xmlns:w15="http://schemas.microsoft.com/office/word/2012/wordml" xmlns:w16cid="http://schemas.microsoft.com/office/word/2016/wordml/cid" xmlns:w16se="http://schemas.microsoft.com/office/word/2015/wordml/symex" xmlns:wpg="http://schemas.microsoft.com/office/word/2010/wordprocessingGroup" xmlns:wpi="http://schemas.microsoft.com/office/word/2010/wordprocessingInk" xmlns:wne="http://schemas.microsoft.com/office/word/2006/wordml" xmlns:wps="http://schemas.microsoft.com/office/word/2010/wordprocessingShape" mc:Ignorable="w14 w15 w16se w16cid wp14">
+  <w:footnote w:type="separator" w:id="-1">
+    <w:p>
+      <w:pPr>
+        <w:spacing w:after="0" w:line="240" w:lineRule="auto"/>
+      </w:pPr>
+      <w:r>
+        <w:separator/>
+      </w:r>
+    </w:p>
+  </w:footnote>
+  <w:footnote w:type="continuationSeparator" w:id="0">
+    <w:p>
+      <w:pPr>
+        <w:spacing w:after="0" w:line="240" w:lineRule="auto"/>
+      </w:pPr>
+      <w:r>
+        <w:continuationSeparator/>
+      </w:r>
+    </w:p>
+  </w:footnote>
+</w:footnotes>
 </file>
 
 <file path=word/numbering.xml><?xml version="1.0" encoding="utf-8"?>
@@ -5763,6 +7511,50 @@
       <w:contextualSpacing/>
     </w:pPr>
   </w:style>
+  <w:style w:type="paragraph" w:styleId="Intestazione">
+    <w:name w:val="header"/>
+    <w:basedOn w:val="Normale"/>
+    <w:link w:val="IntestazioneCarattere"/>
+    <w:uiPriority w:val="99"/>
+    <w:unhideWhenUsed/>
+    <w:rsid w:val="00890F9B"/>
+    <w:pPr>
+      <w:tabs>
+        <w:tab w:val="center" w:pos="4819"/>
+        <w:tab w:val="right" w:pos="9638"/>
+      </w:tabs>
+      <w:spacing w:after="0" w:line="240" w:lineRule="auto"/>
+    </w:pPr>
+  </w:style>
+  <w:style w:type="character" w:customStyle="1" w:styleId="IntestazioneCarattere">
+    <w:name w:val="Intestazione Carattere"/>
+    <w:basedOn w:val="Carpredefinitoparagrafo"/>
+    <w:link w:val="Intestazione"/>
+    <w:uiPriority w:val="99"/>
+    <w:rsid w:val="00890F9B"/>
+  </w:style>
+  <w:style w:type="paragraph" w:styleId="Pidipagina">
+    <w:name w:val="footer"/>
+    <w:basedOn w:val="Normale"/>
+    <w:link w:val="PidipaginaCarattere"/>
+    <w:uiPriority w:val="99"/>
+    <w:unhideWhenUsed/>
+    <w:rsid w:val="00890F9B"/>
+    <w:pPr>
+      <w:tabs>
+        <w:tab w:val="center" w:pos="4819"/>
+        <w:tab w:val="right" w:pos="9638"/>
+      </w:tabs>
+      <w:spacing w:after="0" w:line="240" w:lineRule="auto"/>
+    </w:pPr>
+  </w:style>
+  <w:style w:type="character" w:customStyle="1" w:styleId="PidipaginaCarattere">
+    <w:name w:val="Piè di pagina Carattere"/>
+    <w:basedOn w:val="Carpredefinitoparagrafo"/>
+    <w:link w:val="Pidipagina"/>
+    <w:uiPriority w:val="99"/>
+    <w:rsid w:val="00890F9B"/>
+  </w:style>
 </w:styles>
 </file>
 

</xml_diff>

<commit_message>
Correzioni minori alla documentazione
</commit_message>
<xml_diff>
--- a/Documentazione.docx
+++ b/Documentazione.docx
@@ -13,6 +13,8 @@
           <w:szCs w:val="48"/>
         </w:rPr>
       </w:pPr>
+      <w:bookmarkStart w:id="0" w:name="_GoBack"/>
+      <w:bookmarkEnd w:id="0"/>
       <w:r>
         <w:rPr>
           <w:rFonts w:asciiTheme="majorHAnsi" w:hAnsiTheme="majorHAnsi" w:cstheme="majorHAnsi"/>
@@ -189,6 +191,12 @@
       </w:r>
     </w:p>
     <w:p>
+      <w:pPr>
+        <w:rPr>
+          <w:sz w:val="24"/>
+          <w:szCs w:val="24"/>
+        </w:rPr>
+      </w:pPr>
       <w:r>
         <w:rPr>
           <w:rFonts w:cstheme="minorHAnsi"/>
@@ -250,7 +258,14 @@
         <w:t>albero di regressione</w:t>
       </w:r>
       <w:r>
-        <w:t xml:space="preserve"> costruito tramite le informazioni ricavate dalla base di dati a disposizione.</w:t>
+        <w:t xml:space="preserve"> </w:t>
+      </w:r>
+      <w:r>
+        <w:rPr>
+          <w:sz w:val="24"/>
+          <w:szCs w:val="24"/>
+        </w:rPr>
+        <w:t>costruito tramite le informazioni ricavate dalla base di dati a disposizione.</w:t>
       </w:r>
     </w:p>
     <w:p>
@@ -3779,9 +3794,7 @@
           <w:szCs w:val="40"/>
         </w:rPr>
       </w:pPr>
-    </w:p>
-    <w:p>
-      <w:pPr>
+      <w:r>
         <w:rPr>
           <w:rFonts w:asciiTheme="majorHAnsi" w:hAnsiTheme="majorHAnsi" w:cstheme="majorHAnsi"/>
           <w:b/>
@@ -3789,15 +3802,7 @@
           <w:sz w:val="40"/>
           <w:szCs w:val="40"/>
         </w:rPr>
-      </w:pPr>
-      <w:r>
-        <w:rPr>
-          <w:rFonts w:asciiTheme="majorHAnsi" w:hAnsiTheme="majorHAnsi" w:cstheme="majorHAnsi"/>
-          <w:b/>
-          <w:bCs/>
-          <w:sz w:val="40"/>
-          <w:szCs w:val="40"/>
-        </w:rPr>
+        <w:lastRenderedPageBreak/>
         <w:t>Esempi di Test</w:t>
       </w:r>
     </w:p>
@@ -4545,8 +4550,6 @@
         </w:rPr>
         <w:t xml:space="preserve">Output: </w:t>
       </w:r>
-      <w:bookmarkStart w:id="0" w:name="_GoBack"/>
-      <w:bookmarkEnd w:id="0"/>
     </w:p>
     <w:p>
       <w:pPr>
@@ -5045,40 +5048,19 @@
       <w:pPr>
         <w:rPr>
           <w:rFonts w:cstheme="minorHAnsi"/>
-          <w:b/>
-          <w:bCs/>
-          <w:sz w:val="24"/>
-          <w:szCs w:val="24"/>
-        </w:rPr>
-      </w:pPr>
-    </w:p>
-    <w:p>
-      <w:pPr>
-        <w:rPr>
-          <w:rFonts w:cstheme="minorHAnsi"/>
-          <w:b/>
-          <w:bCs/>
-          <w:sz w:val="24"/>
-          <w:szCs w:val="24"/>
-        </w:rPr>
-      </w:pPr>
-    </w:p>
-    <w:p>
-      <w:pPr>
-        <w:rPr>
-          <w:rFonts w:cstheme="minorHAnsi"/>
-          <w:sz w:val="24"/>
-          <w:szCs w:val="24"/>
-        </w:rPr>
-      </w:pPr>
-      <w:r>
-        <w:rPr>
-          <w:rFonts w:cstheme="minorHAnsi"/>
-          <w:b/>
-          <w:bCs/>
-          <w:sz w:val="24"/>
-          <w:szCs w:val="24"/>
-        </w:rPr>
+          <w:sz w:val="24"/>
+          <w:szCs w:val="24"/>
+        </w:rPr>
+      </w:pPr>
+      <w:r>
+        <w:rPr>
+          <w:rFonts w:cstheme="minorHAnsi"/>
+          <w:b/>
+          <w:bCs/>
+          <w:sz w:val="24"/>
+          <w:szCs w:val="24"/>
+        </w:rPr>
+        <w:lastRenderedPageBreak/>
         <w:t>Tabella di Input:</w:t>
       </w:r>
       <w:r>
@@ -5407,8 +5389,8 @@
         </w:rPr>
         <w:drawing>
           <wp:inline distT="0" distB="0" distL="0" distR="0" wp14:anchorId="7E69C3C4" wp14:editId="3A882446">
-            <wp:extent cx="2691994" cy="2308377"/>
-            <wp:effectExtent l="0" t="0" r="0" b="0"/>
+            <wp:extent cx="3386937" cy="2904289"/>
+            <wp:effectExtent l="0" t="0" r="4445" b="0"/>
             <wp:docPr id="15" name="Immagine 15"/>
             <wp:cNvGraphicFramePr>
               <a:graphicFrameLocks xmlns:a="http://schemas.openxmlformats.org/drawingml/2006/main" noChangeAspect="1"/>
@@ -5438,7 +5420,7 @@
                   <pic:spPr bwMode="auto">
                     <a:xfrm>
                       <a:off x="0" y="0"/>
-                      <a:ext cx="3012156" cy="2582915"/>
+                      <a:ext cx="3816633" cy="3272752"/>
                     </a:xfrm>
                     <a:prstGeom prst="rect">
                       <a:avLst/>

</xml_diff>

<commit_message>
Aggiunti riferimenti agli autori
</commit_message>
<xml_diff>
--- a/Documentazione.docx
+++ b/Documentazione.docx
@@ -80,7 +80,23 @@
           <w:sz w:val="24"/>
           <w:szCs w:val="24"/>
         </w:rPr>
-        <w:t>. )</w:t>
+        <w:t xml:space="preserve">. </w:t>
+      </w:r>
+      <w:r>
+        <w:rPr>
+          <w:rFonts w:cstheme="minorHAnsi"/>
+          <w:sz w:val="24"/>
+          <w:szCs w:val="24"/>
+        </w:rPr>
+        <w:t>699781</w:t>
+      </w:r>
+      <w:r>
+        <w:rPr>
+          <w:rFonts w:cstheme="minorHAnsi"/>
+          <w:sz w:val="24"/>
+          <w:szCs w:val="24"/>
+        </w:rPr>
+        <w:t>)</w:t>
       </w:r>
       <w:r>
         <w:rPr>
@@ -89,7 +105,69 @@
           <w:szCs w:val="24"/>
         </w:rPr>
         <w:br/>
-        <w:t>mail: |</w:t>
+        <w:t>mail:</w:t>
+      </w:r>
+      <w:r>
+        <w:rPr>
+          <w:rFonts w:cstheme="minorHAnsi"/>
+          <w:sz w:val="24"/>
+          <w:szCs w:val="24"/>
+        </w:rPr>
+        <w:t xml:space="preserve"> </w:t>
+      </w:r>
+      <w:hyperlink r:id="rId7" w:history="1">
+        <w:r>
+          <w:rPr>
+            <w:rStyle w:val="Collegamentoipertestuale"/>
+            <w:rFonts w:cstheme="minorHAnsi"/>
+            <w:sz w:val="24"/>
+            <w:szCs w:val="24"/>
+          </w:rPr>
+          <w:t>d.dellolio8@studenti.uniba.it</w:t>
+        </w:r>
+      </w:hyperlink>
+      <w:r>
+        <w:rPr>
+          <w:rFonts w:cstheme="minorHAnsi"/>
+          <w:sz w:val="24"/>
+          <w:szCs w:val="24"/>
+        </w:rPr>
+        <w:t xml:space="preserve"> </w:t>
+      </w:r>
+      <w:r>
+        <w:rPr>
+          <w:rFonts w:cstheme="minorHAnsi"/>
+          <w:sz w:val="24"/>
+          <w:szCs w:val="24"/>
+        </w:rPr>
+        <w:t>|</w:t>
+      </w:r>
+      <w:r>
+        <w:rPr>
+          <w:rFonts w:cstheme="minorHAnsi"/>
+          <w:sz w:val="24"/>
+          <w:szCs w:val="24"/>
+        </w:rPr>
+        <w:t xml:space="preserve"> </w:t>
+      </w:r>
+      <w:hyperlink r:id="rId8" w:history="1">
+        <w:r>
+          <w:rPr>
+            <w:rStyle w:val="Collegamentoipertestuale"/>
+            <w:rFonts w:cstheme="minorHAnsi"/>
+            <w:sz w:val="24"/>
+            <w:szCs w:val="24"/>
+          </w:rPr>
+          <w:t>zeito99@gmail.com</w:t>
+        </w:r>
+      </w:hyperlink>
+      <w:r>
+        <w:rPr>
+          <w:rFonts w:cstheme="minorHAnsi"/>
+          <w:sz w:val="24"/>
+          <w:szCs w:val="24"/>
+        </w:rPr>
+        <w:t xml:space="preserve"> </w:t>
       </w:r>
     </w:p>
     <w:p>
@@ -129,7 +207,23 @@
           <w:sz w:val="24"/>
           <w:szCs w:val="24"/>
         </w:rPr>
-        <w:t>. )</w:t>
+        <w:t xml:space="preserve">. </w:t>
+      </w:r>
+      <w:r>
+        <w:rPr>
+          <w:rFonts w:cstheme="minorHAnsi"/>
+          <w:sz w:val="24"/>
+          <w:szCs w:val="24"/>
+        </w:rPr>
+        <w:t>697165</w:t>
+      </w:r>
+      <w:r>
+        <w:rPr>
+          <w:rFonts w:cstheme="minorHAnsi"/>
+          <w:sz w:val="24"/>
+          <w:szCs w:val="24"/>
+        </w:rPr>
+        <w:t>)</w:t>
       </w:r>
       <w:r>
         <w:rPr>
@@ -138,7 +232,61 @@
           <w:szCs w:val="24"/>
         </w:rPr>
         <w:br/>
-        <w:t>mail: |</w:t>
+        <w:t xml:space="preserve">mail: </w:t>
+      </w:r>
+      <w:hyperlink r:id="rId9" w:history="1">
+        <w:r>
+          <w:rPr>
+            <w:rStyle w:val="Collegamentoipertestuale"/>
+            <w:rFonts w:cstheme="minorHAnsi"/>
+            <w:sz w:val="24"/>
+            <w:szCs w:val="24"/>
+          </w:rPr>
+          <w:t>g.delvecchio35@studenti.uniba.it</w:t>
+        </w:r>
+      </w:hyperlink>
+      <w:r>
+        <w:rPr>
+          <w:rFonts w:cstheme="minorHAnsi"/>
+          <w:sz w:val="24"/>
+          <w:szCs w:val="24"/>
+        </w:rPr>
+        <w:t xml:space="preserve"> </w:t>
+      </w:r>
+      <w:r>
+        <w:rPr>
+          <w:rFonts w:cstheme="minorHAnsi"/>
+          <w:sz w:val="24"/>
+          <w:szCs w:val="24"/>
+        </w:rPr>
+        <w:t>|</w:t>
+      </w:r>
+      <w:r>
+        <w:rPr>
+          <w:rFonts w:cstheme="minorHAnsi"/>
+          <w:sz w:val="24"/>
+          <w:szCs w:val="24"/>
+        </w:rPr>
+        <w:t xml:space="preserve"> </w:t>
+      </w:r>
+      <w:hyperlink r:id="rId10" w:history="1">
+        <w:r>
+          <w:rPr>
+            <w:rStyle w:val="Collegamentoipertestuale"/>
+            <w:rFonts w:cstheme="minorHAnsi"/>
+            <w:sz w:val="24"/>
+            <w:szCs w:val="24"/>
+          </w:rPr>
+          <w:t>giovannidelvecchio4@gmail.com</w:t>
+        </w:r>
+      </w:hyperlink>
+      <w:r>
+        <w:rPr>
+          <w:rFonts w:cstheme="minorHAnsi"/>
+          <w:sz w:val="24"/>
+          <w:szCs w:val="24"/>
+        </w:rPr>
+        <w:t xml:space="preserve"> </w:t>
       </w:r>
     </w:p>
     <w:p>
@@ -178,7 +326,23 @@
           <w:sz w:val="24"/>
           <w:szCs w:val="24"/>
         </w:rPr>
-        <w:t>. )</w:t>
+        <w:t xml:space="preserve">. </w:t>
+      </w:r>
+      <w:r>
+        <w:rPr>
+          <w:rFonts w:cstheme="minorHAnsi"/>
+          <w:sz w:val="24"/>
+          <w:szCs w:val="24"/>
+        </w:rPr>
+        <w:t>706593</w:t>
+      </w:r>
+      <w:r>
+        <w:rPr>
+          <w:rFonts w:cstheme="minorHAnsi"/>
+          <w:sz w:val="24"/>
+          <w:szCs w:val="24"/>
+        </w:rPr>
+        <w:t>)</w:t>
       </w:r>
       <w:r>
         <w:rPr>
@@ -187,7 +351,61 @@
           <w:szCs w:val="24"/>
         </w:rPr>
         <w:br/>
-        <w:t>mail: |</w:t>
+        <w:t xml:space="preserve">mail: </w:t>
+      </w:r>
+      <w:hyperlink r:id="rId11" w:history="1">
+        <w:r>
+          <w:rPr>
+            <w:rStyle w:val="Collegamentoipertestuale"/>
+            <w:rFonts w:cstheme="minorHAnsi"/>
+            <w:sz w:val="24"/>
+            <w:szCs w:val="24"/>
+          </w:rPr>
+          <w:t>g.lamantea@studenti.uniba.it</w:t>
+        </w:r>
+      </w:hyperlink>
+      <w:r>
+        <w:rPr>
+          <w:rFonts w:cstheme="minorHAnsi"/>
+          <w:sz w:val="24"/>
+          <w:szCs w:val="24"/>
+        </w:rPr>
+        <w:t xml:space="preserve"> </w:t>
+      </w:r>
+      <w:r>
+        <w:rPr>
+          <w:rFonts w:cstheme="minorHAnsi"/>
+          <w:sz w:val="24"/>
+          <w:szCs w:val="24"/>
+        </w:rPr>
+        <w:t>|</w:t>
+      </w:r>
+      <w:r>
+        <w:rPr>
+          <w:rFonts w:cstheme="minorHAnsi"/>
+          <w:sz w:val="24"/>
+          <w:szCs w:val="24"/>
+        </w:rPr>
+        <w:t xml:space="preserve"> </w:t>
+      </w:r>
+      <w:hyperlink r:id="rId12" w:history="1">
+        <w:r>
+          <w:rPr>
+            <w:rStyle w:val="Collegamentoipertestuale"/>
+            <w:rFonts w:cstheme="minorHAnsi"/>
+            <w:sz w:val="24"/>
+            <w:szCs w:val="24"/>
+          </w:rPr>
+          <w:t>lamantea.giuseppe@gmail.com</w:t>
+        </w:r>
+      </w:hyperlink>
+      <w:r>
+        <w:rPr>
+          <w:rFonts w:cstheme="minorHAnsi"/>
+          <w:sz w:val="24"/>
+          <w:szCs w:val="24"/>
+        </w:rPr>
+        <w:t xml:space="preserve"> </w:t>
       </w:r>
     </w:p>
     <w:p>
@@ -542,8 +760,6 @@
       <w:pPr>
         <w:rPr>
           <w:rFonts w:asciiTheme="majorHAnsi" w:hAnsiTheme="majorHAnsi" w:cstheme="majorHAnsi"/>
-          <w:b/>
-          <w:bCs/>
           <w:sz w:val="32"/>
           <w:szCs w:val="32"/>
         </w:rPr>
@@ -553,8 +769,6 @@
       <w:pPr>
         <w:rPr>
           <w:rFonts w:asciiTheme="majorHAnsi" w:hAnsiTheme="majorHAnsi" w:cstheme="majorHAnsi"/>
-          <w:b/>
-          <w:bCs/>
           <w:sz w:val="32"/>
           <w:szCs w:val="32"/>
         </w:rPr>
@@ -564,8 +778,6 @@
       <w:pPr>
         <w:rPr>
           <w:rFonts w:asciiTheme="majorHAnsi" w:hAnsiTheme="majorHAnsi" w:cstheme="majorHAnsi"/>
-          <w:b/>
-          <w:bCs/>
           <w:sz w:val="32"/>
           <w:szCs w:val="32"/>
         </w:rPr>
@@ -575,8 +787,6 @@
       <w:pPr>
         <w:rPr>
           <w:rFonts w:asciiTheme="majorHAnsi" w:hAnsiTheme="majorHAnsi" w:cstheme="majorHAnsi"/>
-          <w:b/>
-          <w:bCs/>
           <w:sz w:val="32"/>
           <w:szCs w:val="32"/>
         </w:rPr>
@@ -586,8 +796,6 @@
       <w:pPr>
         <w:rPr>
           <w:rFonts w:asciiTheme="majorHAnsi" w:hAnsiTheme="majorHAnsi" w:cstheme="majorHAnsi"/>
-          <w:b/>
-          <w:bCs/>
           <w:sz w:val="32"/>
           <w:szCs w:val="32"/>
         </w:rPr>
@@ -597,8 +805,6 @@
       <w:pPr>
         <w:rPr>
           <w:rFonts w:asciiTheme="majorHAnsi" w:hAnsiTheme="majorHAnsi" w:cstheme="majorHAnsi"/>
-          <w:b/>
-          <w:bCs/>
           <w:sz w:val="32"/>
           <w:szCs w:val="32"/>
         </w:rPr>
@@ -608,8 +814,6 @@
       <w:pPr>
         <w:rPr>
           <w:rFonts w:asciiTheme="majorHAnsi" w:hAnsiTheme="majorHAnsi" w:cstheme="majorHAnsi"/>
-          <w:b/>
-          <w:bCs/>
           <w:sz w:val="32"/>
           <w:szCs w:val="32"/>
         </w:rPr>
@@ -619,8 +823,6 @@
       <w:pPr>
         <w:rPr>
           <w:rFonts w:asciiTheme="majorHAnsi" w:hAnsiTheme="majorHAnsi" w:cstheme="majorHAnsi"/>
-          <w:b/>
-          <w:bCs/>
           <w:sz w:val="32"/>
           <w:szCs w:val="32"/>
         </w:rPr>
@@ -1296,16 +1498,7 @@
           <w:sz w:val="24"/>
           <w:szCs w:val="24"/>
         </w:rPr>
-        <w:t xml:space="preserve">trascrizione dei messaggi di log del server su di un file </w:t>
-      </w:r>
-      <w:proofErr w:type="spellStart"/>
-      <w:r>
-        <w:rPr>
-          <w:rFonts w:cstheme="minorHAnsi"/>
-          <w:sz w:val="24"/>
-          <w:szCs w:val="24"/>
-        </w:rPr>
-        <w:t>testuale</w:t>
+        <w:t>trascrizione dei messaggi di log del server su di un file testuale</w:t>
       </w:r>
       <w:r>
         <w:rPr>
@@ -1315,7 +1508,6 @@
         </w:rPr>
         <w:t>.</w:t>
       </w:r>
-      <w:proofErr w:type="spellEnd"/>
     </w:p>
     <w:p>
       <w:pPr>
@@ -2517,7 +2709,7 @@
                     </pic:cNvPicPr>
                   </pic:nvPicPr>
                   <pic:blipFill>
-                    <a:blip r:embed="rId7">
+                    <a:blip r:embed="rId13">
                       <a:extLst>
                         <a:ext uri="{28A0092B-C50C-407E-A947-70E740481C1C}">
                           <a14:useLocalDpi xmlns:a14="http://schemas.microsoft.com/office/drawing/2010/main" val="0"/>
@@ -2640,7 +2832,7 @@
                     </pic:cNvPicPr>
                   </pic:nvPicPr>
                   <pic:blipFill>
-                    <a:blip r:embed="rId8">
+                    <a:blip r:embed="rId14">
                       <a:extLst>
                         <a:ext uri="{28A0092B-C50C-407E-A947-70E740481C1C}">
                           <a14:useLocalDpi xmlns:a14="http://schemas.microsoft.com/office/drawing/2010/main" val="0"/>
@@ -2741,7 +2933,7 @@
                     </pic:cNvPicPr>
                   </pic:nvPicPr>
                   <pic:blipFill>
-                    <a:blip r:embed="rId9">
+                    <a:blip r:embed="rId15">
                       <a:extLst>
                         <a:ext uri="{28A0092B-C50C-407E-A947-70E740481C1C}">
                           <a14:useLocalDpi xmlns:a14="http://schemas.microsoft.com/office/drawing/2010/main" val="0"/>
@@ -2981,7 +3173,7 @@
                     </pic:cNvPicPr>
                   </pic:nvPicPr>
                   <pic:blipFill>
-                    <a:blip r:embed="rId10">
+                    <a:blip r:embed="rId16">
                       <a:extLst>
                         <a:ext uri="{28A0092B-C50C-407E-A947-70E740481C1C}">
                           <a14:useLocalDpi xmlns:a14="http://schemas.microsoft.com/office/drawing/2010/main" val="0"/>
@@ -3282,7 +3474,7 @@
                     </pic:cNvPicPr>
                   </pic:nvPicPr>
                   <pic:blipFill>
-                    <a:blip r:embed="rId11">
+                    <a:blip r:embed="rId17">
                       <a:extLst>
                         <a:ext uri="{28A0092B-C50C-407E-A947-70E740481C1C}">
                           <a14:useLocalDpi xmlns:a14="http://schemas.microsoft.com/office/drawing/2010/main" val="0"/>
@@ -3346,7 +3538,7 @@
                     </pic:cNvPicPr>
                   </pic:nvPicPr>
                   <pic:blipFill>
-                    <a:blip r:embed="rId12">
+                    <a:blip r:embed="rId18">
                       <a:extLst>
                         <a:ext uri="{28A0092B-C50C-407E-A947-70E740481C1C}">
                           <a14:useLocalDpi xmlns:a14="http://schemas.microsoft.com/office/drawing/2010/main" val="0"/>
@@ -3612,7 +3804,7 @@
                     </pic:cNvPicPr>
                   </pic:nvPicPr>
                   <pic:blipFill>
-                    <a:blip r:embed="rId13">
+                    <a:blip r:embed="rId19">
                       <a:extLst>
                         <a:ext uri="{28A0092B-C50C-407E-A947-70E740481C1C}">
                           <a14:useLocalDpi xmlns:a14="http://schemas.microsoft.com/office/drawing/2010/main" val="0"/>
@@ -3676,7 +3868,7 @@
                     </pic:cNvPicPr>
                   </pic:nvPicPr>
                   <pic:blipFill>
-                    <a:blip r:embed="rId14">
+                    <a:blip r:embed="rId20">
                       <a:extLst>
                         <a:ext uri="{28A0092B-C50C-407E-A947-70E740481C1C}">
                           <a14:useLocalDpi xmlns:a14="http://schemas.microsoft.com/office/drawing/2010/main" val="0"/>
@@ -3742,7 +3934,7 @@
                     </pic:cNvPicPr>
                   </pic:nvPicPr>
                   <pic:blipFill>
-                    <a:blip r:embed="rId15">
+                    <a:blip r:embed="rId21">
                       <a:extLst>
                         <a:ext uri="{28A0092B-C50C-407E-A947-70E740481C1C}">
                           <a14:useLocalDpi xmlns:a14="http://schemas.microsoft.com/office/drawing/2010/main" val="0"/>
@@ -3953,7 +4145,7 @@
                     </pic:cNvPicPr>
                   </pic:nvPicPr>
                   <pic:blipFill>
-                    <a:blip r:embed="rId16">
+                    <a:blip r:embed="rId22">
                       <a:extLst>
                         <a:ext uri="{28A0092B-C50C-407E-A947-70E740481C1C}">
                           <a14:useLocalDpi xmlns:a14="http://schemas.microsoft.com/office/drawing/2010/main" val="0"/>
@@ -4091,7 +4283,7 @@
                     </pic:cNvPicPr>
                   </pic:nvPicPr>
                   <pic:blipFill>
-                    <a:blip r:embed="rId17">
+                    <a:blip r:embed="rId23">
                       <a:extLst>
                         <a:ext uri="{28A0092B-C50C-407E-A947-70E740481C1C}">
                           <a14:useLocalDpi xmlns:a14="http://schemas.microsoft.com/office/drawing/2010/main" val="0"/>
@@ -4247,7 +4439,7 @@
                     </pic:cNvPicPr>
                   </pic:nvPicPr>
                   <pic:blipFill>
-                    <a:blip r:embed="rId18">
+                    <a:blip r:embed="rId24">
                       <a:extLst>
                         <a:ext uri="{28A0092B-C50C-407E-A947-70E740481C1C}">
                           <a14:useLocalDpi xmlns:a14="http://schemas.microsoft.com/office/drawing/2010/main" val="0"/>
@@ -4411,7 +4603,7 @@
                     </pic:cNvPicPr>
                   </pic:nvPicPr>
                   <pic:blipFill>
-                    <a:blip r:embed="rId19">
+                    <a:blip r:embed="rId25">
                       <a:extLst>
                         <a:ext uri="{28A0092B-C50C-407E-A947-70E740481C1C}">
                           <a14:useLocalDpi xmlns:a14="http://schemas.microsoft.com/office/drawing/2010/main" val="0"/>
@@ -4584,7 +4776,7 @@
                     </pic:cNvPicPr>
                   </pic:nvPicPr>
                   <pic:blipFill>
-                    <a:blip r:embed="rId20">
+                    <a:blip r:embed="rId26">
                       <a:extLst>
                         <a:ext uri="{28A0092B-C50C-407E-A947-70E740481C1C}">
                           <a14:useLocalDpi xmlns:a14="http://schemas.microsoft.com/office/drawing/2010/main" val="0"/>
@@ -4733,7 +4925,7 @@
                     </pic:cNvPicPr>
                   </pic:nvPicPr>
                   <pic:blipFill>
-                    <a:blip r:embed="rId21">
+                    <a:blip r:embed="rId27">
                       <a:extLst>
                         <a:ext uri="{28A0092B-C50C-407E-A947-70E740481C1C}">
                           <a14:useLocalDpi xmlns:a14="http://schemas.microsoft.com/office/drawing/2010/main" val="0"/>
@@ -4913,7 +5105,7 @@
                     </pic:cNvPicPr>
                   </pic:nvPicPr>
                   <pic:blipFill>
-                    <a:blip r:embed="rId22">
+                    <a:blip r:embed="rId28">
                       <a:extLst>
                         <a:ext uri="{28A0092B-C50C-407E-A947-70E740481C1C}">
                           <a14:useLocalDpi xmlns:a14="http://schemas.microsoft.com/office/drawing/2010/main" val="0"/>
@@ -5197,7 +5389,7 @@
                     </pic:cNvPicPr>
                   </pic:nvPicPr>
                   <pic:blipFill>
-                    <a:blip r:embed="rId23">
+                    <a:blip r:embed="rId29">
                       <a:extLst>
                         <a:ext uri="{28A0092B-C50C-407E-A947-70E740481C1C}">
                           <a14:useLocalDpi xmlns:a14="http://schemas.microsoft.com/office/drawing/2010/main" val="0"/>
@@ -5405,7 +5597,7 @@
                     </pic:cNvPicPr>
                   </pic:nvPicPr>
                   <pic:blipFill>
-                    <a:blip r:embed="rId24">
+                    <a:blip r:embed="rId30">
                       <a:extLst>
                         <a:ext uri="{28A0092B-C50C-407E-A947-70E740481C1C}">
                           <a14:useLocalDpi xmlns:a14="http://schemas.microsoft.com/office/drawing/2010/main" val="0"/>
@@ -7537,6 +7729,29 @@
     <w:uiPriority w:val="99"/>
     <w:rsid w:val="00890F9B"/>
   </w:style>
+  <w:style w:type="character" w:styleId="Collegamentoipertestuale">
+    <w:name w:val="Hyperlink"/>
+    <w:basedOn w:val="Carpredefinitoparagrafo"/>
+    <w:uiPriority w:val="99"/>
+    <w:unhideWhenUsed/>
+    <w:rsid w:val="001C585D"/>
+    <w:rPr>
+      <w:color w:val="0563C1" w:themeColor="hyperlink"/>
+      <w:u w:val="single"/>
+    </w:rPr>
+  </w:style>
+  <w:style w:type="character" w:styleId="Menzionenonrisolta">
+    <w:name w:val="Unresolved Mention"/>
+    <w:basedOn w:val="Carpredefinitoparagrafo"/>
+    <w:uiPriority w:val="99"/>
+    <w:semiHidden/>
+    <w:unhideWhenUsed/>
+    <w:rsid w:val="001C585D"/>
+    <w:rPr>
+      <w:color w:val="605E5C"/>
+      <w:shd w:val="clear" w:color="auto" w:fill="E1DFDD"/>
+    </w:rPr>
+  </w:style>
 </w:styles>
 </file>
 

</xml_diff>

<commit_message>
Specificato dove si trovano i file .bat, .jar e .sql
</commit_message>
<xml_diff>
--- a/Documentazione.docx
+++ b/Documentazione.docx
@@ -13,8 +13,6 @@
           <w:szCs w:val="48"/>
         </w:rPr>
       </w:pPr>
-      <w:bookmarkStart w:id="0" w:name="_GoBack"/>
-      <w:bookmarkEnd w:id="0"/>
       <w:r>
         <w:rPr>
           <w:rFonts w:asciiTheme="majorHAnsi" w:hAnsiTheme="majorHAnsi" w:cstheme="majorHAnsi"/>
@@ -62,25 +60,7 @@
           <w:sz w:val="24"/>
           <w:szCs w:val="24"/>
         </w:rPr>
-        <w:t>Domenico Dell’Olio (</w:t>
-      </w:r>
-      <w:proofErr w:type="spellStart"/>
-      <w:r>
-        <w:rPr>
-          <w:rFonts w:cstheme="minorHAnsi"/>
-          <w:sz w:val="24"/>
-          <w:szCs w:val="24"/>
-        </w:rPr>
-        <w:t>mat</w:t>
-      </w:r>
-      <w:proofErr w:type="spellEnd"/>
-      <w:r>
-        <w:rPr>
-          <w:rFonts w:cstheme="minorHAnsi"/>
-          <w:sz w:val="24"/>
-          <w:szCs w:val="24"/>
-        </w:rPr>
-        <w:t xml:space="preserve">. </w:t>
+        <w:t xml:space="preserve">Domenico Dell’Olio (mat. </w:t>
       </w:r>
       <w:r>
         <w:rPr>
@@ -189,25 +169,7 @@
           <w:sz w:val="24"/>
           <w:szCs w:val="24"/>
         </w:rPr>
-        <w:t>Giovanni Pio Delvecchio (</w:t>
-      </w:r>
-      <w:proofErr w:type="spellStart"/>
-      <w:r>
-        <w:rPr>
-          <w:rFonts w:cstheme="minorHAnsi"/>
-          <w:sz w:val="24"/>
-          <w:szCs w:val="24"/>
-        </w:rPr>
-        <w:t>mat</w:t>
-      </w:r>
-      <w:proofErr w:type="spellEnd"/>
-      <w:r>
-        <w:rPr>
-          <w:rFonts w:cstheme="minorHAnsi"/>
-          <w:sz w:val="24"/>
-          <w:szCs w:val="24"/>
-        </w:rPr>
-        <w:t xml:space="preserve">. </w:t>
+        <w:t xml:space="preserve">Giovanni Pio Delvecchio (mat. </w:t>
       </w:r>
       <w:r>
         <w:rPr>
@@ -308,25 +270,7 @@
           <w:sz w:val="24"/>
           <w:szCs w:val="24"/>
         </w:rPr>
-        <w:t>Giuseppe Lamantea (</w:t>
-      </w:r>
-      <w:proofErr w:type="spellStart"/>
-      <w:r>
-        <w:rPr>
-          <w:rFonts w:cstheme="minorHAnsi"/>
-          <w:sz w:val="24"/>
-          <w:szCs w:val="24"/>
-        </w:rPr>
-        <w:t>mat</w:t>
-      </w:r>
-      <w:proofErr w:type="spellEnd"/>
-      <w:r>
-        <w:rPr>
-          <w:rFonts w:cstheme="minorHAnsi"/>
-          <w:sz w:val="24"/>
-          <w:szCs w:val="24"/>
-        </w:rPr>
-        <w:t xml:space="preserve">. </w:t>
+        <w:t xml:space="preserve">Giuseppe Lamantea (mat. </w:t>
       </w:r>
       <w:r>
         <w:rPr>
@@ -912,23 +856,7 @@
           <w:sz w:val="24"/>
           <w:szCs w:val="24"/>
         </w:rPr>
-        <w:t xml:space="preserve">presentare </w:t>
-      </w:r>
-      <w:proofErr w:type="spellStart"/>
-      <w:r>
-        <w:rPr>
-          <w:sz w:val="24"/>
-          <w:szCs w:val="24"/>
-        </w:rPr>
-        <w:t>tuple</w:t>
-      </w:r>
-      <w:proofErr w:type="spellEnd"/>
-      <w:r>
-        <w:rPr>
-          <w:sz w:val="24"/>
-          <w:szCs w:val="24"/>
-        </w:rPr>
-        <w:t xml:space="preserve"> aventi attributi con valore NULL</w:t>
+        <w:t>presentare tuple aventi attributi con valore NULL</w:t>
       </w:r>
       <w:r>
         <w:rPr>
@@ -1330,25 +1258,7 @@
           <w:sz w:val="24"/>
           <w:szCs w:val="24"/>
         </w:rPr>
-        <w:t xml:space="preserve"> sviluppata tramite il framework </w:t>
-      </w:r>
-      <w:proofErr w:type="spellStart"/>
-      <w:r>
-        <w:rPr>
-          <w:rFonts w:cstheme="minorHAnsi"/>
-          <w:sz w:val="24"/>
-          <w:szCs w:val="24"/>
-        </w:rPr>
-        <w:t>JavaFX</w:t>
-      </w:r>
-      <w:proofErr w:type="spellEnd"/>
-      <w:r>
-        <w:rPr>
-          <w:rFonts w:cstheme="minorHAnsi"/>
-          <w:sz w:val="24"/>
-          <w:szCs w:val="24"/>
-        </w:rPr>
-        <w:t>.</w:t>
+        <w:t xml:space="preserve"> sviluppata tramite il framework JavaFX.</w:t>
       </w:r>
       <w:r>
         <w:rPr>
@@ -1570,11 +1480,106 @@
     <w:p>
       <w:pPr>
         <w:rPr>
+          <w:rFonts w:cstheme="minorHAnsi"/>
+          <w:i/>
+          <w:iCs/>
+          <w:sz w:val="24"/>
+          <w:szCs w:val="24"/>
+        </w:rPr>
+      </w:pPr>
+      <w:r>
+        <w:rPr>
+          <w:rFonts w:cstheme="minorHAnsi"/>
+          <w:i/>
+          <w:iCs/>
+          <w:sz w:val="24"/>
+          <w:szCs w:val="24"/>
+        </w:rPr>
+        <w:t xml:space="preserve">I file </w:t>
+      </w:r>
+      <w:r>
+        <w:rPr>
+          <w:rFonts w:ascii="Courier New" w:hAnsi="Courier New" w:cs="Courier New"/>
+          <w:sz w:val="20"/>
+          <w:szCs w:val="20"/>
+        </w:rPr>
+        <w:t>.jar</w:t>
+      </w:r>
+      <w:r>
+        <w:rPr>
+          <w:rFonts w:cstheme="minorHAnsi"/>
+          <w:i/>
+          <w:iCs/>
+          <w:sz w:val="24"/>
+          <w:szCs w:val="24"/>
+        </w:rPr>
+        <w:t xml:space="preserve">, </w:t>
+      </w:r>
+      <w:r>
+        <w:rPr>
+          <w:rFonts w:ascii="Courier New" w:hAnsi="Courier New" w:cs="Courier New"/>
+          <w:sz w:val="20"/>
+          <w:szCs w:val="20"/>
+        </w:rPr>
+        <w:t xml:space="preserve">.bat </w:t>
+      </w:r>
+      <w:r>
+        <w:rPr>
+          <w:rFonts w:cstheme="minorHAnsi"/>
+          <w:i/>
+          <w:iCs/>
+          <w:sz w:val="24"/>
+          <w:szCs w:val="24"/>
+        </w:rPr>
+        <w:t xml:space="preserve">e </w:t>
+      </w:r>
+      <w:r>
+        <w:rPr>
+          <w:rFonts w:ascii="Courier New" w:hAnsi="Courier New" w:cs="Courier New"/>
+          <w:sz w:val="20"/>
+          <w:szCs w:val="20"/>
+        </w:rPr>
+        <w:t xml:space="preserve">.sql </w:t>
+      </w:r>
+      <w:r>
+        <w:rPr>
+          <w:rFonts w:cstheme="minorHAnsi"/>
+          <w:i/>
+          <w:iCs/>
+          <w:sz w:val="24"/>
+          <w:szCs w:val="24"/>
+        </w:rPr>
+        <w:t xml:space="preserve">sono posti nella carella </w:t>
+      </w:r>
+      <w:r>
+        <w:rPr>
+          <w:rFonts w:ascii="Courier New" w:hAnsi="Courier New" w:cs="Courier New"/>
+          <w:sz w:val="20"/>
+          <w:szCs w:val="20"/>
+        </w:rPr>
+        <w:t>bin</w:t>
+      </w:r>
+      <w:r>
+        <w:rPr>
+          <w:rFonts w:cstheme="minorHAnsi"/>
+          <w:i/>
+          <w:iCs/>
+          <w:sz w:val="24"/>
+          <w:szCs w:val="24"/>
+        </w:rPr>
+        <w:t xml:space="preserve"> di ogni progetto.</w:t>
+      </w:r>
+      <w:bookmarkStart w:id="0" w:name="_GoBack"/>
+      <w:bookmarkEnd w:id="0"/>
+    </w:p>
+    <w:p>
+      <w:pPr>
+        <w:rPr>
           <w:rFonts w:asciiTheme="majorHAnsi" w:hAnsiTheme="majorHAnsi" w:cstheme="majorHAnsi"/>
           <w:b/>
           <w:bCs/>
-          <w:sz w:val="32"/>
-          <w:szCs w:val="32"/>
+          <w:sz w:val="40"/>
+          <w:szCs w:val="40"/>
         </w:rPr>
       </w:pPr>
       <w:r>
@@ -1670,14 +1675,12 @@
         </w:rPr>
         <w:t xml:space="preserve">eseguire il file </w:t>
       </w:r>
-      <w:proofErr w:type="spellStart"/>
       <w:r>
         <w:rPr>
           <w:rFonts w:ascii="Courier New" w:hAnsi="Courier New" w:cs="Courier New"/>
         </w:rPr>
         <w:t>script.sql</w:t>
       </w:r>
-      <w:proofErr w:type="spellEnd"/>
       <w:r>
         <w:rPr>
           <w:rFonts w:ascii="Courier New" w:hAnsi="Courier New" w:cs="Courier New"/>
@@ -1972,21 +1975,7 @@
         <w:rPr>
           <w:rFonts w:ascii="Courier New" w:hAnsi="Courier New" w:cs="Courier New"/>
         </w:rPr>
-        <w:t>java -</w:t>
-      </w:r>
-      <w:proofErr w:type="spellStart"/>
-      <w:r>
-        <w:rPr>
-          <w:rFonts w:ascii="Courier New" w:hAnsi="Courier New" w:cs="Courier New"/>
-        </w:rPr>
-        <w:t>jar</w:t>
-      </w:r>
-      <w:proofErr w:type="spellEnd"/>
-      <w:r>
-        <w:rPr>
-          <w:rFonts w:ascii="Courier New" w:hAnsi="Courier New" w:cs="Courier New"/>
-        </w:rPr>
-        <w:t xml:space="preserve"> server.jar</w:t>
+        <w:t>java -jar server.jar</w:t>
       </w:r>
     </w:p>
     <w:p>
@@ -2148,21 +2137,7 @@
         <w:rPr>
           <w:rFonts w:ascii="Courier New" w:hAnsi="Courier New" w:cs="Courier New"/>
         </w:rPr>
-        <w:t>java -</w:t>
-      </w:r>
-      <w:proofErr w:type="spellStart"/>
-      <w:r>
-        <w:rPr>
-          <w:rFonts w:ascii="Courier New" w:hAnsi="Courier New" w:cs="Courier New"/>
-        </w:rPr>
-        <w:t>jar</w:t>
-      </w:r>
-      <w:proofErr w:type="spellEnd"/>
-      <w:r>
-        <w:rPr>
-          <w:rFonts w:ascii="Courier New" w:hAnsi="Courier New" w:cs="Courier New"/>
-        </w:rPr>
-        <w:t xml:space="preserve"> client.jar </w:t>
+        <w:t xml:space="preserve">java -jar client.jar </w:t>
       </w:r>
       <w:r>
         <w:rPr>
@@ -2355,38 +2330,24 @@
           <w:rFonts w:ascii="Courier New" w:hAnsi="Courier New" w:cs="Courier New"/>
         </w:rPr>
         <w:tab/>
-        <w:t>java -</w:t>
-      </w:r>
-      <w:proofErr w:type="spellStart"/>
+        <w:t xml:space="preserve">java -jar server.jar </w:t>
+      </w:r>
       <w:r>
         <w:rPr>
           <w:rFonts w:ascii="Courier New" w:hAnsi="Courier New" w:cs="Courier New"/>
         </w:rPr>
-        <w:t>jar</w:t>
-      </w:r>
-      <w:proofErr w:type="spellEnd"/>
+        <w:t>[</w:t>
+      </w:r>
       <w:r>
         <w:rPr>
           <w:rFonts w:ascii="Courier New" w:hAnsi="Courier New" w:cs="Courier New"/>
         </w:rPr>
-        <w:t xml:space="preserve"> server.jar </w:t>
+        <w:t>PORTA</w:t>
       </w:r>
       <w:r>
         <w:rPr>
           <w:rFonts w:ascii="Courier New" w:hAnsi="Courier New" w:cs="Courier New"/>
         </w:rPr>
-        <w:t>[</w:t>
-      </w:r>
-      <w:r>
-        <w:rPr>
-          <w:rFonts w:ascii="Courier New" w:hAnsi="Courier New" w:cs="Courier New"/>
-        </w:rPr>
-        <w:t>PORTA</w:t>
-      </w:r>
-      <w:r>
-        <w:rPr>
-          <w:rFonts w:ascii="Courier New" w:hAnsi="Courier New" w:cs="Courier New"/>
-        </w:rPr>
         <w:t>]</w:t>
       </w:r>
     </w:p>
@@ -2437,25 +2398,7 @@
           <w:sz w:val="24"/>
           <w:szCs w:val="24"/>
         </w:rPr>
-        <w:t xml:space="preserve">Una volta avviato il server, verrà creato un file di log nella stessa cartella del file </w:t>
-      </w:r>
-      <w:proofErr w:type="spellStart"/>
-      <w:r>
-        <w:rPr>
-          <w:rFonts w:cstheme="minorHAnsi"/>
-          <w:sz w:val="24"/>
-          <w:szCs w:val="24"/>
-        </w:rPr>
-        <w:t>jar</w:t>
-      </w:r>
-      <w:proofErr w:type="spellEnd"/>
-      <w:r>
-        <w:rPr>
-          <w:rFonts w:cstheme="minorHAnsi"/>
-          <w:sz w:val="24"/>
-          <w:szCs w:val="24"/>
-        </w:rPr>
-        <w:t>. Il file è testuale, e riporta varie informazioni sull’attività del server durante la sua esecuzione.</w:t>
+        <w:t>Una volta avviato il server, verrà creato un file di log nella stessa cartella del file jar. Il file è testuale, e riporta varie informazioni sull’attività del server durante la sua esecuzione.</w:t>
       </w:r>
     </w:p>
     <w:p>
@@ -2533,25 +2476,7 @@
           <w:sz w:val="24"/>
           <w:szCs w:val="24"/>
         </w:rPr>
-        <w:t xml:space="preserve"> Nella stessa cartella del file </w:t>
-      </w:r>
-      <w:proofErr w:type="spellStart"/>
-      <w:r>
-        <w:rPr>
-          <w:rFonts w:cstheme="minorHAnsi"/>
-          <w:sz w:val="24"/>
-          <w:szCs w:val="24"/>
-        </w:rPr>
-        <w:t>jar</w:t>
-      </w:r>
-      <w:proofErr w:type="spellEnd"/>
-      <w:r>
-        <w:rPr>
-          <w:rFonts w:cstheme="minorHAnsi"/>
-          <w:sz w:val="24"/>
-          <w:szCs w:val="24"/>
-        </w:rPr>
-        <w:t>, sarà memorizzato il file</w:t>
+        <w:t xml:space="preserve"> Nella stessa cartella del file jar, sarà memorizzato il file</w:t>
       </w:r>
       <w:r>
         <w:rPr>
@@ -4341,25 +4266,7 @@
           <w:sz w:val="24"/>
           <w:szCs w:val="24"/>
         </w:rPr>
-        <w:t xml:space="preserve"> “</w:t>
-      </w:r>
-      <w:proofErr w:type="spellStart"/>
-      <w:r>
-        <w:rPr>
-          <w:rFonts w:cstheme="minorHAnsi"/>
-          <w:sz w:val="24"/>
-          <w:szCs w:val="24"/>
-        </w:rPr>
-        <w:t>notarget</w:t>
-      </w:r>
-      <w:proofErr w:type="spellEnd"/>
-      <w:r>
-        <w:rPr>
-          <w:rFonts w:cstheme="minorHAnsi"/>
-          <w:sz w:val="24"/>
-          <w:szCs w:val="24"/>
-        </w:rPr>
-        <w:t>”</w:t>
+        <w:t xml:space="preserve"> “notarget”</w:t>
       </w:r>
       <w:r>
         <w:rPr>
@@ -4497,25 +4404,7 @@
           <w:sz w:val="24"/>
           <w:szCs w:val="24"/>
         </w:rPr>
-        <w:t xml:space="preserve"> “</w:t>
-      </w:r>
-      <w:proofErr w:type="spellStart"/>
-      <w:r>
-        <w:rPr>
-          <w:rFonts w:cstheme="minorHAnsi"/>
-          <w:sz w:val="24"/>
-          <w:szCs w:val="24"/>
-        </w:rPr>
-        <w:t>few_attributes</w:t>
-      </w:r>
-      <w:proofErr w:type="spellEnd"/>
-      <w:r>
-        <w:rPr>
-          <w:rFonts w:cstheme="minorHAnsi"/>
-          <w:sz w:val="24"/>
-          <w:szCs w:val="24"/>
-        </w:rPr>
-        <w:t>”</w:t>
+        <w:t xml:space="preserve"> “few_attributes”</w:t>
       </w:r>
       <w:r>
         <w:rPr>
@@ -4834,25 +4723,7 @@
           <w:sz w:val="24"/>
           <w:szCs w:val="24"/>
         </w:rPr>
-        <w:t>“</w:t>
-      </w:r>
-      <w:proofErr w:type="spellStart"/>
-      <w:r>
-        <w:rPr>
-          <w:rFonts w:cstheme="minorHAnsi"/>
-          <w:sz w:val="24"/>
-          <w:szCs w:val="24"/>
-        </w:rPr>
-        <w:t>null_values</w:t>
-      </w:r>
-      <w:proofErr w:type="spellEnd"/>
-      <w:r>
-        <w:rPr>
-          <w:rFonts w:cstheme="minorHAnsi"/>
-          <w:sz w:val="24"/>
-          <w:szCs w:val="24"/>
-        </w:rPr>
-        <w:t>”</w:t>
+        <w:t>“null_values”</w:t>
       </w:r>
       <w:r>
         <w:rPr>
@@ -4983,25 +4854,7 @@
           <w:sz w:val="24"/>
           <w:szCs w:val="24"/>
         </w:rPr>
-        <w:t xml:space="preserve"> “</w:t>
-      </w:r>
-      <w:proofErr w:type="spellStart"/>
-      <w:r>
-        <w:rPr>
-          <w:rFonts w:cstheme="minorHAnsi"/>
-          <w:sz w:val="24"/>
-          <w:szCs w:val="24"/>
-        </w:rPr>
-        <w:t>provaC</w:t>
-      </w:r>
-      <w:proofErr w:type="spellEnd"/>
-      <w:r>
-        <w:rPr>
-          <w:rFonts w:cstheme="minorHAnsi"/>
-          <w:sz w:val="24"/>
-          <w:szCs w:val="24"/>
-        </w:rPr>
-        <w:t>”</w:t>
+        <w:t xml:space="preserve"> “provaC”</w:t>
       </w:r>
       <w:r>
         <w:rPr>
@@ -5443,25 +5296,7 @@
           <w:sz w:val="24"/>
           <w:szCs w:val="24"/>
         </w:rPr>
-        <w:t xml:space="preserve"> “</w:t>
-      </w:r>
-      <w:proofErr w:type="spellStart"/>
-      <w:r>
-        <w:rPr>
-          <w:rFonts w:cstheme="minorHAnsi"/>
-          <w:sz w:val="24"/>
-          <w:szCs w:val="24"/>
-        </w:rPr>
-        <w:t>provaC</w:t>
-      </w:r>
-      <w:proofErr w:type="spellEnd"/>
-      <w:r>
-        <w:rPr>
-          <w:rFonts w:cstheme="minorHAnsi"/>
-          <w:sz w:val="24"/>
-          <w:szCs w:val="24"/>
-        </w:rPr>
-        <w:t>”</w:t>
+        <w:t xml:space="preserve"> “provaC”</w:t>
       </w:r>
       <w:r>
         <w:rPr>
@@ -5665,14 +5500,12 @@
         </w:rPr>
         <w:t xml:space="preserve">poiché l’albero utilizzato come riferimento utilizza attributi discreti per rappresentare </w:t>
       </w:r>
-      <w:proofErr w:type="spellStart"/>
       <w:r>
         <w:rPr>
           <w:rFonts w:ascii="Courier New" w:hAnsi="Courier New" w:cs="Courier New"/>
         </w:rPr>
         <w:t>pgain</w:t>
       </w:r>
-      <w:proofErr w:type="spellEnd"/>
       <w:r>
         <w:rPr>
           <w:rFonts w:cstheme="minorHAnsi"/>
@@ -5687,14 +5520,12 @@
         </w:rPr>
         <w:t xml:space="preserve">e </w:t>
       </w:r>
-      <w:proofErr w:type="spellStart"/>
       <w:r>
         <w:rPr>
           <w:rFonts w:ascii="Courier New" w:hAnsi="Courier New" w:cs="Courier New"/>
         </w:rPr>
         <w:t>vgain</w:t>
       </w:r>
-      <w:proofErr w:type="spellEnd"/>
       <w:r>
         <w:rPr>
           <w:rFonts w:cstheme="minorHAnsi"/>

</xml_diff>